<commit_message>
Finishing first 3 charts
</commit_message>
<xml_diff>
--- a/images/performance_charts.docx
+++ b/images/performance_charts.docx
@@ -8,7 +8,7 @@
           <w:noProof/>
         </w:rPr>
         <w:drawing>
-          <wp:inline distT="0" distB="0" distL="0" distR="0" wp14:anchorId="59B89F4E" wp14:editId="2EBED7D8">
+          <wp:inline distT="0" distB="0" distL="0" distR="0" wp14:anchorId="59B89F4E" wp14:editId="711F0CDC">
             <wp:extent cx="5486400" cy="3200400"/>
             <wp:effectExtent l="0" t="0" r="0" b="0"/>
             <wp:docPr id="1" name="Chart 1"/>
@@ -16,6 +16,48 @@
             <a:graphic xmlns:a="http://schemas.openxmlformats.org/drawingml/2006/main">
               <a:graphicData uri="http://schemas.openxmlformats.org/drawingml/2006/chart">
                 <c:chart xmlns:c="http://schemas.openxmlformats.org/drawingml/2006/chart" xmlns:r="http://schemas.openxmlformats.org/officeDocument/2006/relationships" r:id="rId4"/>
+              </a:graphicData>
+            </a:graphic>
+          </wp:inline>
+        </w:drawing>
+      </w:r>
+    </w:p>
+    <w:p>
+      <w:r>
+        <w:rPr>
+          <w:noProof/>
+        </w:rPr>
+        <w:drawing>
+          <wp:inline distT="0" distB="0" distL="0" distR="0" wp14:anchorId="50C4BADA" wp14:editId="5EEE6D8F">
+            <wp:extent cx="5486400" cy="3200400"/>
+            <wp:effectExtent l="0" t="0" r="0" b="0"/>
+            <wp:docPr id="2" name="Chart 2"/>
+            <wp:cNvGraphicFramePr/>
+            <a:graphic xmlns:a="http://schemas.openxmlformats.org/drawingml/2006/main">
+              <a:graphicData uri="http://schemas.openxmlformats.org/drawingml/2006/chart">
+                <c:chart xmlns:c="http://schemas.openxmlformats.org/drawingml/2006/chart" xmlns:r="http://schemas.openxmlformats.org/officeDocument/2006/relationships" r:id="rId5"/>
+              </a:graphicData>
+            </a:graphic>
+          </wp:inline>
+        </w:drawing>
+      </w:r>
+    </w:p>
+    <w:p/>
+    <w:p>
+      <w:r>
+        <w:rPr>
+          <w:noProof/>
+        </w:rPr>
+        <w:lastRenderedPageBreak/>
+        <w:drawing>
+          <wp:inline distT="0" distB="0" distL="0" distR="0" wp14:anchorId="3825CC68" wp14:editId="0A02A31D">
+            <wp:extent cx="5486400" cy="3200400"/>
+            <wp:effectExtent l="0" t="0" r="0" b="0"/>
+            <wp:docPr id="4" name="Chart 4"/>
+            <wp:cNvGraphicFramePr/>
+            <a:graphic xmlns:a="http://schemas.openxmlformats.org/drawingml/2006/main">
+              <a:graphicData uri="http://schemas.openxmlformats.org/drawingml/2006/chart">
+                <c:chart xmlns:c="http://schemas.openxmlformats.org/drawingml/2006/chart" xmlns:r="http://schemas.openxmlformats.org/officeDocument/2006/relationships" r:id="rId6"/>
               </a:graphicData>
             </a:graphic>
           </wp:inline>
@@ -476,7 +518,67 @@
     </mc:Fallback>
   </mc:AlternateContent>
   <c:chart>
-    <c:autoTitleDeleted val="1"/>
+    <c:title>
+      <c:tx>
+        <c:rich>
+          <a:bodyPr rot="0" spcFirstLastPara="1" vertOverflow="ellipsis" vert="horz" wrap="square" anchor="ctr" anchorCtr="1"/>
+          <a:lstStyle/>
+          <a:p>
+            <a:pPr>
+              <a:defRPr sz="1400" b="0" i="0" u="none" strike="noStrike" kern="1200" spc="0" baseline="0">
+                <a:solidFill>
+                  <a:schemeClr val="tx1">
+                    <a:lumMod val="65000"/>
+                    <a:lumOff val="35000"/>
+                  </a:schemeClr>
+                </a:solidFill>
+                <a:latin typeface="+mn-lt"/>
+                <a:ea typeface="+mn-ea"/>
+                <a:cs typeface="+mn-cs"/>
+              </a:defRPr>
+            </a:pPr>
+            <a:r>
+              <a:rPr lang="en-US"/>
+              <a:t>Driver</a:t>
+            </a:r>
+            <a:r>
+              <a:rPr lang="en-US" baseline="0"/>
+              <a:t> to Packet Processing Throughput (Packets/s)</a:t>
+            </a:r>
+            <a:endParaRPr lang="en-US"/>
+          </a:p>
+        </c:rich>
+      </c:tx>
+      <c:overlay val="0"/>
+      <c:spPr>
+        <a:noFill/>
+        <a:ln>
+          <a:noFill/>
+        </a:ln>
+        <a:effectLst/>
+      </c:spPr>
+      <c:txPr>
+        <a:bodyPr rot="0" spcFirstLastPara="1" vertOverflow="ellipsis" vert="horz" wrap="square" anchor="ctr" anchorCtr="1"/>
+        <a:lstStyle/>
+        <a:p>
+          <a:pPr>
+            <a:defRPr sz="1400" b="0" i="0" u="none" strike="noStrike" kern="1200" spc="0" baseline="0">
+              <a:solidFill>
+                <a:schemeClr val="tx1">
+                  <a:lumMod val="65000"/>
+                  <a:lumOff val="35000"/>
+                </a:schemeClr>
+              </a:solidFill>
+              <a:latin typeface="+mn-lt"/>
+              <a:ea typeface="+mn-ea"/>
+              <a:cs typeface="+mn-cs"/>
+            </a:defRPr>
+          </a:pPr>
+          <a:endParaRPr lang="en-US"/>
+        </a:p>
+      </c:txPr>
+    </c:title>
+    <c:autoTitleDeleted val="0"/>
     <c:plotArea>
       <c:layout/>
       <c:barChart>
@@ -508,27 +610,28 @@
           </c:spPr>
           <c:invertIfNegative val="0"/>
           <c:cat>
-            <c:strRef>
+            <c:numRef>
               <c:f>Sheet1!$A$2:$A$6</c:f>
-              <c:strCache>
+              <c:numCache>
+                <c:formatCode>General</c:formatCode>
                 <c:ptCount val="5"/>
                 <c:pt idx="0">
-                  <c:v>2 bytes</c:v>
+                  <c:v>2</c:v>
                 </c:pt>
                 <c:pt idx="1">
-                  <c:v>16 bytes</c:v>
+                  <c:v>16</c:v>
                 </c:pt>
                 <c:pt idx="2">
-                  <c:v>64 bytes</c:v>
+                  <c:v>64</c:v>
                 </c:pt>
                 <c:pt idx="3">
-                  <c:v>512 bytes</c:v>
+                  <c:v>512</c:v>
                 </c:pt>
                 <c:pt idx="4">
-                  <c:v>1024 bytes</c:v>
-                </c:pt>
-              </c:strCache>
-            </c:strRef>
+                  <c:v>1024</c:v>
+                </c:pt>
+              </c:numCache>
+            </c:numRef>
           </c:cat>
           <c:val>
             <c:numRef>
@@ -585,27 +688,28 @@
           </c:spPr>
           <c:invertIfNegative val="0"/>
           <c:cat>
-            <c:strRef>
+            <c:numRef>
               <c:f>Sheet1!$A$2:$A$6</c:f>
-              <c:strCache>
+              <c:numCache>
+                <c:formatCode>General</c:formatCode>
                 <c:ptCount val="5"/>
                 <c:pt idx="0">
-                  <c:v>2 bytes</c:v>
+                  <c:v>2</c:v>
                 </c:pt>
                 <c:pt idx="1">
-                  <c:v>16 bytes</c:v>
+                  <c:v>16</c:v>
                 </c:pt>
                 <c:pt idx="2">
-                  <c:v>64 bytes</c:v>
+                  <c:v>64</c:v>
                 </c:pt>
                 <c:pt idx="3">
-                  <c:v>512 bytes</c:v>
+                  <c:v>512</c:v>
                 </c:pt>
                 <c:pt idx="4">
-                  <c:v>1024 bytes</c:v>
-                </c:pt>
-              </c:strCache>
-            </c:strRef>
+                  <c:v>1024</c:v>
+                </c:pt>
+              </c:numCache>
+            </c:numRef>
           </c:cat>
           <c:val>
             <c:numRef>
@@ -662,27 +766,28 @@
           </c:spPr>
           <c:invertIfNegative val="0"/>
           <c:cat>
-            <c:strRef>
+            <c:numRef>
               <c:f>Sheet1!$A$2:$A$6</c:f>
-              <c:strCache>
+              <c:numCache>
+                <c:formatCode>General</c:formatCode>
                 <c:ptCount val="5"/>
                 <c:pt idx="0">
-                  <c:v>2 bytes</c:v>
+                  <c:v>2</c:v>
                 </c:pt>
                 <c:pt idx="1">
-                  <c:v>16 bytes</c:v>
+                  <c:v>16</c:v>
                 </c:pt>
                 <c:pt idx="2">
-                  <c:v>64 bytes</c:v>
+                  <c:v>64</c:v>
                 </c:pt>
                 <c:pt idx="3">
-                  <c:v>512 bytes</c:v>
+                  <c:v>512</c:v>
                 </c:pt>
                 <c:pt idx="4">
-                  <c:v>1024 bytes</c:v>
-                </c:pt>
-              </c:strCache>
-            </c:strRef>
+                  <c:v>1024</c:v>
+                </c:pt>
+              </c:numCache>
+            </c:numRef>
           </c:cat>
           <c:val>
             <c:numRef>
@@ -739,27 +844,28 @@
           </c:spPr>
           <c:invertIfNegative val="0"/>
           <c:cat>
-            <c:strRef>
+            <c:numRef>
               <c:f>Sheet1!$A$2:$A$6</c:f>
-              <c:strCache>
+              <c:numCache>
+                <c:formatCode>General</c:formatCode>
                 <c:ptCount val="5"/>
                 <c:pt idx="0">
-                  <c:v>2 bytes</c:v>
+                  <c:v>2</c:v>
                 </c:pt>
                 <c:pt idx="1">
-                  <c:v>16 bytes</c:v>
+                  <c:v>16</c:v>
                 </c:pt>
                 <c:pt idx="2">
-                  <c:v>64 bytes</c:v>
+                  <c:v>64</c:v>
                 </c:pt>
                 <c:pt idx="3">
-                  <c:v>512 bytes</c:v>
+                  <c:v>512</c:v>
                 </c:pt>
                 <c:pt idx="4">
-                  <c:v>1024 bytes</c:v>
-                </c:pt>
-              </c:strCache>
-            </c:strRef>
+                  <c:v>1024</c:v>
+                </c:pt>
+              </c:numCache>
+            </c:numRef>
           </c:cat>
           <c:val>
             <c:numRef>
@@ -811,6 +917,61 @@
         </c:scaling>
         <c:delete val="0"/>
         <c:axPos val="b"/>
+        <c:title>
+          <c:tx>
+            <c:rich>
+              <a:bodyPr rot="0" spcFirstLastPara="1" vertOverflow="ellipsis" vert="horz" wrap="square" anchor="ctr" anchorCtr="1"/>
+              <a:lstStyle/>
+              <a:p>
+                <a:pPr>
+                  <a:defRPr sz="1000" b="0" i="0" u="none" strike="noStrike" kern="1200" baseline="0">
+                    <a:solidFill>
+                      <a:schemeClr val="tx1">
+                        <a:lumMod val="65000"/>
+                        <a:lumOff val="35000"/>
+                      </a:schemeClr>
+                    </a:solidFill>
+                    <a:latin typeface="+mn-lt"/>
+                    <a:ea typeface="+mn-ea"/>
+                    <a:cs typeface="+mn-cs"/>
+                  </a:defRPr>
+                </a:pPr>
+                <a:r>
+                  <a:rPr lang="en-US"/>
+                  <a:t>Payload size (bytes)</a:t>
+                </a:r>
+              </a:p>
+            </c:rich>
+          </c:tx>
+          <c:overlay val="0"/>
+          <c:spPr>
+            <a:noFill/>
+            <a:ln>
+              <a:noFill/>
+            </a:ln>
+            <a:effectLst/>
+          </c:spPr>
+          <c:txPr>
+            <a:bodyPr rot="0" spcFirstLastPara="1" vertOverflow="ellipsis" vert="horz" wrap="square" anchor="ctr" anchorCtr="1"/>
+            <a:lstStyle/>
+            <a:p>
+              <a:pPr>
+                <a:defRPr sz="1000" b="0" i="0" u="none" strike="noStrike" kern="1200" baseline="0">
+                  <a:solidFill>
+                    <a:schemeClr val="tx1">
+                      <a:lumMod val="65000"/>
+                      <a:lumOff val="35000"/>
+                    </a:schemeClr>
+                  </a:solidFill>
+                  <a:latin typeface="+mn-lt"/>
+                  <a:ea typeface="+mn-ea"/>
+                  <a:cs typeface="+mn-cs"/>
+                </a:defRPr>
+              </a:pPr>
+              <a:endParaRPr lang="en-US"/>
+            </a:p>
+          </c:txPr>
+        </c:title>
         <c:numFmt formatCode="General" sourceLinked="1"/>
         <c:majorTickMark val="none"/>
         <c:minorTickMark val="none"/>
@@ -876,6 +1037,61 @@
             <a:effectLst/>
           </c:spPr>
         </c:majorGridlines>
+        <c:title>
+          <c:tx>
+            <c:rich>
+              <a:bodyPr rot="-5400000" spcFirstLastPara="1" vertOverflow="ellipsis" vert="horz" wrap="square" anchor="ctr" anchorCtr="1"/>
+              <a:lstStyle/>
+              <a:p>
+                <a:pPr>
+                  <a:defRPr sz="1000" b="0" i="0" u="none" strike="noStrike" kern="1200" baseline="0">
+                    <a:solidFill>
+                      <a:schemeClr val="tx1">
+                        <a:lumMod val="65000"/>
+                        <a:lumOff val="35000"/>
+                      </a:schemeClr>
+                    </a:solidFill>
+                    <a:latin typeface="+mn-lt"/>
+                    <a:ea typeface="+mn-ea"/>
+                    <a:cs typeface="+mn-cs"/>
+                  </a:defRPr>
+                </a:pPr>
+                <a:r>
+                  <a:rPr lang="en-US"/>
+                  <a:t>Packets /s</a:t>
+                </a:r>
+              </a:p>
+            </c:rich>
+          </c:tx>
+          <c:overlay val="0"/>
+          <c:spPr>
+            <a:noFill/>
+            <a:ln>
+              <a:noFill/>
+            </a:ln>
+            <a:effectLst/>
+          </c:spPr>
+          <c:txPr>
+            <a:bodyPr rot="-5400000" spcFirstLastPara="1" vertOverflow="ellipsis" vert="horz" wrap="square" anchor="ctr" anchorCtr="1"/>
+            <a:lstStyle/>
+            <a:p>
+              <a:pPr>
+                <a:defRPr sz="1000" b="0" i="0" u="none" strike="noStrike" kern="1200" baseline="0">
+                  <a:solidFill>
+                    <a:schemeClr val="tx1">
+                      <a:lumMod val="65000"/>
+                      <a:lumOff val="35000"/>
+                    </a:schemeClr>
+                  </a:solidFill>
+                  <a:latin typeface="+mn-lt"/>
+                  <a:ea typeface="+mn-ea"/>
+                  <a:cs typeface="+mn-cs"/>
+                </a:defRPr>
+              </a:pPr>
+              <a:endParaRPr lang="en-US"/>
+            </a:p>
+          </c:txPr>
+        </c:title>
         <c:numFmt formatCode="General" sourceLinked="1"/>
         <c:majorTickMark val="none"/>
         <c:minorTickMark val="none"/>
@@ -992,7 +1208,1611 @@
 </c:chartSpace>
 </file>
 
+<file path=word/charts/chart2.xml><?xml version="1.0" encoding="utf-8"?>
+<c:chartSpace xmlns:c="http://schemas.openxmlformats.org/drawingml/2006/chart" xmlns:a="http://schemas.openxmlformats.org/drawingml/2006/main" xmlns:r="http://schemas.openxmlformats.org/officeDocument/2006/relationships" xmlns:c16r2="http://schemas.microsoft.com/office/drawing/2015/06/chart">
+  <c:date1904 val="0"/>
+  <c:lang val="en-US"/>
+  <c:roundedCorners val="0"/>
+  <mc:AlternateContent xmlns:mc="http://schemas.openxmlformats.org/markup-compatibility/2006">
+    <mc:Choice xmlns:c14="http://schemas.microsoft.com/office/drawing/2007/8/2/chart" Requires="c14">
+      <c14:style val="102"/>
+    </mc:Choice>
+    <mc:Fallback>
+      <c:style val="2"/>
+    </mc:Fallback>
+  </mc:AlternateContent>
+  <c:chart>
+    <c:title>
+      <c:tx>
+        <c:rich>
+          <a:bodyPr rot="0" spcFirstLastPara="1" vertOverflow="ellipsis" vert="horz" wrap="square" anchor="ctr" anchorCtr="1"/>
+          <a:lstStyle/>
+          <a:p>
+            <a:pPr>
+              <a:defRPr sz="1400" b="0" i="0" u="none" strike="noStrike" kern="1200" spc="0" baseline="0">
+                <a:solidFill>
+                  <a:schemeClr val="tx1">
+                    <a:lumMod val="65000"/>
+                    <a:lumOff val="35000"/>
+                  </a:schemeClr>
+                </a:solidFill>
+                <a:latin typeface="+mn-lt"/>
+                <a:ea typeface="+mn-ea"/>
+                <a:cs typeface="+mn-cs"/>
+              </a:defRPr>
+            </a:pPr>
+            <a:r>
+              <a:rPr lang="en-US"/>
+              <a:t>Driver</a:t>
+            </a:r>
+            <a:r>
+              <a:rPr lang="en-US" baseline="0"/>
+              <a:t> to Packet Processing Throughput (GB/s)</a:t>
+            </a:r>
+            <a:endParaRPr lang="en-US"/>
+          </a:p>
+        </c:rich>
+      </c:tx>
+      <c:overlay val="0"/>
+      <c:spPr>
+        <a:noFill/>
+        <a:ln>
+          <a:noFill/>
+        </a:ln>
+        <a:effectLst/>
+      </c:spPr>
+      <c:txPr>
+        <a:bodyPr rot="0" spcFirstLastPara="1" vertOverflow="ellipsis" vert="horz" wrap="square" anchor="ctr" anchorCtr="1"/>
+        <a:lstStyle/>
+        <a:p>
+          <a:pPr>
+            <a:defRPr sz="1400" b="0" i="0" u="none" strike="noStrike" kern="1200" spc="0" baseline="0">
+              <a:solidFill>
+                <a:schemeClr val="tx1">
+                  <a:lumMod val="65000"/>
+                  <a:lumOff val="35000"/>
+                </a:schemeClr>
+              </a:solidFill>
+              <a:latin typeface="+mn-lt"/>
+              <a:ea typeface="+mn-ea"/>
+              <a:cs typeface="+mn-cs"/>
+            </a:defRPr>
+          </a:pPr>
+          <a:endParaRPr lang="en-US"/>
+        </a:p>
+      </c:txPr>
+    </c:title>
+    <c:autoTitleDeleted val="0"/>
+    <c:plotArea>
+      <c:layout/>
+      <c:barChart>
+        <c:barDir val="col"/>
+        <c:grouping val="clustered"/>
+        <c:varyColors val="0"/>
+        <c:ser>
+          <c:idx val="0"/>
+          <c:order val="0"/>
+          <c:tx>
+            <c:strRef>
+              <c:f>Sheet1!$B$1</c:f>
+              <c:strCache>
+                <c:ptCount val="1"/>
+                <c:pt idx="0">
+                  <c:v>1000 packets</c:v>
+                </c:pt>
+              </c:strCache>
+            </c:strRef>
+          </c:tx>
+          <c:spPr>
+            <a:solidFill>
+              <a:schemeClr val="accent1"/>
+            </a:solidFill>
+            <a:ln>
+              <a:noFill/>
+            </a:ln>
+            <a:effectLst/>
+          </c:spPr>
+          <c:invertIfNegative val="0"/>
+          <c:cat>
+            <c:numRef>
+              <c:f>Sheet1!$A$2:$A$6</c:f>
+              <c:numCache>
+                <c:formatCode>General</c:formatCode>
+                <c:ptCount val="5"/>
+                <c:pt idx="0">
+                  <c:v>2</c:v>
+                </c:pt>
+                <c:pt idx="1">
+                  <c:v>16</c:v>
+                </c:pt>
+                <c:pt idx="2">
+                  <c:v>64</c:v>
+                </c:pt>
+                <c:pt idx="3">
+                  <c:v>512</c:v>
+                </c:pt>
+                <c:pt idx="4">
+                  <c:v>1024</c:v>
+                </c:pt>
+              </c:numCache>
+            </c:numRef>
+          </c:cat>
+          <c:val>
+            <c:numRef>
+              <c:f>Sheet1!$B$2:$B$6</c:f>
+              <c:numCache>
+                <c:formatCode>General</c:formatCode>
+                <c:ptCount val="5"/>
+                <c:pt idx="0">
+                  <c:v>2.13</c:v>
+                </c:pt>
+                <c:pt idx="1">
+                  <c:v>1.56</c:v>
+                </c:pt>
+                <c:pt idx="2">
+                  <c:v>3.99</c:v>
+                </c:pt>
+                <c:pt idx="3">
+                  <c:v>19.5</c:v>
+                </c:pt>
+                <c:pt idx="4">
+                  <c:v>38.83</c:v>
+                </c:pt>
+              </c:numCache>
+            </c:numRef>
+          </c:val>
+          <c:extLst>
+            <c:ext xmlns:c16="http://schemas.microsoft.com/office/drawing/2014/chart" uri="{C3380CC4-5D6E-409C-BE32-E72D297353CC}">
+              <c16:uniqueId val="{00000000-00C8-4638-AE04-09DECD2F69D8}"/>
+            </c:ext>
+          </c:extLst>
+        </c:ser>
+        <c:ser>
+          <c:idx val="1"/>
+          <c:order val="1"/>
+          <c:tx>
+            <c:strRef>
+              <c:f>Sheet1!$C$1</c:f>
+              <c:strCache>
+                <c:ptCount val="1"/>
+                <c:pt idx="0">
+                  <c:v>1700 packets</c:v>
+                </c:pt>
+              </c:strCache>
+            </c:strRef>
+          </c:tx>
+          <c:spPr>
+            <a:solidFill>
+              <a:schemeClr val="accent2"/>
+            </a:solidFill>
+            <a:ln>
+              <a:noFill/>
+            </a:ln>
+            <a:effectLst/>
+          </c:spPr>
+          <c:invertIfNegative val="0"/>
+          <c:cat>
+            <c:numRef>
+              <c:f>Sheet1!$A$2:$A$6</c:f>
+              <c:numCache>
+                <c:formatCode>General</c:formatCode>
+                <c:ptCount val="5"/>
+                <c:pt idx="0">
+                  <c:v>2</c:v>
+                </c:pt>
+                <c:pt idx="1">
+                  <c:v>16</c:v>
+                </c:pt>
+                <c:pt idx="2">
+                  <c:v>64</c:v>
+                </c:pt>
+                <c:pt idx="3">
+                  <c:v>512</c:v>
+                </c:pt>
+                <c:pt idx="4">
+                  <c:v>1024</c:v>
+                </c:pt>
+              </c:numCache>
+            </c:numRef>
+          </c:cat>
+          <c:val>
+            <c:numRef>
+              <c:f>Sheet1!$C$2:$C$6</c:f>
+              <c:numCache>
+                <c:formatCode>General</c:formatCode>
+                <c:ptCount val="5"/>
+                <c:pt idx="0">
+                  <c:v>2.5099999999999998</c:v>
+                </c:pt>
+                <c:pt idx="1">
+                  <c:v>3.07</c:v>
+                </c:pt>
+                <c:pt idx="2">
+                  <c:v>5.0199999999999996</c:v>
+                </c:pt>
+                <c:pt idx="3">
+                  <c:v>27.51</c:v>
+                </c:pt>
+                <c:pt idx="4">
+                  <c:v>45.76</c:v>
+                </c:pt>
+              </c:numCache>
+            </c:numRef>
+          </c:val>
+          <c:extLst>
+            <c:ext xmlns:c16="http://schemas.microsoft.com/office/drawing/2014/chart" uri="{C3380CC4-5D6E-409C-BE32-E72D297353CC}">
+              <c16:uniqueId val="{00000001-00C8-4638-AE04-09DECD2F69D8}"/>
+            </c:ext>
+          </c:extLst>
+        </c:ser>
+        <c:ser>
+          <c:idx val="2"/>
+          <c:order val="2"/>
+          <c:tx>
+            <c:strRef>
+              <c:f>Sheet1!$D$1</c:f>
+              <c:strCache>
+                <c:ptCount val="1"/>
+                <c:pt idx="0">
+                  <c:v>2600 packets</c:v>
+                </c:pt>
+              </c:strCache>
+            </c:strRef>
+          </c:tx>
+          <c:spPr>
+            <a:solidFill>
+              <a:schemeClr val="accent3"/>
+            </a:solidFill>
+            <a:ln>
+              <a:noFill/>
+            </a:ln>
+            <a:effectLst/>
+          </c:spPr>
+          <c:invertIfNegative val="0"/>
+          <c:cat>
+            <c:numRef>
+              <c:f>Sheet1!$A$2:$A$6</c:f>
+              <c:numCache>
+                <c:formatCode>General</c:formatCode>
+                <c:ptCount val="5"/>
+                <c:pt idx="0">
+                  <c:v>2</c:v>
+                </c:pt>
+                <c:pt idx="1">
+                  <c:v>16</c:v>
+                </c:pt>
+                <c:pt idx="2">
+                  <c:v>64</c:v>
+                </c:pt>
+                <c:pt idx="3">
+                  <c:v>512</c:v>
+                </c:pt>
+                <c:pt idx="4">
+                  <c:v>1024</c:v>
+                </c:pt>
+              </c:numCache>
+            </c:numRef>
+          </c:cat>
+          <c:val>
+            <c:numRef>
+              <c:f>Sheet1!$D$2:$D$6</c:f>
+              <c:numCache>
+                <c:formatCode>General</c:formatCode>
+                <c:ptCount val="5"/>
+                <c:pt idx="0">
+                  <c:v>3.31</c:v>
+                </c:pt>
+                <c:pt idx="1">
+                  <c:v>3.84</c:v>
+                </c:pt>
+                <c:pt idx="2">
+                  <c:v>7.2</c:v>
+                </c:pt>
+                <c:pt idx="3">
+                  <c:v>34.15</c:v>
+                </c:pt>
+                <c:pt idx="4">
+                  <c:v>61.67</c:v>
+                </c:pt>
+              </c:numCache>
+            </c:numRef>
+          </c:val>
+          <c:extLst>
+            <c:ext xmlns:c16="http://schemas.microsoft.com/office/drawing/2014/chart" uri="{C3380CC4-5D6E-409C-BE32-E72D297353CC}">
+              <c16:uniqueId val="{00000002-00C8-4638-AE04-09DECD2F69D8}"/>
+            </c:ext>
+          </c:extLst>
+        </c:ser>
+        <c:ser>
+          <c:idx val="3"/>
+          <c:order val="3"/>
+          <c:tx>
+            <c:strRef>
+              <c:f>Sheet1!$E$1</c:f>
+              <c:strCache>
+                <c:ptCount val="1"/>
+                <c:pt idx="0">
+                  <c:v>Average</c:v>
+                </c:pt>
+              </c:strCache>
+            </c:strRef>
+          </c:tx>
+          <c:spPr>
+            <a:solidFill>
+              <a:schemeClr val="accent4"/>
+            </a:solidFill>
+            <a:ln>
+              <a:noFill/>
+            </a:ln>
+            <a:effectLst/>
+          </c:spPr>
+          <c:invertIfNegative val="0"/>
+          <c:cat>
+            <c:numRef>
+              <c:f>Sheet1!$A$2:$A$6</c:f>
+              <c:numCache>
+                <c:formatCode>General</c:formatCode>
+                <c:ptCount val="5"/>
+                <c:pt idx="0">
+                  <c:v>2</c:v>
+                </c:pt>
+                <c:pt idx="1">
+                  <c:v>16</c:v>
+                </c:pt>
+                <c:pt idx="2">
+                  <c:v>64</c:v>
+                </c:pt>
+                <c:pt idx="3">
+                  <c:v>512</c:v>
+                </c:pt>
+                <c:pt idx="4">
+                  <c:v>1024</c:v>
+                </c:pt>
+              </c:numCache>
+            </c:numRef>
+          </c:cat>
+          <c:val>
+            <c:numRef>
+              <c:f>Sheet1!$E$2:$E$6</c:f>
+              <c:numCache>
+                <c:formatCode>General</c:formatCode>
+                <c:ptCount val="5"/>
+                <c:pt idx="0">
+                  <c:v>2.65</c:v>
+                </c:pt>
+                <c:pt idx="1">
+                  <c:v>2.8233333333333328</c:v>
+                </c:pt>
+                <c:pt idx="2">
+                  <c:v>5.4033333333333333</c:v>
+                </c:pt>
+                <c:pt idx="3">
+                  <c:v>27.053333333333331</c:v>
+                </c:pt>
+                <c:pt idx="4">
+                  <c:v>48.75333333333333</c:v>
+                </c:pt>
+              </c:numCache>
+            </c:numRef>
+          </c:val>
+          <c:extLst>
+            <c:ext xmlns:c16="http://schemas.microsoft.com/office/drawing/2014/chart" uri="{C3380CC4-5D6E-409C-BE32-E72D297353CC}">
+              <c16:uniqueId val="{00000003-00C8-4638-AE04-09DECD2F69D8}"/>
+            </c:ext>
+          </c:extLst>
+        </c:ser>
+        <c:dLbls>
+          <c:showLegendKey val="0"/>
+          <c:showVal val="0"/>
+          <c:showCatName val="0"/>
+          <c:showSerName val="0"/>
+          <c:showPercent val="0"/>
+          <c:showBubbleSize val="0"/>
+        </c:dLbls>
+        <c:gapWidth val="219"/>
+        <c:overlap val="-27"/>
+        <c:axId val="447921088"/>
+        <c:axId val="447918464"/>
+      </c:barChart>
+      <c:catAx>
+        <c:axId val="447921088"/>
+        <c:scaling>
+          <c:orientation val="minMax"/>
+        </c:scaling>
+        <c:delete val="0"/>
+        <c:axPos val="b"/>
+        <c:title>
+          <c:tx>
+            <c:rich>
+              <a:bodyPr rot="0" spcFirstLastPara="1" vertOverflow="ellipsis" vert="horz" wrap="square" anchor="ctr" anchorCtr="1"/>
+              <a:lstStyle/>
+              <a:p>
+                <a:pPr>
+                  <a:defRPr sz="1000" b="0" i="0" u="none" strike="noStrike" kern="1200" baseline="0">
+                    <a:solidFill>
+                      <a:schemeClr val="tx1">
+                        <a:lumMod val="65000"/>
+                        <a:lumOff val="35000"/>
+                      </a:schemeClr>
+                    </a:solidFill>
+                    <a:latin typeface="+mn-lt"/>
+                    <a:ea typeface="+mn-ea"/>
+                    <a:cs typeface="+mn-cs"/>
+                  </a:defRPr>
+                </a:pPr>
+                <a:r>
+                  <a:rPr lang="en-US"/>
+                  <a:t>Payload</a:t>
+                </a:r>
+                <a:r>
+                  <a:rPr lang="en-US" baseline="0"/>
+                  <a:t> size (bytes)</a:t>
+                </a:r>
+              </a:p>
+            </c:rich>
+          </c:tx>
+          <c:overlay val="0"/>
+          <c:spPr>
+            <a:noFill/>
+            <a:ln>
+              <a:noFill/>
+            </a:ln>
+            <a:effectLst/>
+          </c:spPr>
+          <c:txPr>
+            <a:bodyPr rot="0" spcFirstLastPara="1" vertOverflow="ellipsis" vert="horz" wrap="square" anchor="ctr" anchorCtr="1"/>
+            <a:lstStyle/>
+            <a:p>
+              <a:pPr>
+                <a:defRPr sz="1000" b="0" i="0" u="none" strike="noStrike" kern="1200" baseline="0">
+                  <a:solidFill>
+                    <a:schemeClr val="tx1">
+                      <a:lumMod val="65000"/>
+                      <a:lumOff val="35000"/>
+                    </a:schemeClr>
+                  </a:solidFill>
+                  <a:latin typeface="+mn-lt"/>
+                  <a:ea typeface="+mn-ea"/>
+                  <a:cs typeface="+mn-cs"/>
+                </a:defRPr>
+              </a:pPr>
+              <a:endParaRPr lang="en-US"/>
+            </a:p>
+          </c:txPr>
+        </c:title>
+        <c:numFmt formatCode="General" sourceLinked="1"/>
+        <c:majorTickMark val="none"/>
+        <c:minorTickMark val="none"/>
+        <c:tickLblPos val="nextTo"/>
+        <c:spPr>
+          <a:noFill/>
+          <a:ln w="9525" cap="flat" cmpd="sng" algn="ctr">
+            <a:solidFill>
+              <a:schemeClr val="tx1">
+                <a:lumMod val="15000"/>
+                <a:lumOff val="85000"/>
+              </a:schemeClr>
+            </a:solidFill>
+            <a:round/>
+          </a:ln>
+          <a:effectLst/>
+        </c:spPr>
+        <c:txPr>
+          <a:bodyPr rot="-60000000" spcFirstLastPara="1" vertOverflow="ellipsis" vert="horz" wrap="square" anchor="ctr" anchorCtr="1"/>
+          <a:lstStyle/>
+          <a:p>
+            <a:pPr>
+              <a:defRPr sz="900" b="0" i="0" u="none" strike="noStrike" kern="1200" baseline="0">
+                <a:solidFill>
+                  <a:schemeClr val="tx1">
+                    <a:lumMod val="65000"/>
+                    <a:lumOff val="35000"/>
+                  </a:schemeClr>
+                </a:solidFill>
+                <a:latin typeface="+mn-lt"/>
+                <a:ea typeface="+mn-ea"/>
+                <a:cs typeface="+mn-cs"/>
+              </a:defRPr>
+            </a:pPr>
+            <a:endParaRPr lang="en-US"/>
+          </a:p>
+        </c:txPr>
+        <c:crossAx val="447918464"/>
+        <c:crosses val="autoZero"/>
+        <c:auto val="1"/>
+        <c:lblAlgn val="ctr"/>
+        <c:lblOffset val="100"/>
+        <c:noMultiLvlLbl val="0"/>
+      </c:catAx>
+      <c:valAx>
+        <c:axId val="447918464"/>
+        <c:scaling>
+          <c:orientation val="minMax"/>
+        </c:scaling>
+        <c:delete val="0"/>
+        <c:axPos val="l"/>
+        <c:majorGridlines>
+          <c:spPr>
+            <a:ln w="9525" cap="flat" cmpd="sng" algn="ctr">
+              <a:solidFill>
+                <a:schemeClr val="tx1">
+                  <a:lumMod val="15000"/>
+                  <a:lumOff val="85000"/>
+                </a:schemeClr>
+              </a:solidFill>
+              <a:round/>
+            </a:ln>
+            <a:effectLst/>
+          </c:spPr>
+        </c:majorGridlines>
+        <c:title>
+          <c:tx>
+            <c:rich>
+              <a:bodyPr rot="-5400000" spcFirstLastPara="1" vertOverflow="ellipsis" vert="horz" wrap="square" anchor="ctr" anchorCtr="1"/>
+              <a:lstStyle/>
+              <a:p>
+                <a:pPr>
+                  <a:defRPr sz="1000" b="0" i="0" u="none" strike="noStrike" kern="1200" baseline="0">
+                    <a:solidFill>
+                      <a:schemeClr val="tx1">
+                        <a:lumMod val="65000"/>
+                        <a:lumOff val="35000"/>
+                      </a:schemeClr>
+                    </a:solidFill>
+                    <a:latin typeface="+mn-lt"/>
+                    <a:ea typeface="+mn-ea"/>
+                    <a:cs typeface="+mn-cs"/>
+                  </a:defRPr>
+                </a:pPr>
+                <a:r>
+                  <a:rPr lang="en-US"/>
+                  <a:t>GB/s</a:t>
+                </a:r>
+              </a:p>
+            </c:rich>
+          </c:tx>
+          <c:overlay val="0"/>
+          <c:spPr>
+            <a:noFill/>
+            <a:ln>
+              <a:noFill/>
+            </a:ln>
+            <a:effectLst/>
+          </c:spPr>
+          <c:txPr>
+            <a:bodyPr rot="-5400000" spcFirstLastPara="1" vertOverflow="ellipsis" vert="horz" wrap="square" anchor="ctr" anchorCtr="1"/>
+            <a:lstStyle/>
+            <a:p>
+              <a:pPr>
+                <a:defRPr sz="1000" b="0" i="0" u="none" strike="noStrike" kern="1200" baseline="0">
+                  <a:solidFill>
+                    <a:schemeClr val="tx1">
+                      <a:lumMod val="65000"/>
+                      <a:lumOff val="35000"/>
+                    </a:schemeClr>
+                  </a:solidFill>
+                  <a:latin typeface="+mn-lt"/>
+                  <a:ea typeface="+mn-ea"/>
+                  <a:cs typeface="+mn-cs"/>
+                </a:defRPr>
+              </a:pPr>
+              <a:endParaRPr lang="en-US"/>
+            </a:p>
+          </c:txPr>
+        </c:title>
+        <c:numFmt formatCode="General" sourceLinked="1"/>
+        <c:majorTickMark val="none"/>
+        <c:minorTickMark val="none"/>
+        <c:tickLblPos val="nextTo"/>
+        <c:spPr>
+          <a:noFill/>
+          <a:ln>
+            <a:noFill/>
+          </a:ln>
+          <a:effectLst/>
+        </c:spPr>
+        <c:txPr>
+          <a:bodyPr rot="-60000000" spcFirstLastPara="1" vertOverflow="ellipsis" vert="horz" wrap="square" anchor="ctr" anchorCtr="1"/>
+          <a:lstStyle/>
+          <a:p>
+            <a:pPr>
+              <a:defRPr sz="900" b="0" i="0" u="none" strike="noStrike" kern="1200" baseline="0">
+                <a:solidFill>
+                  <a:schemeClr val="tx1">
+                    <a:lumMod val="65000"/>
+                    <a:lumOff val="35000"/>
+                  </a:schemeClr>
+                </a:solidFill>
+                <a:latin typeface="+mn-lt"/>
+                <a:ea typeface="+mn-ea"/>
+                <a:cs typeface="+mn-cs"/>
+              </a:defRPr>
+            </a:pPr>
+            <a:endParaRPr lang="en-US"/>
+          </a:p>
+        </c:txPr>
+        <c:crossAx val="447921088"/>
+        <c:crosses val="autoZero"/>
+        <c:crossBetween val="between"/>
+      </c:valAx>
+      <c:spPr>
+        <a:noFill/>
+        <a:ln>
+          <a:noFill/>
+        </a:ln>
+        <a:effectLst/>
+      </c:spPr>
+    </c:plotArea>
+    <c:legend>
+      <c:legendPos val="b"/>
+      <c:overlay val="0"/>
+      <c:spPr>
+        <a:noFill/>
+        <a:ln>
+          <a:noFill/>
+        </a:ln>
+        <a:effectLst/>
+      </c:spPr>
+      <c:txPr>
+        <a:bodyPr rot="0" spcFirstLastPara="1" vertOverflow="ellipsis" vert="horz" wrap="square" anchor="ctr" anchorCtr="1"/>
+        <a:lstStyle/>
+        <a:p>
+          <a:pPr>
+            <a:defRPr sz="900" b="0" i="0" u="none" strike="noStrike" kern="1200" baseline="0">
+              <a:solidFill>
+                <a:schemeClr val="tx1">
+                  <a:lumMod val="65000"/>
+                  <a:lumOff val="35000"/>
+                </a:schemeClr>
+              </a:solidFill>
+              <a:latin typeface="+mn-lt"/>
+              <a:ea typeface="+mn-ea"/>
+              <a:cs typeface="+mn-cs"/>
+            </a:defRPr>
+          </a:pPr>
+          <a:endParaRPr lang="en-US"/>
+        </a:p>
+      </c:txPr>
+    </c:legend>
+    <c:plotVisOnly val="1"/>
+    <c:dispBlanksAs val="gap"/>
+    <c:extLst>
+      <c:ext xmlns:c16r3="http://schemas.microsoft.com/office/drawing/2017/03/chart" uri="{56B9EC1D-385E-4148-901F-78D8002777C0}">
+        <c16r3:dataDisplayOptions16>
+          <c16r3:dispNaAsBlank val="1"/>
+        </c16r3:dataDisplayOptions16>
+      </c:ext>
+    </c:extLst>
+    <c:showDLblsOverMax val="0"/>
+  </c:chart>
+  <c:spPr>
+    <a:solidFill>
+      <a:schemeClr val="bg1"/>
+    </a:solidFill>
+    <a:ln w="9525" cap="flat" cmpd="sng" algn="ctr">
+      <a:solidFill>
+        <a:schemeClr val="tx1">
+          <a:lumMod val="15000"/>
+          <a:lumOff val="85000"/>
+        </a:schemeClr>
+      </a:solidFill>
+      <a:round/>
+    </a:ln>
+    <a:effectLst/>
+  </c:spPr>
+  <c:txPr>
+    <a:bodyPr/>
+    <a:lstStyle/>
+    <a:p>
+      <a:pPr>
+        <a:defRPr/>
+      </a:pPr>
+      <a:endParaRPr lang="en-US"/>
+    </a:p>
+  </c:txPr>
+  <c:externalData r:id="rId3">
+    <c:autoUpdate val="0"/>
+  </c:externalData>
+</c:chartSpace>
+</file>
+
+<file path=word/charts/chart3.xml><?xml version="1.0" encoding="utf-8"?>
+<c:chartSpace xmlns:c="http://schemas.openxmlformats.org/drawingml/2006/chart" xmlns:a="http://schemas.openxmlformats.org/drawingml/2006/main" xmlns:r="http://schemas.openxmlformats.org/officeDocument/2006/relationships" xmlns:c16r2="http://schemas.microsoft.com/office/drawing/2015/06/chart">
+  <c:date1904 val="0"/>
+  <c:lang val="en-US"/>
+  <c:roundedCorners val="0"/>
+  <mc:AlternateContent xmlns:mc="http://schemas.openxmlformats.org/markup-compatibility/2006">
+    <mc:Choice xmlns:c14="http://schemas.microsoft.com/office/drawing/2007/8/2/chart" Requires="c14">
+      <c14:style val="102"/>
+    </mc:Choice>
+    <mc:Fallback>
+      <c:style val="2"/>
+    </mc:Fallback>
+  </mc:AlternateContent>
+  <c:chart>
+    <c:title>
+      <c:tx>
+        <c:rich>
+          <a:bodyPr rot="0" spcFirstLastPara="1" vertOverflow="ellipsis" vert="horz" wrap="square" anchor="ctr" anchorCtr="1"/>
+          <a:lstStyle/>
+          <a:p>
+            <a:pPr>
+              <a:defRPr sz="1400" b="0" i="0" u="none" strike="noStrike" kern="1200" spc="0" baseline="0">
+                <a:solidFill>
+                  <a:schemeClr val="tx1">
+                    <a:lumMod val="65000"/>
+                    <a:lumOff val="35000"/>
+                  </a:schemeClr>
+                </a:solidFill>
+                <a:latin typeface="+mn-lt"/>
+                <a:ea typeface="+mn-ea"/>
+                <a:cs typeface="+mn-cs"/>
+              </a:defRPr>
+            </a:pPr>
+            <a:r>
+              <a:rPr lang="en-US"/>
+              <a:t>Total</a:t>
+            </a:r>
+            <a:r>
+              <a:rPr lang="en-US" baseline="0"/>
+              <a:t> Latency per Packet per Hop</a:t>
+            </a:r>
+            <a:endParaRPr lang="en-US"/>
+          </a:p>
+        </c:rich>
+      </c:tx>
+      <c:overlay val="0"/>
+      <c:spPr>
+        <a:noFill/>
+        <a:ln>
+          <a:noFill/>
+        </a:ln>
+        <a:effectLst/>
+      </c:spPr>
+      <c:txPr>
+        <a:bodyPr rot="0" spcFirstLastPara="1" vertOverflow="ellipsis" vert="horz" wrap="square" anchor="ctr" anchorCtr="1"/>
+        <a:lstStyle/>
+        <a:p>
+          <a:pPr>
+            <a:defRPr sz="1400" b="0" i="0" u="none" strike="noStrike" kern="1200" spc="0" baseline="0">
+              <a:solidFill>
+                <a:schemeClr val="tx1">
+                  <a:lumMod val="65000"/>
+                  <a:lumOff val="35000"/>
+                </a:schemeClr>
+              </a:solidFill>
+              <a:latin typeface="+mn-lt"/>
+              <a:ea typeface="+mn-ea"/>
+              <a:cs typeface="+mn-cs"/>
+            </a:defRPr>
+          </a:pPr>
+          <a:endParaRPr lang="en-US"/>
+        </a:p>
+      </c:txPr>
+    </c:title>
+    <c:autoTitleDeleted val="0"/>
+    <c:plotArea>
+      <c:layout/>
+      <c:barChart>
+        <c:barDir val="col"/>
+        <c:grouping val="stacked"/>
+        <c:varyColors val="0"/>
+        <c:ser>
+          <c:idx val="0"/>
+          <c:order val="0"/>
+          <c:tx>
+            <c:strRef>
+              <c:f>Sheet1!$B$1</c:f>
+              <c:strCache>
+                <c:ptCount val="1"/>
+                <c:pt idx="0">
+                  <c:v>Header compression</c:v>
+                </c:pt>
+              </c:strCache>
+            </c:strRef>
+          </c:tx>
+          <c:spPr>
+            <a:solidFill>
+              <a:schemeClr val="accent1"/>
+            </a:solidFill>
+            <a:ln>
+              <a:noFill/>
+            </a:ln>
+            <a:effectLst/>
+          </c:spPr>
+          <c:invertIfNegative val="0"/>
+          <c:dLbls>
+            <c:spPr>
+              <a:noFill/>
+              <a:ln>
+                <a:noFill/>
+              </a:ln>
+              <a:effectLst/>
+            </c:spPr>
+            <c:txPr>
+              <a:bodyPr rot="0" spcFirstLastPara="1" vertOverflow="ellipsis" vert="horz" wrap="square" lIns="38100" tIns="19050" rIns="38100" bIns="19050" anchor="ctr" anchorCtr="1">
+                <a:spAutoFit/>
+              </a:bodyPr>
+              <a:lstStyle/>
+              <a:p>
+                <a:pPr>
+                  <a:defRPr sz="900" b="0" i="0" u="none" strike="noStrike" kern="1200" baseline="0">
+                    <a:solidFill>
+                      <a:schemeClr val="tx1">
+                        <a:lumMod val="75000"/>
+                        <a:lumOff val="25000"/>
+                      </a:schemeClr>
+                    </a:solidFill>
+                    <a:latin typeface="+mn-lt"/>
+                    <a:ea typeface="+mn-ea"/>
+                    <a:cs typeface="+mn-cs"/>
+                  </a:defRPr>
+                </a:pPr>
+                <a:endParaRPr lang="en-US"/>
+              </a:p>
+            </c:txPr>
+            <c:dLblPos val="inBase"/>
+            <c:showLegendKey val="0"/>
+            <c:showVal val="1"/>
+            <c:showCatName val="0"/>
+            <c:showSerName val="0"/>
+            <c:showPercent val="0"/>
+            <c:showBubbleSize val="0"/>
+            <c:showLeaderLines val="0"/>
+            <c:extLst>
+              <c:ext xmlns:c15="http://schemas.microsoft.com/office/drawing/2012/chart" uri="{CE6537A1-D6FC-4f65-9D91-7224C49458BB}">
+                <c15:showLeaderLines val="1"/>
+                <c15:leaderLines>
+                  <c:spPr>
+                    <a:ln w="9525" cap="flat" cmpd="sng" algn="ctr">
+                      <a:solidFill>
+                        <a:schemeClr val="tx1">
+                          <a:lumMod val="35000"/>
+                          <a:lumOff val="65000"/>
+                        </a:schemeClr>
+                      </a:solidFill>
+                      <a:round/>
+                    </a:ln>
+                    <a:effectLst/>
+                  </c:spPr>
+                </c15:leaderLines>
+              </c:ext>
+            </c:extLst>
+          </c:dLbls>
+          <c:cat>
+            <c:numRef>
+              <c:f>Sheet1!$A$2:$A$5</c:f>
+              <c:numCache>
+                <c:formatCode>General</c:formatCode>
+                <c:ptCount val="4"/>
+                <c:pt idx="0">
+                  <c:v>2</c:v>
+                </c:pt>
+                <c:pt idx="1">
+                  <c:v>16</c:v>
+                </c:pt>
+                <c:pt idx="2">
+                  <c:v>64</c:v>
+                </c:pt>
+                <c:pt idx="3">
+                  <c:v>512</c:v>
+                </c:pt>
+              </c:numCache>
+            </c:numRef>
+          </c:cat>
+          <c:val>
+            <c:numRef>
+              <c:f>Sheet1!$B$2:$B$5</c:f>
+              <c:numCache>
+                <c:formatCode>General</c:formatCode>
+                <c:ptCount val="4"/>
+                <c:pt idx="0">
+                  <c:v>32</c:v>
+                </c:pt>
+                <c:pt idx="1">
+                  <c:v>32</c:v>
+                </c:pt>
+                <c:pt idx="2">
+                  <c:v>32</c:v>
+                </c:pt>
+                <c:pt idx="3">
+                  <c:v>32</c:v>
+                </c:pt>
+              </c:numCache>
+            </c:numRef>
+          </c:val>
+          <c:extLst>
+            <c:ext xmlns:c16="http://schemas.microsoft.com/office/drawing/2014/chart" uri="{C3380CC4-5D6E-409C-BE32-E72D297353CC}">
+              <c16:uniqueId val="{00000000-0BAA-4F91-8BFF-C6057AF4551C}"/>
+            </c:ext>
+          </c:extLst>
+        </c:ser>
+        <c:ser>
+          <c:idx val="1"/>
+          <c:order val="1"/>
+          <c:tx>
+            <c:strRef>
+              <c:f>Sheet1!$C$1</c:f>
+              <c:strCache>
+                <c:ptCount val="1"/>
+                <c:pt idx="0">
+                  <c:v>GATT comms</c:v>
+                </c:pt>
+              </c:strCache>
+            </c:strRef>
+          </c:tx>
+          <c:spPr>
+            <a:solidFill>
+              <a:schemeClr val="accent2"/>
+            </a:solidFill>
+            <a:ln>
+              <a:noFill/>
+            </a:ln>
+            <a:effectLst/>
+          </c:spPr>
+          <c:invertIfNegative val="0"/>
+          <c:dLbls>
+            <c:spPr>
+              <a:noFill/>
+              <a:ln>
+                <a:noFill/>
+              </a:ln>
+              <a:effectLst/>
+            </c:spPr>
+            <c:txPr>
+              <a:bodyPr rot="0" spcFirstLastPara="1" vertOverflow="ellipsis" vert="horz" wrap="square" lIns="38100" tIns="19050" rIns="38100" bIns="19050" anchor="ctr" anchorCtr="1">
+                <a:spAutoFit/>
+              </a:bodyPr>
+              <a:lstStyle/>
+              <a:p>
+                <a:pPr>
+                  <a:defRPr sz="900" b="0" i="0" u="none" strike="noStrike" kern="1200" baseline="0">
+                    <a:solidFill>
+                      <a:schemeClr val="tx1">
+                        <a:lumMod val="75000"/>
+                        <a:lumOff val="25000"/>
+                      </a:schemeClr>
+                    </a:solidFill>
+                    <a:latin typeface="+mn-lt"/>
+                    <a:ea typeface="+mn-ea"/>
+                    <a:cs typeface="+mn-cs"/>
+                  </a:defRPr>
+                </a:pPr>
+                <a:endParaRPr lang="en-US"/>
+              </a:p>
+            </c:txPr>
+            <c:dLblPos val="ctr"/>
+            <c:showLegendKey val="0"/>
+            <c:showVal val="1"/>
+            <c:showCatName val="0"/>
+            <c:showSerName val="0"/>
+            <c:showPercent val="0"/>
+            <c:showBubbleSize val="0"/>
+            <c:showLeaderLines val="0"/>
+            <c:extLst>
+              <c:ext xmlns:c15="http://schemas.microsoft.com/office/drawing/2012/chart" uri="{CE6537A1-D6FC-4f65-9D91-7224C49458BB}">
+                <c15:showLeaderLines val="1"/>
+                <c15:leaderLines>
+                  <c:spPr>
+                    <a:ln w="9525" cap="flat" cmpd="sng" algn="ctr">
+                      <a:solidFill>
+                        <a:schemeClr val="tx1">
+                          <a:lumMod val="35000"/>
+                          <a:lumOff val="65000"/>
+                        </a:schemeClr>
+                      </a:solidFill>
+                      <a:round/>
+                    </a:ln>
+                    <a:effectLst/>
+                  </c:spPr>
+                </c15:leaderLines>
+              </c:ext>
+            </c:extLst>
+          </c:dLbls>
+          <c:cat>
+            <c:numRef>
+              <c:f>Sheet1!$A$2:$A$5</c:f>
+              <c:numCache>
+                <c:formatCode>General</c:formatCode>
+                <c:ptCount val="4"/>
+                <c:pt idx="0">
+                  <c:v>2</c:v>
+                </c:pt>
+                <c:pt idx="1">
+                  <c:v>16</c:v>
+                </c:pt>
+                <c:pt idx="2">
+                  <c:v>64</c:v>
+                </c:pt>
+                <c:pt idx="3">
+                  <c:v>512</c:v>
+                </c:pt>
+              </c:numCache>
+            </c:numRef>
+          </c:cat>
+          <c:val>
+            <c:numRef>
+              <c:f>Sheet1!$C$2:$C$5</c:f>
+              <c:numCache>
+                <c:formatCode>General</c:formatCode>
+                <c:ptCount val="4"/>
+                <c:pt idx="0">
+                  <c:v>1636</c:v>
+                </c:pt>
+                <c:pt idx="1">
+                  <c:v>1929</c:v>
+                </c:pt>
+                <c:pt idx="2">
+                  <c:v>1547</c:v>
+                </c:pt>
+                <c:pt idx="3">
+                  <c:v>2601</c:v>
+                </c:pt>
+              </c:numCache>
+            </c:numRef>
+          </c:val>
+          <c:extLst>
+            <c:ext xmlns:c16="http://schemas.microsoft.com/office/drawing/2014/chart" uri="{C3380CC4-5D6E-409C-BE32-E72D297353CC}">
+              <c16:uniqueId val="{00000001-0BAA-4F91-8BFF-C6057AF4551C}"/>
+            </c:ext>
+          </c:extLst>
+        </c:ser>
+        <c:ser>
+          <c:idx val="2"/>
+          <c:order val="2"/>
+          <c:tx>
+            <c:strRef>
+              <c:f>Sheet1!$D$1</c:f>
+              <c:strCache>
+                <c:ptCount val="1"/>
+                <c:pt idx="0">
+                  <c:v>Header decompression</c:v>
+                </c:pt>
+              </c:strCache>
+            </c:strRef>
+          </c:tx>
+          <c:spPr>
+            <a:solidFill>
+              <a:schemeClr val="accent3"/>
+            </a:solidFill>
+            <a:ln>
+              <a:noFill/>
+            </a:ln>
+            <a:effectLst>
+              <a:outerShdw blurRad="76200" dist="12700" dir="2700000" sy="-23000" kx="-800400" algn="bl" rotWithShape="0">
+                <a:prstClr val="black">
+                  <a:alpha val="20000"/>
+                </a:prstClr>
+              </a:outerShdw>
+            </a:effectLst>
+          </c:spPr>
+          <c:invertIfNegative val="0"/>
+          <c:dPt>
+            <c:idx val="3"/>
+            <c:invertIfNegative val="0"/>
+            <c:bubble3D val="0"/>
+            <c:spPr>
+              <a:solidFill>
+                <a:schemeClr val="accent3"/>
+              </a:solidFill>
+              <a:ln>
+                <a:noFill/>
+              </a:ln>
+              <a:effectLst/>
+            </c:spPr>
+            <c:extLst>
+              <c:ext xmlns:c16="http://schemas.microsoft.com/office/drawing/2014/chart" uri="{C3380CC4-5D6E-409C-BE32-E72D297353CC}">
+                <c16:uniqueId val="{00000004-0BAA-4F91-8BFF-C6057AF4551C}"/>
+              </c:ext>
+            </c:extLst>
+          </c:dPt>
+          <c:dLbls>
+            <c:spPr>
+              <a:noFill/>
+              <a:ln>
+                <a:noFill/>
+              </a:ln>
+              <a:effectLst/>
+            </c:spPr>
+            <c:txPr>
+              <a:bodyPr rot="0" spcFirstLastPara="1" vertOverflow="ellipsis" vert="horz" wrap="square" lIns="38100" tIns="19050" rIns="38100" bIns="19050" anchor="ctr" anchorCtr="1">
+                <a:spAutoFit/>
+              </a:bodyPr>
+              <a:lstStyle/>
+              <a:p>
+                <a:pPr>
+                  <a:defRPr sz="900" b="0" i="0" u="none" strike="noStrike" kern="1200" baseline="0">
+                    <a:solidFill>
+                      <a:schemeClr val="tx1">
+                        <a:lumMod val="75000"/>
+                        <a:lumOff val="25000"/>
+                      </a:schemeClr>
+                    </a:solidFill>
+                    <a:latin typeface="+mn-lt"/>
+                    <a:ea typeface="+mn-ea"/>
+                    <a:cs typeface="+mn-cs"/>
+                  </a:defRPr>
+                </a:pPr>
+                <a:endParaRPr lang="en-US"/>
+              </a:p>
+            </c:txPr>
+            <c:dLblPos val="inEnd"/>
+            <c:showLegendKey val="0"/>
+            <c:showVal val="1"/>
+            <c:showCatName val="0"/>
+            <c:showSerName val="0"/>
+            <c:showPercent val="0"/>
+            <c:showBubbleSize val="0"/>
+            <c:showLeaderLines val="0"/>
+            <c:extLst>
+              <c:ext xmlns:c15="http://schemas.microsoft.com/office/drawing/2012/chart" uri="{CE6537A1-D6FC-4f65-9D91-7224C49458BB}">
+                <c15:showLeaderLines val="1"/>
+                <c15:leaderLines>
+                  <c:spPr>
+                    <a:ln w="9525" cap="flat" cmpd="sng" algn="ctr">
+                      <a:solidFill>
+                        <a:schemeClr val="tx1">
+                          <a:lumMod val="35000"/>
+                          <a:lumOff val="65000"/>
+                        </a:schemeClr>
+                      </a:solidFill>
+                      <a:round/>
+                    </a:ln>
+                    <a:effectLst/>
+                  </c:spPr>
+                </c15:leaderLines>
+              </c:ext>
+            </c:extLst>
+          </c:dLbls>
+          <c:cat>
+            <c:numRef>
+              <c:f>Sheet1!$A$2:$A$5</c:f>
+              <c:numCache>
+                <c:formatCode>General</c:formatCode>
+                <c:ptCount val="4"/>
+                <c:pt idx="0">
+                  <c:v>2</c:v>
+                </c:pt>
+                <c:pt idx="1">
+                  <c:v>16</c:v>
+                </c:pt>
+                <c:pt idx="2">
+                  <c:v>64</c:v>
+                </c:pt>
+                <c:pt idx="3">
+                  <c:v>512</c:v>
+                </c:pt>
+              </c:numCache>
+            </c:numRef>
+          </c:cat>
+          <c:val>
+            <c:numRef>
+              <c:f>Sheet1!$D$2:$D$5</c:f>
+              <c:numCache>
+                <c:formatCode>General</c:formatCode>
+                <c:ptCount val="4"/>
+                <c:pt idx="0">
+                  <c:v>32</c:v>
+                </c:pt>
+                <c:pt idx="1">
+                  <c:v>32</c:v>
+                </c:pt>
+                <c:pt idx="2">
+                  <c:v>32</c:v>
+                </c:pt>
+                <c:pt idx="3">
+                  <c:v>32</c:v>
+                </c:pt>
+              </c:numCache>
+            </c:numRef>
+          </c:val>
+          <c:extLst>
+            <c:ext xmlns:c16="http://schemas.microsoft.com/office/drawing/2014/chart" uri="{C3380CC4-5D6E-409C-BE32-E72D297353CC}">
+              <c16:uniqueId val="{00000002-0BAA-4F91-8BFF-C6057AF4551C}"/>
+            </c:ext>
+          </c:extLst>
+        </c:ser>
+        <c:dLbls>
+          <c:showLegendKey val="0"/>
+          <c:showVal val="0"/>
+          <c:showCatName val="0"/>
+          <c:showSerName val="0"/>
+          <c:showPercent val="0"/>
+          <c:showBubbleSize val="0"/>
+        </c:dLbls>
+        <c:gapWidth val="300"/>
+        <c:axId val="608694024"/>
+        <c:axId val="608692384"/>
+      </c:barChart>
+      <c:catAx>
+        <c:axId val="608694024"/>
+        <c:scaling>
+          <c:orientation val="minMax"/>
+        </c:scaling>
+        <c:delete val="0"/>
+        <c:axPos val="b"/>
+        <c:title>
+          <c:tx>
+            <c:rich>
+              <a:bodyPr rot="0" spcFirstLastPara="1" vertOverflow="ellipsis" vert="horz" wrap="square" anchor="ctr" anchorCtr="1"/>
+              <a:lstStyle/>
+              <a:p>
+                <a:pPr>
+                  <a:defRPr sz="1000" b="0" i="0" u="none" strike="noStrike" kern="1200" baseline="0">
+                    <a:solidFill>
+                      <a:schemeClr val="tx1">
+                        <a:lumMod val="65000"/>
+                        <a:lumOff val="35000"/>
+                      </a:schemeClr>
+                    </a:solidFill>
+                    <a:latin typeface="+mn-lt"/>
+                    <a:ea typeface="+mn-ea"/>
+                    <a:cs typeface="+mn-cs"/>
+                  </a:defRPr>
+                </a:pPr>
+                <a:r>
+                  <a:rPr lang="en-US"/>
+                  <a:t>Payload</a:t>
+                </a:r>
+                <a:r>
+                  <a:rPr lang="en-US" baseline="0"/>
+                  <a:t> size(bytes)</a:t>
+                </a:r>
+                <a:endParaRPr lang="en-US"/>
+              </a:p>
+            </c:rich>
+          </c:tx>
+          <c:overlay val="0"/>
+          <c:spPr>
+            <a:noFill/>
+            <a:ln>
+              <a:noFill/>
+            </a:ln>
+            <a:effectLst/>
+          </c:spPr>
+          <c:txPr>
+            <a:bodyPr rot="0" spcFirstLastPara="1" vertOverflow="ellipsis" vert="horz" wrap="square" anchor="ctr" anchorCtr="1"/>
+            <a:lstStyle/>
+            <a:p>
+              <a:pPr>
+                <a:defRPr sz="1000" b="0" i="0" u="none" strike="noStrike" kern="1200" baseline="0">
+                  <a:solidFill>
+                    <a:schemeClr val="tx1">
+                      <a:lumMod val="65000"/>
+                      <a:lumOff val="35000"/>
+                    </a:schemeClr>
+                  </a:solidFill>
+                  <a:latin typeface="+mn-lt"/>
+                  <a:ea typeface="+mn-ea"/>
+                  <a:cs typeface="+mn-cs"/>
+                </a:defRPr>
+              </a:pPr>
+              <a:endParaRPr lang="en-US"/>
+            </a:p>
+          </c:txPr>
+        </c:title>
+        <c:numFmt formatCode="General" sourceLinked="1"/>
+        <c:majorTickMark val="none"/>
+        <c:minorTickMark val="none"/>
+        <c:tickLblPos val="nextTo"/>
+        <c:spPr>
+          <a:noFill/>
+          <a:ln w="9525" cap="flat" cmpd="sng" algn="ctr">
+            <a:solidFill>
+              <a:schemeClr val="tx1">
+                <a:lumMod val="15000"/>
+                <a:lumOff val="85000"/>
+              </a:schemeClr>
+            </a:solidFill>
+            <a:round/>
+          </a:ln>
+          <a:effectLst/>
+        </c:spPr>
+        <c:txPr>
+          <a:bodyPr rot="-60000000" spcFirstLastPara="1" vertOverflow="ellipsis" vert="horz" wrap="square" anchor="ctr" anchorCtr="1"/>
+          <a:lstStyle/>
+          <a:p>
+            <a:pPr>
+              <a:defRPr sz="900" b="0" i="0" u="none" strike="noStrike" kern="1200" baseline="0">
+                <a:solidFill>
+                  <a:schemeClr val="tx1">
+                    <a:lumMod val="65000"/>
+                    <a:lumOff val="35000"/>
+                  </a:schemeClr>
+                </a:solidFill>
+                <a:latin typeface="+mn-lt"/>
+                <a:ea typeface="+mn-ea"/>
+                <a:cs typeface="+mn-cs"/>
+              </a:defRPr>
+            </a:pPr>
+            <a:endParaRPr lang="en-US"/>
+          </a:p>
+        </c:txPr>
+        <c:crossAx val="608692384"/>
+        <c:crosses val="autoZero"/>
+        <c:auto val="1"/>
+        <c:lblAlgn val="ctr"/>
+        <c:lblOffset val="100"/>
+        <c:noMultiLvlLbl val="0"/>
+      </c:catAx>
+      <c:valAx>
+        <c:axId val="608692384"/>
+        <c:scaling>
+          <c:orientation val="minMax"/>
+        </c:scaling>
+        <c:delete val="0"/>
+        <c:axPos val="l"/>
+        <c:majorGridlines>
+          <c:spPr>
+            <a:ln w="9525" cap="flat" cmpd="sng" algn="ctr">
+              <a:solidFill>
+                <a:schemeClr val="tx1">
+                  <a:lumMod val="15000"/>
+                  <a:lumOff val="85000"/>
+                </a:schemeClr>
+              </a:solidFill>
+              <a:round/>
+            </a:ln>
+            <a:effectLst/>
+          </c:spPr>
+        </c:majorGridlines>
+        <c:title>
+          <c:tx>
+            <c:rich>
+              <a:bodyPr rot="-5400000" spcFirstLastPara="1" vertOverflow="ellipsis" vert="horz" wrap="square" anchor="ctr" anchorCtr="1"/>
+              <a:lstStyle/>
+              <a:p>
+                <a:pPr>
+                  <a:defRPr sz="1000" b="0" i="0" u="none" strike="noStrike" kern="1200" baseline="0">
+                    <a:solidFill>
+                      <a:schemeClr val="tx1">
+                        <a:lumMod val="65000"/>
+                        <a:lumOff val="35000"/>
+                      </a:schemeClr>
+                    </a:solidFill>
+                    <a:latin typeface="+mn-lt"/>
+                    <a:ea typeface="+mn-ea"/>
+                    <a:cs typeface="+mn-cs"/>
+                  </a:defRPr>
+                </a:pPr>
+                <a:r>
+                  <a:rPr lang="en-US"/>
+                  <a:t>Total</a:t>
+                </a:r>
+                <a:r>
+                  <a:rPr lang="en-US" baseline="0"/>
+                  <a:t> latency (milliseconds)</a:t>
+                </a:r>
+                <a:endParaRPr lang="en-US"/>
+              </a:p>
+            </c:rich>
+          </c:tx>
+          <c:overlay val="0"/>
+          <c:spPr>
+            <a:noFill/>
+            <a:ln>
+              <a:noFill/>
+            </a:ln>
+            <a:effectLst/>
+          </c:spPr>
+          <c:txPr>
+            <a:bodyPr rot="-5400000" spcFirstLastPara="1" vertOverflow="ellipsis" vert="horz" wrap="square" anchor="ctr" anchorCtr="1"/>
+            <a:lstStyle/>
+            <a:p>
+              <a:pPr>
+                <a:defRPr sz="1000" b="0" i="0" u="none" strike="noStrike" kern="1200" baseline="0">
+                  <a:solidFill>
+                    <a:schemeClr val="tx1">
+                      <a:lumMod val="65000"/>
+                      <a:lumOff val="35000"/>
+                    </a:schemeClr>
+                  </a:solidFill>
+                  <a:latin typeface="+mn-lt"/>
+                  <a:ea typeface="+mn-ea"/>
+                  <a:cs typeface="+mn-cs"/>
+                </a:defRPr>
+              </a:pPr>
+              <a:endParaRPr lang="en-US"/>
+            </a:p>
+          </c:txPr>
+        </c:title>
+        <c:numFmt formatCode="General" sourceLinked="1"/>
+        <c:majorTickMark val="none"/>
+        <c:minorTickMark val="none"/>
+        <c:tickLblPos val="nextTo"/>
+        <c:spPr>
+          <a:noFill/>
+          <a:ln>
+            <a:noFill/>
+          </a:ln>
+          <a:effectLst/>
+        </c:spPr>
+        <c:txPr>
+          <a:bodyPr rot="-60000000" spcFirstLastPara="1" vertOverflow="ellipsis" vert="horz" wrap="square" anchor="ctr" anchorCtr="1"/>
+          <a:lstStyle/>
+          <a:p>
+            <a:pPr>
+              <a:defRPr sz="900" b="0" i="0" u="none" strike="noStrike" kern="1200" baseline="0">
+                <a:solidFill>
+                  <a:schemeClr val="tx1">
+                    <a:lumMod val="65000"/>
+                    <a:lumOff val="35000"/>
+                  </a:schemeClr>
+                </a:solidFill>
+                <a:latin typeface="+mn-lt"/>
+                <a:ea typeface="+mn-ea"/>
+                <a:cs typeface="+mn-cs"/>
+              </a:defRPr>
+            </a:pPr>
+            <a:endParaRPr lang="en-US"/>
+          </a:p>
+        </c:txPr>
+        <c:crossAx val="608694024"/>
+        <c:crosses val="autoZero"/>
+        <c:crossBetween val="between"/>
+      </c:valAx>
+      <c:spPr>
+        <a:noFill/>
+        <a:ln>
+          <a:noFill/>
+        </a:ln>
+        <a:effectLst/>
+      </c:spPr>
+    </c:plotArea>
+    <c:legend>
+      <c:legendPos val="r"/>
+      <c:overlay val="0"/>
+      <c:spPr>
+        <a:noFill/>
+        <a:ln>
+          <a:noFill/>
+        </a:ln>
+        <a:effectLst/>
+      </c:spPr>
+      <c:txPr>
+        <a:bodyPr rot="0" spcFirstLastPara="1" vertOverflow="ellipsis" vert="horz" wrap="square" anchor="ctr" anchorCtr="1"/>
+        <a:lstStyle/>
+        <a:p>
+          <a:pPr>
+            <a:defRPr sz="900" b="0" i="0" u="none" strike="noStrike" kern="1200" baseline="0">
+              <a:solidFill>
+                <a:schemeClr val="tx1">
+                  <a:lumMod val="65000"/>
+                  <a:lumOff val="35000"/>
+                </a:schemeClr>
+              </a:solidFill>
+              <a:latin typeface="+mn-lt"/>
+              <a:ea typeface="+mn-ea"/>
+              <a:cs typeface="+mn-cs"/>
+            </a:defRPr>
+          </a:pPr>
+          <a:endParaRPr lang="en-US"/>
+        </a:p>
+      </c:txPr>
+    </c:legend>
+    <c:plotVisOnly val="1"/>
+    <c:dispBlanksAs val="gap"/>
+    <c:extLst>
+      <c:ext xmlns:c16r3="http://schemas.microsoft.com/office/drawing/2017/03/chart" uri="{56B9EC1D-385E-4148-901F-78D8002777C0}">
+        <c16r3:dataDisplayOptions16>
+          <c16r3:dispNaAsBlank val="1"/>
+        </c16r3:dataDisplayOptions16>
+      </c:ext>
+    </c:extLst>
+    <c:showDLblsOverMax val="0"/>
+  </c:chart>
+  <c:spPr>
+    <a:solidFill>
+      <a:schemeClr val="bg1"/>
+    </a:solidFill>
+    <a:ln w="9525" cap="flat" cmpd="sng" algn="ctr">
+      <a:solidFill>
+        <a:schemeClr val="tx1">
+          <a:lumMod val="15000"/>
+          <a:lumOff val="85000"/>
+        </a:schemeClr>
+      </a:solidFill>
+      <a:round/>
+    </a:ln>
+    <a:effectLst/>
+  </c:spPr>
+  <c:txPr>
+    <a:bodyPr/>
+    <a:lstStyle/>
+    <a:p>
+      <a:pPr>
+        <a:defRPr/>
+      </a:pPr>
+      <a:endParaRPr lang="en-US"/>
+    </a:p>
+  </c:txPr>
+  <c:externalData r:id="rId3">
+    <c:autoUpdate val="0"/>
+  </c:externalData>
+</c:chartSpace>
+</file>
+
 <file path=word/charts/colors1.xml><?xml version="1.0" encoding="utf-8"?>
+<cs:colorStyle xmlns:cs="http://schemas.microsoft.com/office/drawing/2012/chartStyle" xmlns:a="http://schemas.openxmlformats.org/drawingml/2006/main" meth="cycle" id="10">
+  <a:schemeClr val="accent1"/>
+  <a:schemeClr val="accent2"/>
+  <a:schemeClr val="accent3"/>
+  <a:schemeClr val="accent4"/>
+  <a:schemeClr val="accent5"/>
+  <a:schemeClr val="accent6"/>
+  <cs:variation/>
+  <cs:variation>
+    <a:lumMod val="60000"/>
+  </cs:variation>
+  <cs:variation>
+    <a:lumMod val="80000"/>
+    <a:lumOff val="20000"/>
+  </cs:variation>
+  <cs:variation>
+    <a:lumMod val="80000"/>
+  </cs:variation>
+  <cs:variation>
+    <a:lumMod val="60000"/>
+    <a:lumOff val="40000"/>
+  </cs:variation>
+  <cs:variation>
+    <a:lumMod val="50000"/>
+  </cs:variation>
+  <cs:variation>
+    <a:lumMod val="70000"/>
+    <a:lumOff val="30000"/>
+  </cs:variation>
+  <cs:variation>
+    <a:lumMod val="70000"/>
+  </cs:variation>
+  <cs:variation>
+    <a:lumMod val="50000"/>
+    <a:lumOff val="50000"/>
+  </cs:variation>
+</cs:colorStyle>
+</file>
+
+<file path=word/charts/colors2.xml><?xml version="1.0" encoding="utf-8"?>
+<cs:colorStyle xmlns:cs="http://schemas.microsoft.com/office/drawing/2012/chartStyle" xmlns:a="http://schemas.openxmlformats.org/drawingml/2006/main" meth="cycle" id="10">
+  <a:schemeClr val="accent1"/>
+  <a:schemeClr val="accent2"/>
+  <a:schemeClr val="accent3"/>
+  <a:schemeClr val="accent4"/>
+  <a:schemeClr val="accent5"/>
+  <a:schemeClr val="accent6"/>
+  <cs:variation/>
+  <cs:variation>
+    <a:lumMod val="60000"/>
+  </cs:variation>
+  <cs:variation>
+    <a:lumMod val="80000"/>
+    <a:lumOff val="20000"/>
+  </cs:variation>
+  <cs:variation>
+    <a:lumMod val="80000"/>
+  </cs:variation>
+  <cs:variation>
+    <a:lumMod val="60000"/>
+    <a:lumOff val="40000"/>
+  </cs:variation>
+  <cs:variation>
+    <a:lumMod val="50000"/>
+  </cs:variation>
+  <cs:variation>
+    <a:lumMod val="70000"/>
+    <a:lumOff val="30000"/>
+  </cs:variation>
+  <cs:variation>
+    <a:lumMod val="70000"/>
+  </cs:variation>
+  <cs:variation>
+    <a:lumMod val="50000"/>
+    <a:lumOff val="50000"/>
+  </cs:variation>
+</cs:colorStyle>
+</file>
+
+<file path=word/charts/colors3.xml><?xml version="1.0" encoding="utf-8"?>
 <cs:colorStyle xmlns:cs="http://schemas.microsoft.com/office/drawing/2012/chartStyle" xmlns:a="http://schemas.openxmlformats.org/drawingml/2006/main" meth="cycle" id="10">
   <a:schemeClr val="accent1"/>
   <a:schemeClr val="accent2"/>
@@ -1503,6 +3323,1014 @@
             <a:lumOff val="85000"/>
           </a:schemeClr>
         </a:solidFill>
+      </a:ln>
+    </cs:spPr>
+  </cs:upBar>
+  <cs:valueAxis>
+    <cs:lnRef idx="0"/>
+    <cs:fillRef idx="0"/>
+    <cs:effectRef idx="0"/>
+    <cs:fontRef idx="minor">
+      <a:schemeClr val="tx1">
+        <a:lumMod val="65000"/>
+        <a:lumOff val="35000"/>
+      </a:schemeClr>
+    </cs:fontRef>
+    <cs:defRPr sz="900" kern="1200"/>
+  </cs:valueAxis>
+  <cs:wall>
+    <cs:lnRef idx="0"/>
+    <cs:fillRef idx="0"/>
+    <cs:effectRef idx="0"/>
+    <cs:fontRef idx="minor">
+      <a:schemeClr val="tx1"/>
+    </cs:fontRef>
+    <cs:spPr>
+      <a:noFill/>
+      <a:ln>
+        <a:noFill/>
+      </a:ln>
+    </cs:spPr>
+  </cs:wall>
+</cs:chartStyle>
+</file>
+
+<file path=word/charts/style2.xml><?xml version="1.0" encoding="utf-8"?>
+<cs:chartStyle xmlns:cs="http://schemas.microsoft.com/office/drawing/2012/chartStyle" xmlns:a="http://schemas.openxmlformats.org/drawingml/2006/main" id="201">
+  <cs:axisTitle>
+    <cs:lnRef idx="0"/>
+    <cs:fillRef idx="0"/>
+    <cs:effectRef idx="0"/>
+    <cs:fontRef idx="minor">
+      <a:schemeClr val="tx1">
+        <a:lumMod val="65000"/>
+        <a:lumOff val="35000"/>
+      </a:schemeClr>
+    </cs:fontRef>
+    <cs:defRPr sz="1000" kern="1200"/>
+  </cs:axisTitle>
+  <cs:categoryAxis>
+    <cs:lnRef idx="0"/>
+    <cs:fillRef idx="0"/>
+    <cs:effectRef idx="0"/>
+    <cs:fontRef idx="minor">
+      <a:schemeClr val="tx1">
+        <a:lumMod val="65000"/>
+        <a:lumOff val="35000"/>
+      </a:schemeClr>
+    </cs:fontRef>
+    <cs:spPr>
+      <a:ln w="9525" cap="flat" cmpd="sng" algn="ctr">
+        <a:solidFill>
+          <a:schemeClr val="tx1">
+            <a:lumMod val="15000"/>
+            <a:lumOff val="85000"/>
+          </a:schemeClr>
+        </a:solidFill>
+        <a:round/>
+      </a:ln>
+    </cs:spPr>
+    <cs:defRPr sz="900" kern="1200"/>
+  </cs:categoryAxis>
+  <cs:chartArea mods="allowNoFillOverride allowNoLineOverride">
+    <cs:lnRef idx="0"/>
+    <cs:fillRef idx="0"/>
+    <cs:effectRef idx="0"/>
+    <cs:fontRef idx="minor">
+      <a:schemeClr val="tx1"/>
+    </cs:fontRef>
+    <cs:spPr>
+      <a:solidFill>
+        <a:schemeClr val="bg1"/>
+      </a:solidFill>
+      <a:ln w="9525" cap="flat" cmpd="sng" algn="ctr">
+        <a:solidFill>
+          <a:schemeClr val="tx1">
+            <a:lumMod val="15000"/>
+            <a:lumOff val="85000"/>
+          </a:schemeClr>
+        </a:solidFill>
+        <a:round/>
+      </a:ln>
+    </cs:spPr>
+    <cs:defRPr sz="1000" kern="1200"/>
+  </cs:chartArea>
+  <cs:dataLabel>
+    <cs:lnRef idx="0"/>
+    <cs:fillRef idx="0"/>
+    <cs:effectRef idx="0"/>
+    <cs:fontRef idx="minor">
+      <a:schemeClr val="tx1">
+        <a:lumMod val="75000"/>
+        <a:lumOff val="25000"/>
+      </a:schemeClr>
+    </cs:fontRef>
+    <cs:defRPr sz="900" kern="1200"/>
+  </cs:dataLabel>
+  <cs:dataLabelCallout>
+    <cs:lnRef idx="0"/>
+    <cs:fillRef idx="0"/>
+    <cs:effectRef idx="0"/>
+    <cs:fontRef idx="minor">
+      <a:schemeClr val="dk1">
+        <a:lumMod val="65000"/>
+        <a:lumOff val="35000"/>
+      </a:schemeClr>
+    </cs:fontRef>
+    <cs:spPr>
+      <a:solidFill>
+        <a:schemeClr val="lt1"/>
+      </a:solidFill>
+      <a:ln>
+        <a:solidFill>
+          <a:schemeClr val="dk1">
+            <a:lumMod val="25000"/>
+            <a:lumOff val="75000"/>
+          </a:schemeClr>
+        </a:solidFill>
+      </a:ln>
+    </cs:spPr>
+    <cs:defRPr sz="900" kern="1200"/>
+    <cs:bodyPr rot="0" spcFirstLastPara="1" vertOverflow="clip" horzOverflow="clip" vert="horz" wrap="square" lIns="36576" tIns="18288" rIns="36576" bIns="18288" anchor="ctr" anchorCtr="1">
+      <a:spAutoFit/>
+    </cs:bodyPr>
+  </cs:dataLabelCallout>
+  <cs:dataPoint>
+    <cs:lnRef idx="0"/>
+    <cs:fillRef idx="1">
+      <cs:styleClr val="auto"/>
+    </cs:fillRef>
+    <cs:effectRef idx="0"/>
+    <cs:fontRef idx="minor">
+      <a:schemeClr val="tx1"/>
+    </cs:fontRef>
+  </cs:dataPoint>
+  <cs:dataPoint3D>
+    <cs:lnRef idx="0"/>
+    <cs:fillRef idx="1">
+      <cs:styleClr val="auto"/>
+    </cs:fillRef>
+    <cs:effectRef idx="0"/>
+    <cs:fontRef idx="minor">
+      <a:schemeClr val="tx1"/>
+    </cs:fontRef>
+  </cs:dataPoint3D>
+  <cs:dataPointLine>
+    <cs:lnRef idx="0">
+      <cs:styleClr val="auto"/>
+    </cs:lnRef>
+    <cs:fillRef idx="1"/>
+    <cs:effectRef idx="0"/>
+    <cs:fontRef idx="minor">
+      <a:schemeClr val="tx1"/>
+    </cs:fontRef>
+    <cs:spPr>
+      <a:ln w="28575" cap="rnd">
+        <a:solidFill>
+          <a:schemeClr val="phClr"/>
+        </a:solidFill>
+        <a:round/>
+      </a:ln>
+    </cs:spPr>
+  </cs:dataPointLine>
+  <cs:dataPointMarker>
+    <cs:lnRef idx="0">
+      <cs:styleClr val="auto"/>
+    </cs:lnRef>
+    <cs:fillRef idx="1">
+      <cs:styleClr val="auto"/>
+    </cs:fillRef>
+    <cs:effectRef idx="0"/>
+    <cs:fontRef idx="minor">
+      <a:schemeClr val="tx1"/>
+    </cs:fontRef>
+    <cs:spPr>
+      <a:ln w="9525">
+        <a:solidFill>
+          <a:schemeClr val="phClr"/>
+        </a:solidFill>
+      </a:ln>
+    </cs:spPr>
+  </cs:dataPointMarker>
+  <cs:dataPointMarkerLayout symbol="circle" size="5"/>
+  <cs:dataPointWireframe>
+    <cs:lnRef idx="0">
+      <cs:styleClr val="auto"/>
+    </cs:lnRef>
+    <cs:fillRef idx="1"/>
+    <cs:effectRef idx="0"/>
+    <cs:fontRef idx="minor">
+      <a:schemeClr val="tx1"/>
+    </cs:fontRef>
+    <cs:spPr>
+      <a:ln w="9525" cap="rnd">
+        <a:solidFill>
+          <a:schemeClr val="phClr"/>
+        </a:solidFill>
+        <a:round/>
+      </a:ln>
+    </cs:spPr>
+  </cs:dataPointWireframe>
+  <cs:dataTable>
+    <cs:lnRef idx="0"/>
+    <cs:fillRef idx="0"/>
+    <cs:effectRef idx="0"/>
+    <cs:fontRef idx="minor">
+      <a:schemeClr val="tx1">
+        <a:lumMod val="65000"/>
+        <a:lumOff val="35000"/>
+      </a:schemeClr>
+    </cs:fontRef>
+    <cs:spPr>
+      <a:noFill/>
+      <a:ln w="9525" cap="flat" cmpd="sng" algn="ctr">
+        <a:solidFill>
+          <a:schemeClr val="tx1">
+            <a:lumMod val="15000"/>
+            <a:lumOff val="85000"/>
+          </a:schemeClr>
+        </a:solidFill>
+        <a:round/>
+      </a:ln>
+    </cs:spPr>
+    <cs:defRPr sz="900" kern="1200"/>
+  </cs:dataTable>
+  <cs:downBar>
+    <cs:lnRef idx="0"/>
+    <cs:fillRef idx="0"/>
+    <cs:effectRef idx="0"/>
+    <cs:fontRef idx="minor">
+      <a:schemeClr val="dk1"/>
+    </cs:fontRef>
+    <cs:spPr>
+      <a:solidFill>
+        <a:schemeClr val="dk1">
+          <a:lumMod val="65000"/>
+          <a:lumOff val="35000"/>
+        </a:schemeClr>
+      </a:solidFill>
+      <a:ln w="9525">
+        <a:solidFill>
+          <a:schemeClr val="tx1">
+            <a:lumMod val="65000"/>
+            <a:lumOff val="35000"/>
+          </a:schemeClr>
+        </a:solidFill>
+      </a:ln>
+    </cs:spPr>
+  </cs:downBar>
+  <cs:dropLine>
+    <cs:lnRef idx="0"/>
+    <cs:fillRef idx="0"/>
+    <cs:effectRef idx="0"/>
+    <cs:fontRef idx="minor">
+      <a:schemeClr val="tx1"/>
+    </cs:fontRef>
+    <cs:spPr>
+      <a:ln w="9525" cap="flat" cmpd="sng" algn="ctr">
+        <a:solidFill>
+          <a:schemeClr val="tx1">
+            <a:lumMod val="35000"/>
+            <a:lumOff val="65000"/>
+          </a:schemeClr>
+        </a:solidFill>
+        <a:round/>
+      </a:ln>
+    </cs:spPr>
+  </cs:dropLine>
+  <cs:errorBar>
+    <cs:lnRef idx="0"/>
+    <cs:fillRef idx="0"/>
+    <cs:effectRef idx="0"/>
+    <cs:fontRef idx="minor">
+      <a:schemeClr val="tx1"/>
+    </cs:fontRef>
+    <cs:spPr>
+      <a:ln w="9525" cap="flat" cmpd="sng" algn="ctr">
+        <a:solidFill>
+          <a:schemeClr val="tx1">
+            <a:lumMod val="65000"/>
+            <a:lumOff val="35000"/>
+          </a:schemeClr>
+        </a:solidFill>
+        <a:round/>
+      </a:ln>
+    </cs:spPr>
+  </cs:errorBar>
+  <cs:floor>
+    <cs:lnRef idx="0"/>
+    <cs:fillRef idx="0"/>
+    <cs:effectRef idx="0"/>
+    <cs:fontRef idx="minor">
+      <a:schemeClr val="tx1"/>
+    </cs:fontRef>
+    <cs:spPr>
+      <a:noFill/>
+      <a:ln>
+        <a:noFill/>
+      </a:ln>
+    </cs:spPr>
+  </cs:floor>
+  <cs:gridlineMajor>
+    <cs:lnRef idx="0"/>
+    <cs:fillRef idx="0"/>
+    <cs:effectRef idx="0"/>
+    <cs:fontRef idx="minor">
+      <a:schemeClr val="tx1"/>
+    </cs:fontRef>
+    <cs:spPr>
+      <a:ln w="9525" cap="flat" cmpd="sng" algn="ctr">
+        <a:solidFill>
+          <a:schemeClr val="tx1">
+            <a:lumMod val="15000"/>
+            <a:lumOff val="85000"/>
+          </a:schemeClr>
+        </a:solidFill>
+        <a:round/>
+      </a:ln>
+    </cs:spPr>
+  </cs:gridlineMajor>
+  <cs:gridlineMinor>
+    <cs:lnRef idx="0"/>
+    <cs:fillRef idx="0"/>
+    <cs:effectRef idx="0"/>
+    <cs:fontRef idx="minor">
+      <a:schemeClr val="tx1"/>
+    </cs:fontRef>
+    <cs:spPr>
+      <a:ln w="9525" cap="flat" cmpd="sng" algn="ctr">
+        <a:solidFill>
+          <a:schemeClr val="tx1">
+            <a:lumMod val="5000"/>
+            <a:lumOff val="95000"/>
+          </a:schemeClr>
+        </a:solidFill>
+        <a:round/>
+      </a:ln>
+    </cs:spPr>
+  </cs:gridlineMinor>
+  <cs:hiLoLine>
+    <cs:lnRef idx="0"/>
+    <cs:fillRef idx="0"/>
+    <cs:effectRef idx="0"/>
+    <cs:fontRef idx="minor">
+      <a:schemeClr val="tx1"/>
+    </cs:fontRef>
+    <cs:spPr>
+      <a:ln w="9525" cap="flat" cmpd="sng" algn="ctr">
+        <a:solidFill>
+          <a:schemeClr val="tx1">
+            <a:lumMod val="75000"/>
+            <a:lumOff val="25000"/>
+          </a:schemeClr>
+        </a:solidFill>
+        <a:round/>
+      </a:ln>
+    </cs:spPr>
+  </cs:hiLoLine>
+  <cs:leaderLine>
+    <cs:lnRef idx="0"/>
+    <cs:fillRef idx="0"/>
+    <cs:effectRef idx="0"/>
+    <cs:fontRef idx="minor">
+      <a:schemeClr val="tx1"/>
+    </cs:fontRef>
+    <cs:spPr>
+      <a:ln w="9525" cap="flat" cmpd="sng" algn="ctr">
+        <a:solidFill>
+          <a:schemeClr val="tx1">
+            <a:lumMod val="35000"/>
+            <a:lumOff val="65000"/>
+          </a:schemeClr>
+        </a:solidFill>
+        <a:round/>
+      </a:ln>
+    </cs:spPr>
+  </cs:leaderLine>
+  <cs:legend>
+    <cs:lnRef idx="0"/>
+    <cs:fillRef idx="0"/>
+    <cs:effectRef idx="0"/>
+    <cs:fontRef idx="minor">
+      <a:schemeClr val="tx1">
+        <a:lumMod val="65000"/>
+        <a:lumOff val="35000"/>
+      </a:schemeClr>
+    </cs:fontRef>
+    <cs:defRPr sz="900" kern="1200"/>
+  </cs:legend>
+  <cs:plotArea mods="allowNoFillOverride allowNoLineOverride">
+    <cs:lnRef idx="0"/>
+    <cs:fillRef idx="0"/>
+    <cs:effectRef idx="0"/>
+    <cs:fontRef idx="minor">
+      <a:schemeClr val="tx1"/>
+    </cs:fontRef>
+  </cs:plotArea>
+  <cs:plotArea3D mods="allowNoFillOverride allowNoLineOverride">
+    <cs:lnRef idx="0"/>
+    <cs:fillRef idx="0"/>
+    <cs:effectRef idx="0"/>
+    <cs:fontRef idx="minor">
+      <a:schemeClr val="tx1"/>
+    </cs:fontRef>
+  </cs:plotArea3D>
+  <cs:seriesAxis>
+    <cs:lnRef idx="0"/>
+    <cs:fillRef idx="0"/>
+    <cs:effectRef idx="0"/>
+    <cs:fontRef idx="minor">
+      <a:schemeClr val="tx1">
+        <a:lumMod val="65000"/>
+        <a:lumOff val="35000"/>
+      </a:schemeClr>
+    </cs:fontRef>
+    <cs:defRPr sz="900" kern="1200"/>
+  </cs:seriesAxis>
+  <cs:seriesLine>
+    <cs:lnRef idx="0"/>
+    <cs:fillRef idx="0"/>
+    <cs:effectRef idx="0"/>
+    <cs:fontRef idx="minor">
+      <a:schemeClr val="tx1"/>
+    </cs:fontRef>
+    <cs:spPr>
+      <a:ln w="9525" cap="flat" cmpd="sng" algn="ctr">
+        <a:solidFill>
+          <a:schemeClr val="tx1">
+            <a:lumMod val="35000"/>
+            <a:lumOff val="65000"/>
+          </a:schemeClr>
+        </a:solidFill>
+        <a:round/>
+      </a:ln>
+    </cs:spPr>
+  </cs:seriesLine>
+  <cs:title>
+    <cs:lnRef idx="0"/>
+    <cs:fillRef idx="0"/>
+    <cs:effectRef idx="0"/>
+    <cs:fontRef idx="minor">
+      <a:schemeClr val="tx1">
+        <a:lumMod val="65000"/>
+        <a:lumOff val="35000"/>
+      </a:schemeClr>
+    </cs:fontRef>
+    <cs:defRPr sz="1400" b="0" kern="1200" spc="0" baseline="0"/>
+  </cs:title>
+  <cs:trendline>
+    <cs:lnRef idx="0">
+      <cs:styleClr val="auto"/>
+    </cs:lnRef>
+    <cs:fillRef idx="0"/>
+    <cs:effectRef idx="0"/>
+    <cs:fontRef idx="minor">
+      <a:schemeClr val="tx1"/>
+    </cs:fontRef>
+    <cs:spPr>
+      <a:ln w="19050" cap="rnd">
+        <a:solidFill>
+          <a:schemeClr val="phClr"/>
+        </a:solidFill>
+        <a:prstDash val="sysDot"/>
+      </a:ln>
+    </cs:spPr>
+  </cs:trendline>
+  <cs:trendlineLabel>
+    <cs:lnRef idx="0"/>
+    <cs:fillRef idx="0"/>
+    <cs:effectRef idx="0"/>
+    <cs:fontRef idx="minor">
+      <a:schemeClr val="tx1">
+        <a:lumMod val="65000"/>
+        <a:lumOff val="35000"/>
+      </a:schemeClr>
+    </cs:fontRef>
+    <cs:defRPr sz="900" kern="1200"/>
+  </cs:trendlineLabel>
+  <cs:upBar>
+    <cs:lnRef idx="0"/>
+    <cs:fillRef idx="0"/>
+    <cs:effectRef idx="0"/>
+    <cs:fontRef idx="minor">
+      <a:schemeClr val="dk1"/>
+    </cs:fontRef>
+    <cs:spPr>
+      <a:solidFill>
+        <a:schemeClr val="lt1"/>
+      </a:solidFill>
+      <a:ln w="9525">
+        <a:solidFill>
+          <a:schemeClr val="tx1">
+            <a:lumMod val="15000"/>
+            <a:lumOff val="85000"/>
+          </a:schemeClr>
+        </a:solidFill>
+      </a:ln>
+    </cs:spPr>
+  </cs:upBar>
+  <cs:valueAxis>
+    <cs:lnRef idx="0"/>
+    <cs:fillRef idx="0"/>
+    <cs:effectRef idx="0"/>
+    <cs:fontRef idx="minor">
+      <a:schemeClr val="tx1">
+        <a:lumMod val="65000"/>
+        <a:lumOff val="35000"/>
+      </a:schemeClr>
+    </cs:fontRef>
+    <cs:defRPr sz="900" kern="1200"/>
+  </cs:valueAxis>
+  <cs:wall>
+    <cs:lnRef idx="0"/>
+    <cs:fillRef idx="0"/>
+    <cs:effectRef idx="0"/>
+    <cs:fontRef idx="minor">
+      <a:schemeClr val="tx1"/>
+    </cs:fontRef>
+    <cs:spPr>
+      <a:noFill/>
+      <a:ln>
+        <a:noFill/>
+      </a:ln>
+    </cs:spPr>
+  </cs:wall>
+</cs:chartStyle>
+</file>
+
+<file path=word/charts/style3.xml><?xml version="1.0" encoding="utf-8"?>
+<cs:chartStyle xmlns:cs="http://schemas.microsoft.com/office/drawing/2012/chartStyle" xmlns:a="http://schemas.openxmlformats.org/drawingml/2006/main" id="297">
+  <cs:axisTitle>
+    <cs:lnRef idx="0"/>
+    <cs:fillRef idx="0"/>
+    <cs:effectRef idx="0"/>
+    <cs:fontRef idx="minor">
+      <a:schemeClr val="tx1">
+        <a:lumMod val="65000"/>
+        <a:lumOff val="35000"/>
+      </a:schemeClr>
+    </cs:fontRef>
+    <cs:defRPr sz="1000" kern="1200"/>
+  </cs:axisTitle>
+  <cs:categoryAxis>
+    <cs:lnRef idx="0"/>
+    <cs:fillRef idx="0"/>
+    <cs:effectRef idx="0"/>
+    <cs:fontRef idx="minor">
+      <a:schemeClr val="tx1">
+        <a:lumMod val="65000"/>
+        <a:lumOff val="35000"/>
+      </a:schemeClr>
+    </cs:fontRef>
+    <cs:spPr>
+      <a:ln w="9525" cap="flat" cmpd="sng" algn="ctr">
+        <a:solidFill>
+          <a:schemeClr val="tx1">
+            <a:lumMod val="15000"/>
+            <a:lumOff val="85000"/>
+          </a:schemeClr>
+        </a:solidFill>
+        <a:round/>
+      </a:ln>
+    </cs:spPr>
+    <cs:defRPr sz="900" kern="1200"/>
+  </cs:categoryAxis>
+  <cs:chartArea mods="allowNoFillOverride allowNoLineOverride">
+    <cs:lnRef idx="0"/>
+    <cs:fillRef idx="0"/>
+    <cs:effectRef idx="0"/>
+    <cs:fontRef idx="minor">
+      <a:schemeClr val="tx1"/>
+    </cs:fontRef>
+    <cs:spPr>
+      <a:solidFill>
+        <a:schemeClr val="bg1"/>
+      </a:solidFill>
+      <a:ln w="9525" cap="flat" cmpd="sng" algn="ctr">
+        <a:solidFill>
+          <a:schemeClr val="tx1">
+            <a:lumMod val="15000"/>
+            <a:lumOff val="85000"/>
+          </a:schemeClr>
+        </a:solidFill>
+        <a:round/>
+      </a:ln>
+    </cs:spPr>
+    <cs:defRPr sz="1000" kern="1200"/>
+  </cs:chartArea>
+  <cs:dataLabel>
+    <cs:lnRef idx="0"/>
+    <cs:fillRef idx="0"/>
+    <cs:effectRef idx="0"/>
+    <cs:fontRef idx="minor">
+      <a:schemeClr val="tx1">
+        <a:lumMod val="75000"/>
+        <a:lumOff val="25000"/>
+      </a:schemeClr>
+    </cs:fontRef>
+    <cs:defRPr sz="900" kern="1200"/>
+  </cs:dataLabel>
+  <cs:dataLabelCallout>
+    <cs:lnRef idx="0"/>
+    <cs:fillRef idx="0"/>
+    <cs:effectRef idx="0"/>
+    <cs:fontRef idx="minor">
+      <a:schemeClr val="dk1">
+        <a:lumMod val="65000"/>
+        <a:lumOff val="35000"/>
+      </a:schemeClr>
+    </cs:fontRef>
+    <cs:spPr>
+      <a:solidFill>
+        <a:schemeClr val="lt1"/>
+      </a:solidFill>
+      <a:ln>
+        <a:solidFill>
+          <a:schemeClr val="dk1">
+            <a:lumMod val="25000"/>
+            <a:lumOff val="75000"/>
+          </a:schemeClr>
+        </a:solidFill>
+      </a:ln>
+    </cs:spPr>
+    <cs:defRPr sz="900" kern="1200"/>
+    <cs:bodyPr rot="0" spcFirstLastPara="1" vertOverflow="clip" horzOverflow="clip" vert="horz" wrap="square" lIns="36576" tIns="18288" rIns="36576" bIns="18288" anchor="ctr" anchorCtr="1">
+      <a:spAutoFit/>
+    </cs:bodyPr>
+  </cs:dataLabelCallout>
+  <cs:dataPoint>
+    <cs:lnRef idx="0"/>
+    <cs:fillRef idx="1">
+      <cs:styleClr val="auto"/>
+    </cs:fillRef>
+    <cs:effectRef idx="0"/>
+    <cs:fontRef idx="minor">
+      <a:schemeClr val="tx1"/>
+    </cs:fontRef>
+  </cs:dataPoint>
+  <cs:dataPoint3D>
+    <cs:lnRef idx="0"/>
+    <cs:fillRef idx="1">
+      <cs:styleClr val="auto"/>
+    </cs:fillRef>
+    <cs:effectRef idx="0"/>
+    <cs:fontRef idx="minor">
+      <a:schemeClr val="tx1"/>
+    </cs:fontRef>
+  </cs:dataPoint3D>
+  <cs:dataPointLine>
+    <cs:lnRef idx="0">
+      <cs:styleClr val="auto"/>
+    </cs:lnRef>
+    <cs:fillRef idx="1"/>
+    <cs:effectRef idx="0"/>
+    <cs:fontRef idx="minor">
+      <a:schemeClr val="tx1"/>
+    </cs:fontRef>
+    <cs:spPr>
+      <a:ln w="28575" cap="rnd">
+        <a:solidFill>
+          <a:schemeClr val="phClr"/>
+        </a:solidFill>
+        <a:round/>
+      </a:ln>
+    </cs:spPr>
+  </cs:dataPointLine>
+  <cs:dataPointMarker>
+    <cs:lnRef idx="0">
+      <cs:styleClr val="auto"/>
+    </cs:lnRef>
+    <cs:fillRef idx="1">
+      <cs:styleClr val="auto"/>
+    </cs:fillRef>
+    <cs:effectRef idx="0"/>
+    <cs:fontRef idx="minor">
+      <a:schemeClr val="tx1"/>
+    </cs:fontRef>
+    <cs:spPr>
+      <a:ln w="9525">
+        <a:solidFill>
+          <a:schemeClr val="phClr"/>
+        </a:solidFill>
+      </a:ln>
+    </cs:spPr>
+  </cs:dataPointMarker>
+  <cs:dataPointMarkerLayout symbol="circle" size="5"/>
+  <cs:dataPointWireframe>
+    <cs:lnRef idx="0">
+      <cs:styleClr val="auto"/>
+    </cs:lnRef>
+    <cs:fillRef idx="1"/>
+    <cs:effectRef idx="0"/>
+    <cs:fontRef idx="minor">
+      <a:schemeClr val="tx1"/>
+    </cs:fontRef>
+    <cs:spPr>
+      <a:ln w="9525" cap="rnd">
+        <a:solidFill>
+          <a:schemeClr val="phClr"/>
+        </a:solidFill>
+        <a:round/>
+      </a:ln>
+    </cs:spPr>
+  </cs:dataPointWireframe>
+  <cs:dataTable>
+    <cs:lnRef idx="0"/>
+    <cs:fillRef idx="0"/>
+    <cs:effectRef idx="0"/>
+    <cs:fontRef idx="minor">
+      <a:schemeClr val="tx1">
+        <a:lumMod val="65000"/>
+        <a:lumOff val="35000"/>
+      </a:schemeClr>
+    </cs:fontRef>
+    <cs:spPr>
+      <a:noFill/>
+      <a:ln w="9525" cap="flat" cmpd="sng" algn="ctr">
+        <a:solidFill>
+          <a:schemeClr val="tx1">
+            <a:lumMod val="15000"/>
+            <a:lumOff val="85000"/>
+          </a:schemeClr>
+        </a:solidFill>
+        <a:round/>
+      </a:ln>
+    </cs:spPr>
+    <cs:defRPr sz="900" kern="1200"/>
+  </cs:dataTable>
+  <cs:downBar>
+    <cs:lnRef idx="0"/>
+    <cs:fillRef idx="0"/>
+    <cs:effectRef idx="0"/>
+    <cs:fontRef idx="minor">
+      <a:schemeClr val="tx1"/>
+    </cs:fontRef>
+    <cs:spPr>
+      <a:solidFill>
+        <a:schemeClr val="dk1">
+          <a:lumMod val="75000"/>
+          <a:lumOff val="25000"/>
+        </a:schemeClr>
+      </a:solidFill>
+      <a:ln w="9525" cap="flat" cmpd="sng" algn="ctr">
+        <a:solidFill>
+          <a:schemeClr val="tx1">
+            <a:lumMod val="65000"/>
+            <a:lumOff val="35000"/>
+          </a:schemeClr>
+        </a:solidFill>
+        <a:round/>
+      </a:ln>
+    </cs:spPr>
+  </cs:downBar>
+  <cs:dropLine>
+    <cs:lnRef idx="0"/>
+    <cs:fillRef idx="0"/>
+    <cs:effectRef idx="0"/>
+    <cs:fontRef idx="minor">
+      <a:schemeClr val="tx1"/>
+    </cs:fontRef>
+    <cs:spPr>
+      <a:ln w="9525" cap="flat" cmpd="sng" algn="ctr">
+        <a:solidFill>
+          <a:schemeClr val="tx1">
+            <a:lumMod val="35000"/>
+            <a:lumOff val="65000"/>
+          </a:schemeClr>
+        </a:solidFill>
+        <a:round/>
+      </a:ln>
+    </cs:spPr>
+  </cs:dropLine>
+  <cs:errorBar>
+    <cs:lnRef idx="0"/>
+    <cs:fillRef idx="0"/>
+    <cs:effectRef idx="0"/>
+    <cs:fontRef idx="minor">
+      <a:schemeClr val="tx1"/>
+    </cs:fontRef>
+    <cs:spPr>
+      <a:ln w="9525" cap="flat" cmpd="sng" algn="ctr">
+        <a:solidFill>
+          <a:schemeClr val="tx1">
+            <a:lumMod val="65000"/>
+            <a:lumOff val="35000"/>
+          </a:schemeClr>
+        </a:solidFill>
+        <a:round/>
+      </a:ln>
+    </cs:spPr>
+  </cs:errorBar>
+  <cs:floor>
+    <cs:lnRef idx="0"/>
+    <cs:fillRef idx="0"/>
+    <cs:effectRef idx="0"/>
+    <cs:fontRef idx="minor">
+      <a:schemeClr val="tx1"/>
+    </cs:fontRef>
+    <cs:spPr>
+      <a:noFill/>
+      <a:ln>
+        <a:noFill/>
+      </a:ln>
+    </cs:spPr>
+  </cs:floor>
+  <cs:gridlineMajor>
+    <cs:lnRef idx="0"/>
+    <cs:fillRef idx="0"/>
+    <cs:effectRef idx="0"/>
+    <cs:fontRef idx="minor">
+      <a:schemeClr val="tx1"/>
+    </cs:fontRef>
+    <cs:spPr>
+      <a:ln w="9525" cap="flat" cmpd="sng" algn="ctr">
+        <a:solidFill>
+          <a:schemeClr val="tx1">
+            <a:lumMod val="15000"/>
+            <a:lumOff val="85000"/>
+          </a:schemeClr>
+        </a:solidFill>
+        <a:round/>
+      </a:ln>
+    </cs:spPr>
+  </cs:gridlineMajor>
+  <cs:gridlineMinor>
+    <cs:lnRef idx="0"/>
+    <cs:fillRef idx="0"/>
+    <cs:effectRef idx="0"/>
+    <cs:fontRef idx="minor">
+      <a:schemeClr val="tx1"/>
+    </cs:fontRef>
+    <cs:spPr>
+      <a:ln w="9525" cap="flat" cmpd="sng" algn="ctr">
+        <a:solidFill>
+          <a:schemeClr val="tx1">
+            <a:lumMod val="5000"/>
+            <a:lumOff val="95000"/>
+          </a:schemeClr>
+        </a:solidFill>
+        <a:round/>
+      </a:ln>
+    </cs:spPr>
+  </cs:gridlineMinor>
+  <cs:hiLoLine>
+    <cs:lnRef idx="0"/>
+    <cs:fillRef idx="0"/>
+    <cs:effectRef idx="0"/>
+    <cs:fontRef idx="minor">
+      <a:schemeClr val="tx1"/>
+    </cs:fontRef>
+    <cs:spPr>
+      <a:ln w="9525" cap="flat" cmpd="sng" algn="ctr">
+        <a:solidFill>
+          <a:schemeClr val="tx1">
+            <a:lumMod val="50000"/>
+            <a:lumOff val="50000"/>
+          </a:schemeClr>
+        </a:solidFill>
+        <a:round/>
+      </a:ln>
+    </cs:spPr>
+  </cs:hiLoLine>
+  <cs:leaderLine>
+    <cs:lnRef idx="0"/>
+    <cs:fillRef idx="0"/>
+    <cs:effectRef idx="0"/>
+    <cs:fontRef idx="minor">
+      <a:schemeClr val="tx1"/>
+    </cs:fontRef>
+    <cs:spPr>
+      <a:ln w="9525" cap="flat" cmpd="sng" algn="ctr">
+        <a:solidFill>
+          <a:schemeClr val="tx1">
+            <a:lumMod val="35000"/>
+            <a:lumOff val="65000"/>
+          </a:schemeClr>
+        </a:solidFill>
+        <a:round/>
+      </a:ln>
+    </cs:spPr>
+  </cs:leaderLine>
+  <cs:legend>
+    <cs:lnRef idx="0"/>
+    <cs:fillRef idx="0"/>
+    <cs:effectRef idx="0"/>
+    <cs:fontRef idx="minor">
+      <a:schemeClr val="tx1">
+        <a:lumMod val="65000"/>
+        <a:lumOff val="35000"/>
+      </a:schemeClr>
+    </cs:fontRef>
+    <cs:defRPr sz="900" kern="1200"/>
+  </cs:legend>
+  <cs:plotArea mods="allowNoFillOverride allowNoLineOverride">
+    <cs:lnRef idx="0"/>
+    <cs:fillRef idx="0"/>
+    <cs:effectRef idx="0"/>
+    <cs:fontRef idx="minor">
+      <a:schemeClr val="tx1"/>
+    </cs:fontRef>
+  </cs:plotArea>
+  <cs:plotArea3D mods="allowNoFillOverride allowNoLineOverride">
+    <cs:lnRef idx="0"/>
+    <cs:fillRef idx="0"/>
+    <cs:effectRef idx="0"/>
+    <cs:fontRef idx="minor">
+      <a:schemeClr val="tx1"/>
+    </cs:fontRef>
+  </cs:plotArea3D>
+  <cs:seriesAxis>
+    <cs:lnRef idx="0"/>
+    <cs:fillRef idx="0"/>
+    <cs:effectRef idx="0"/>
+    <cs:fontRef idx="minor">
+      <a:schemeClr val="tx1">
+        <a:lumMod val="65000"/>
+        <a:lumOff val="35000"/>
+      </a:schemeClr>
+    </cs:fontRef>
+    <cs:defRPr sz="900" kern="1200"/>
+  </cs:seriesAxis>
+  <cs:seriesLine>
+    <cs:lnRef idx="0"/>
+    <cs:fillRef idx="0"/>
+    <cs:effectRef idx="0"/>
+    <cs:fontRef idx="minor">
+      <a:schemeClr val="tx1"/>
+    </cs:fontRef>
+    <cs:spPr>
+      <a:ln w="9525" cap="flat" cmpd="sng" algn="ctr">
+        <a:solidFill>
+          <a:schemeClr val="tx1">
+            <a:lumMod val="35000"/>
+            <a:lumOff val="65000"/>
+          </a:schemeClr>
+        </a:solidFill>
+        <a:round/>
+      </a:ln>
+    </cs:spPr>
+  </cs:seriesLine>
+  <cs:title>
+    <cs:lnRef idx="0"/>
+    <cs:fillRef idx="0"/>
+    <cs:effectRef idx="0"/>
+    <cs:fontRef idx="minor">
+      <a:schemeClr val="tx1">
+        <a:lumMod val="65000"/>
+        <a:lumOff val="35000"/>
+      </a:schemeClr>
+    </cs:fontRef>
+    <cs:defRPr sz="1400" b="0" kern="1200" spc="0" baseline="0"/>
+  </cs:title>
+  <cs:trendline>
+    <cs:lnRef idx="0">
+      <cs:styleClr val="auto"/>
+    </cs:lnRef>
+    <cs:fillRef idx="0"/>
+    <cs:effectRef idx="0"/>
+    <cs:fontRef idx="minor">
+      <a:schemeClr val="tx1"/>
+    </cs:fontRef>
+    <cs:spPr>
+      <a:ln w="19050" cap="rnd">
+        <a:solidFill>
+          <a:schemeClr val="phClr"/>
+        </a:solidFill>
+        <a:prstDash val="sysDot"/>
+      </a:ln>
+    </cs:spPr>
+  </cs:trendline>
+  <cs:trendlineLabel>
+    <cs:lnRef idx="0"/>
+    <cs:fillRef idx="0"/>
+    <cs:effectRef idx="0"/>
+    <cs:fontRef idx="minor">
+      <a:schemeClr val="tx1">
+        <a:lumMod val="65000"/>
+        <a:lumOff val="35000"/>
+      </a:schemeClr>
+    </cs:fontRef>
+    <cs:defRPr sz="900" kern="1200"/>
+  </cs:trendlineLabel>
+  <cs:upBar>
+    <cs:lnRef idx="0"/>
+    <cs:fillRef idx="0"/>
+    <cs:effectRef idx="0"/>
+    <cs:fontRef idx="minor">
+      <a:schemeClr val="tx1"/>
+    </cs:fontRef>
+    <cs:spPr>
+      <a:solidFill>
+        <a:schemeClr val="lt1"/>
+      </a:solidFill>
+      <a:ln w="9525" cap="flat" cmpd="sng" algn="ctr">
+        <a:solidFill>
+          <a:schemeClr val="tx1">
+            <a:lumMod val="65000"/>
+            <a:lumOff val="35000"/>
+          </a:schemeClr>
+        </a:solidFill>
+        <a:round/>
       </a:ln>
     </cs:spPr>
   </cs:upBar>

</xml_diff>

<commit_message>
Updating charts, adding driver state machine images
</commit_message>
<xml_diff>
--- a/images/performance_charts.docx
+++ b/images/performance_charts.docx
@@ -8,7 +8,7 @@
           <w:noProof/>
         </w:rPr>
         <w:drawing>
-          <wp:inline distT="0" distB="0" distL="0" distR="0" wp14:anchorId="59B89F4E" wp14:editId="711F0CDC">
+          <wp:inline distT="0" distB="0" distL="0" distR="0" wp14:anchorId="59B89F4E" wp14:editId="61C6CC6E">
             <wp:extent cx="5486400" cy="3200400"/>
             <wp:effectExtent l="0" t="0" r="0" b="0"/>
             <wp:docPr id="1" name="Chart 1"/>
@@ -22,13 +22,14 @@
         </w:drawing>
       </w:r>
     </w:p>
+    <w:p/>
     <w:p>
       <w:r>
         <w:rPr>
           <w:noProof/>
         </w:rPr>
         <w:drawing>
-          <wp:inline distT="0" distB="0" distL="0" distR="0" wp14:anchorId="50C4BADA" wp14:editId="5EEE6D8F">
+          <wp:inline distT="0" distB="0" distL="0" distR="0" wp14:anchorId="269E8FFB" wp14:editId="36F82501">
             <wp:extent cx="5486400" cy="3200400"/>
             <wp:effectExtent l="0" t="0" r="0" b="0"/>
             <wp:docPr id="2" name="Chart 2"/>
@@ -42,7 +43,6 @@
         </w:drawing>
       </w:r>
     </w:p>
-    <w:p/>
     <w:p>
       <w:r>
         <w:rPr>
@@ -50,10 +50,10 @@
         </w:rPr>
         <w:lastRenderedPageBreak/>
         <w:drawing>
-          <wp:inline distT="0" distB="0" distL="0" distR="0" wp14:anchorId="3825CC68" wp14:editId="0A02A31D">
+          <wp:inline distT="0" distB="0" distL="0" distR="0" wp14:anchorId="55747B34" wp14:editId="7D76DBFE">
             <wp:extent cx="5486400" cy="3200400"/>
             <wp:effectExtent l="0" t="0" r="0" b="0"/>
-            <wp:docPr id="4" name="Chart 4"/>
+            <wp:docPr id="8" name="Chart 8"/>
             <wp:cNvGraphicFramePr/>
             <a:graphic xmlns:a="http://schemas.openxmlformats.org/drawingml/2006/main">
               <a:graphicData uri="http://schemas.openxmlformats.org/drawingml/2006/chart">
@@ -63,7 +63,29 @@
           </wp:inline>
         </w:drawing>
       </w:r>
+    </w:p>
+    <w:p/>
+    <w:p/>
+    <w:p>
       <w:bookmarkStart w:id="0" w:name="_GoBack"/>
+      <w:r>
+        <w:rPr>
+          <w:noProof/>
+        </w:rPr>
+        <w:drawing>
+          <wp:inline distT="0" distB="0" distL="0" distR="0" wp14:anchorId="17D55804" wp14:editId="551CC289">
+            <wp:extent cx="5486400" cy="3200400"/>
+            <wp:effectExtent l="0" t="0" r="0" b="0"/>
+            <wp:docPr id="6" name="Chart 6"/>
+            <wp:cNvGraphicFramePr/>
+            <a:graphic xmlns:a="http://schemas.openxmlformats.org/drawingml/2006/main">
+              <a:graphicData uri="http://schemas.openxmlformats.org/drawingml/2006/chart">
+                <c:chart xmlns:c="http://schemas.openxmlformats.org/drawingml/2006/chart" xmlns:r="http://schemas.openxmlformats.org/officeDocument/2006/relationships" r:id="rId7"/>
+              </a:graphicData>
+            </a:graphic>
+          </wp:inline>
+        </w:drawing>
+      </w:r>
       <w:bookmarkEnd w:id="0"/>
     </w:p>
     <w:sectPr>
@@ -539,11 +561,11 @@
             </a:pPr>
             <a:r>
               <a:rPr lang="en-US"/>
-              <a:t>Driver</a:t>
+              <a:t>Maximum Throughput: IPv6ToBle.sys</a:t>
             </a:r>
             <a:r>
               <a:rPr lang="en-US" baseline="0"/>
-              <a:t> to Packet Processing Throughput (Packets/s)</a:t>
+              <a:t> to Packet Processing</a:t>
             </a:r>
             <a:endParaRPr lang="en-US"/>
           </a:p>
@@ -594,7 +616,7 @@
               <c:strCache>
                 <c:ptCount val="1"/>
                 <c:pt idx="0">
-                  <c:v>1000 packets</c:v>
+                  <c:v>Packets/s</c:v>
                 </c:pt>
               </c:strCache>
             </c:strRef>
@@ -609,6 +631,64 @@
             <a:effectLst/>
           </c:spPr>
           <c:invertIfNegative val="0"/>
+          <c:dLbls>
+            <c:spPr>
+              <a:noFill/>
+              <a:ln>
+                <a:noFill/>
+              </a:ln>
+              <a:effectLst/>
+            </c:spPr>
+            <c:txPr>
+              <a:bodyPr rot="0" spcFirstLastPara="1" vertOverflow="ellipsis" vert="horz" wrap="square" lIns="38100" tIns="19050" rIns="38100" bIns="19050" anchor="ctr" anchorCtr="1">
+                <a:spAutoFit/>
+              </a:bodyPr>
+              <a:lstStyle/>
+              <a:p>
+                <a:pPr>
+                  <a:defRPr sz="900" b="0" i="0" u="none" strike="noStrike" kern="1200" baseline="0">
+                    <a:solidFill>
+                      <a:schemeClr val="tx1">
+                        <a:lumMod val="75000"/>
+                        <a:lumOff val="25000"/>
+                      </a:schemeClr>
+                    </a:solidFill>
+                    <a:latin typeface="+mn-lt"/>
+                    <a:ea typeface="+mn-ea"/>
+                    <a:cs typeface="+mn-cs"/>
+                  </a:defRPr>
+                </a:pPr>
+                <a:endParaRPr lang="en-US"/>
+              </a:p>
+            </c:txPr>
+            <c:dLblPos val="outEnd"/>
+            <c:showLegendKey val="0"/>
+            <c:showVal val="1"/>
+            <c:showCatName val="0"/>
+            <c:showSerName val="0"/>
+            <c:showPercent val="0"/>
+            <c:showBubbleSize val="0"/>
+            <c:showLeaderLines val="0"/>
+            <c:extLst>
+              <c:ext xmlns:c15="http://schemas.microsoft.com/office/drawing/2012/chart" uri="{CE6537A1-D6FC-4f65-9D91-7224C49458BB}">
+                <c15:showLeaderLines val="1"/>
+                <c15:leaderLines>
+                  <c:spPr>
+                    <a:ln w="9525" cap="flat" cmpd="sng" algn="ctr">
+                      <a:solidFill>
+                        <a:schemeClr val="tx1">
+                          <a:lumMod val="35000"/>
+                          <a:lumOff val="65000"/>
+                        </a:schemeClr>
+                      </a:solidFill>
+                      <a:round/>
+                    </a:ln>
+                    <a:effectLst/>
+                  </c:spPr>
+                </c15:leaderLines>
+              </c:ext>
+            </c:extLst>
+          </c:dLbls>
           <c:cat>
             <c:numRef>
               <c:f>Sheet1!$A$2:$A$6</c:f>
@@ -640,19 +720,19 @@
                 <c:formatCode>General</c:formatCode>
                 <c:ptCount val="5"/>
                 <c:pt idx="0">
-                  <c:v>44672</c:v>
+                  <c:v>69384</c:v>
                 </c:pt>
                 <c:pt idx="1">
-                  <c:v>25543</c:v>
+                  <c:v>62896</c:v>
                 </c:pt>
                 <c:pt idx="2">
-                  <c:v>37346</c:v>
+                  <c:v>67414</c:v>
                 </c:pt>
                 <c:pt idx="3">
-                  <c:v>36596</c:v>
+                  <c:v>69940</c:v>
                 </c:pt>
                 <c:pt idx="4">
-                  <c:v>37986</c:v>
+                  <c:v>60319</c:v>
                 </c:pt>
               </c:numCache>
             </c:numRef>
@@ -660,240 +740,6 @@
           <c:extLst>
             <c:ext xmlns:c16="http://schemas.microsoft.com/office/drawing/2014/chart" uri="{C3380CC4-5D6E-409C-BE32-E72D297353CC}">
               <c16:uniqueId val="{00000000-4BBC-471A-A133-C811AFDA8321}"/>
-            </c:ext>
-          </c:extLst>
-        </c:ser>
-        <c:ser>
-          <c:idx val="1"/>
-          <c:order val="1"/>
-          <c:tx>
-            <c:strRef>
-              <c:f>Sheet1!$C$1</c:f>
-              <c:strCache>
-                <c:ptCount val="1"/>
-                <c:pt idx="0">
-                  <c:v>1700 packets</c:v>
-                </c:pt>
-              </c:strCache>
-            </c:strRef>
-          </c:tx>
-          <c:spPr>
-            <a:solidFill>
-              <a:schemeClr val="accent2"/>
-            </a:solidFill>
-            <a:ln>
-              <a:noFill/>
-            </a:ln>
-            <a:effectLst/>
-          </c:spPr>
-          <c:invertIfNegative val="0"/>
-          <c:cat>
-            <c:numRef>
-              <c:f>Sheet1!$A$2:$A$6</c:f>
-              <c:numCache>
-                <c:formatCode>General</c:formatCode>
-                <c:ptCount val="5"/>
-                <c:pt idx="0">
-                  <c:v>2</c:v>
-                </c:pt>
-                <c:pt idx="1">
-                  <c:v>16</c:v>
-                </c:pt>
-                <c:pt idx="2">
-                  <c:v>64</c:v>
-                </c:pt>
-                <c:pt idx="3">
-                  <c:v>512</c:v>
-                </c:pt>
-                <c:pt idx="4">
-                  <c:v>1024</c:v>
-                </c:pt>
-              </c:numCache>
-            </c:numRef>
-          </c:cat>
-          <c:val>
-            <c:numRef>
-              <c:f>Sheet1!$C$2:$C$6</c:f>
-              <c:numCache>
-                <c:formatCode>General</c:formatCode>
-                <c:ptCount val="5"/>
-                <c:pt idx="0">
-                  <c:v>52749</c:v>
-                </c:pt>
-                <c:pt idx="1">
-                  <c:v>50380</c:v>
-                </c:pt>
-                <c:pt idx="2">
-                  <c:v>47016</c:v>
-                </c:pt>
-                <c:pt idx="3">
-                  <c:v>51515</c:v>
-                </c:pt>
-                <c:pt idx="4">
-                  <c:v>44758</c:v>
-                </c:pt>
-              </c:numCache>
-            </c:numRef>
-          </c:val>
-          <c:extLst>
-            <c:ext xmlns:c16="http://schemas.microsoft.com/office/drawing/2014/chart" uri="{C3380CC4-5D6E-409C-BE32-E72D297353CC}">
-              <c16:uniqueId val="{00000001-4BBC-471A-A133-C811AFDA8321}"/>
-            </c:ext>
-          </c:extLst>
-        </c:ser>
-        <c:ser>
-          <c:idx val="2"/>
-          <c:order val="2"/>
-          <c:tx>
-            <c:strRef>
-              <c:f>Sheet1!$D$1</c:f>
-              <c:strCache>
-                <c:ptCount val="1"/>
-                <c:pt idx="0">
-                  <c:v>2600 packets</c:v>
-                </c:pt>
-              </c:strCache>
-            </c:strRef>
-          </c:tx>
-          <c:spPr>
-            <a:solidFill>
-              <a:schemeClr val="accent3"/>
-            </a:solidFill>
-            <a:ln>
-              <a:noFill/>
-            </a:ln>
-            <a:effectLst/>
-          </c:spPr>
-          <c:invertIfNegative val="0"/>
-          <c:cat>
-            <c:numRef>
-              <c:f>Sheet1!$A$2:$A$6</c:f>
-              <c:numCache>
-                <c:formatCode>General</c:formatCode>
-                <c:ptCount val="5"/>
-                <c:pt idx="0">
-                  <c:v>2</c:v>
-                </c:pt>
-                <c:pt idx="1">
-                  <c:v>16</c:v>
-                </c:pt>
-                <c:pt idx="2">
-                  <c:v>64</c:v>
-                </c:pt>
-                <c:pt idx="3">
-                  <c:v>512</c:v>
-                </c:pt>
-                <c:pt idx="4">
-                  <c:v>1024</c:v>
-                </c:pt>
-              </c:numCache>
-            </c:numRef>
-          </c:cat>
-          <c:val>
-            <c:numRef>
-              <c:f>Sheet1!$D$2:$D$6</c:f>
-              <c:numCache>
-                <c:formatCode>General</c:formatCode>
-                <c:ptCount val="5"/>
-                <c:pt idx="0">
-                  <c:v>69384</c:v>
-                </c:pt>
-                <c:pt idx="1">
-                  <c:v>62896</c:v>
-                </c:pt>
-                <c:pt idx="2">
-                  <c:v>67414</c:v>
-                </c:pt>
-                <c:pt idx="3">
-                  <c:v>69940</c:v>
-                </c:pt>
-                <c:pt idx="4">
-                  <c:v>60319</c:v>
-                </c:pt>
-              </c:numCache>
-            </c:numRef>
-          </c:val>
-          <c:extLst>
-            <c:ext xmlns:c16="http://schemas.microsoft.com/office/drawing/2014/chart" uri="{C3380CC4-5D6E-409C-BE32-E72D297353CC}">
-              <c16:uniqueId val="{00000002-4BBC-471A-A133-C811AFDA8321}"/>
-            </c:ext>
-          </c:extLst>
-        </c:ser>
-        <c:ser>
-          <c:idx val="3"/>
-          <c:order val="3"/>
-          <c:tx>
-            <c:strRef>
-              <c:f>Sheet1!$E$1</c:f>
-              <c:strCache>
-                <c:ptCount val="1"/>
-                <c:pt idx="0">
-                  <c:v>Average</c:v>
-                </c:pt>
-              </c:strCache>
-            </c:strRef>
-          </c:tx>
-          <c:spPr>
-            <a:solidFill>
-              <a:schemeClr val="accent4"/>
-            </a:solidFill>
-            <a:ln>
-              <a:noFill/>
-            </a:ln>
-            <a:effectLst/>
-          </c:spPr>
-          <c:invertIfNegative val="0"/>
-          <c:cat>
-            <c:numRef>
-              <c:f>Sheet1!$A$2:$A$6</c:f>
-              <c:numCache>
-                <c:formatCode>General</c:formatCode>
-                <c:ptCount val="5"/>
-                <c:pt idx="0">
-                  <c:v>2</c:v>
-                </c:pt>
-                <c:pt idx="1">
-                  <c:v>16</c:v>
-                </c:pt>
-                <c:pt idx="2">
-                  <c:v>64</c:v>
-                </c:pt>
-                <c:pt idx="3">
-                  <c:v>512</c:v>
-                </c:pt>
-                <c:pt idx="4">
-                  <c:v>1024</c:v>
-                </c:pt>
-              </c:numCache>
-            </c:numRef>
-          </c:cat>
-          <c:val>
-            <c:numRef>
-              <c:f>Sheet1!$E$2:$E$6</c:f>
-              <c:numCache>
-                <c:formatCode>General</c:formatCode>
-                <c:ptCount val="5"/>
-                <c:pt idx="0">
-                  <c:v>55601.666666666664</c:v>
-                </c:pt>
-                <c:pt idx="1">
-                  <c:v>46273</c:v>
-                </c:pt>
-                <c:pt idx="2">
-                  <c:v>50592</c:v>
-                </c:pt>
-                <c:pt idx="3">
-                  <c:v>52683.666666666664</c:v>
-                </c:pt>
-                <c:pt idx="4">
-                  <c:v>47687.666666666664</c:v>
-                </c:pt>
-              </c:numCache>
-            </c:numRef>
-          </c:val>
-          <c:extLst>
-            <c:ext xmlns:c16="http://schemas.microsoft.com/office/drawing/2014/chart" uri="{C3380CC4-5D6E-409C-BE32-E72D297353CC}">
-              <c16:uniqueId val="{00000003-4BBC-471A-A133-C811AFDA8321}"/>
             </c:ext>
           </c:extLst>
         </c:ser>
@@ -906,10 +752,118 @@
           <c:showBubbleSize val="0"/>
         </c:dLbls>
         <c:gapWidth val="219"/>
-        <c:overlap val="-27"/>
         <c:axId val="448996688"/>
         <c:axId val="448997016"/>
       </c:barChart>
+      <c:lineChart>
+        <c:grouping val="standard"/>
+        <c:varyColors val="0"/>
+        <c:ser>
+          <c:idx val="1"/>
+          <c:order val="1"/>
+          <c:tx>
+            <c:strRef>
+              <c:f>Sheet1!$C$1</c:f>
+              <c:strCache>
+                <c:ptCount val="1"/>
+                <c:pt idx="0">
+                  <c:v>Mbps</c:v>
+                </c:pt>
+              </c:strCache>
+            </c:strRef>
+          </c:tx>
+          <c:spPr>
+            <a:ln w="28575" cap="rnd">
+              <a:solidFill>
+                <a:schemeClr val="accent2"/>
+              </a:solidFill>
+              <a:round/>
+            </a:ln>
+            <a:effectLst/>
+          </c:spPr>
+          <c:marker>
+            <c:symbol val="circle"/>
+            <c:size val="5"/>
+            <c:spPr>
+              <a:solidFill>
+                <a:schemeClr val="accent2"/>
+              </a:solidFill>
+              <a:ln w="9525">
+                <a:solidFill>
+                  <a:schemeClr val="accent2"/>
+                </a:solidFill>
+              </a:ln>
+              <a:effectLst/>
+            </c:spPr>
+          </c:marker>
+          <c:cat>
+            <c:numRef>
+              <c:f>Sheet1!$A$2:$A$6</c:f>
+              <c:numCache>
+                <c:formatCode>General</c:formatCode>
+                <c:ptCount val="5"/>
+                <c:pt idx="0">
+                  <c:v>2</c:v>
+                </c:pt>
+                <c:pt idx="1">
+                  <c:v>16</c:v>
+                </c:pt>
+                <c:pt idx="2">
+                  <c:v>64</c:v>
+                </c:pt>
+                <c:pt idx="3">
+                  <c:v>512</c:v>
+                </c:pt>
+                <c:pt idx="4">
+                  <c:v>1024</c:v>
+                </c:pt>
+              </c:numCache>
+            </c:numRef>
+          </c:cat>
+          <c:val>
+            <c:numRef>
+              <c:f>Sheet1!$C$2:$C$6</c:f>
+              <c:numCache>
+                <c:formatCode>General</c:formatCode>
+                <c:ptCount val="5"/>
+                <c:pt idx="0">
+                  <c:v>27.75</c:v>
+                </c:pt>
+                <c:pt idx="1">
+                  <c:v>32.200000000000003</c:v>
+                </c:pt>
+                <c:pt idx="2">
+                  <c:v>60.4</c:v>
+                </c:pt>
+                <c:pt idx="3">
+                  <c:v>313.33</c:v>
+                </c:pt>
+                <c:pt idx="4">
+                  <c:v>517.29999999999995</c:v>
+                </c:pt>
+              </c:numCache>
+            </c:numRef>
+          </c:val>
+          <c:smooth val="0"/>
+          <c:extLst>
+            <c:ext xmlns:c16="http://schemas.microsoft.com/office/drawing/2014/chart" uri="{C3380CC4-5D6E-409C-BE32-E72D297353CC}">
+              <c16:uniqueId val="{00000000-CEDC-4CEA-910D-BAB4CBB2EBB0}"/>
+            </c:ext>
+          </c:extLst>
+        </c:ser>
+        <c:dLbls>
+          <c:showLegendKey val="0"/>
+          <c:showVal val="0"/>
+          <c:showCatName val="0"/>
+          <c:showSerName val="0"/>
+          <c:showPercent val="0"/>
+          <c:showBubbleSize val="0"/>
+        </c:dLbls>
+        <c:marker val="1"/>
+        <c:smooth val="0"/>
+        <c:axId val="817147928"/>
+        <c:axId val="817156456"/>
+      </c:lineChart>
       <c:catAx>
         <c:axId val="448996688"/>
         <c:scaling>
@@ -1127,6 +1081,121 @@
         <c:crosses val="autoZero"/>
         <c:crossBetween val="between"/>
       </c:valAx>
+      <c:valAx>
+        <c:axId val="817156456"/>
+        <c:scaling>
+          <c:orientation val="minMax"/>
+        </c:scaling>
+        <c:delete val="0"/>
+        <c:axPos val="r"/>
+        <c:title>
+          <c:tx>
+            <c:rich>
+              <a:bodyPr rot="-5400000" spcFirstLastPara="1" vertOverflow="ellipsis" vert="horz" wrap="square" anchor="ctr" anchorCtr="1"/>
+              <a:lstStyle/>
+              <a:p>
+                <a:pPr>
+                  <a:defRPr sz="1000" b="0" i="0" u="none" strike="noStrike" kern="1200" baseline="0">
+                    <a:solidFill>
+                      <a:schemeClr val="tx1">
+                        <a:lumMod val="65000"/>
+                        <a:lumOff val="35000"/>
+                      </a:schemeClr>
+                    </a:solidFill>
+                    <a:latin typeface="+mn-lt"/>
+                    <a:ea typeface="+mn-ea"/>
+                    <a:cs typeface="+mn-cs"/>
+                  </a:defRPr>
+                </a:pPr>
+                <a:r>
+                  <a:rPr lang="en-US"/>
+                  <a:t>Mbps</a:t>
+                </a:r>
+              </a:p>
+            </c:rich>
+          </c:tx>
+          <c:overlay val="0"/>
+          <c:spPr>
+            <a:noFill/>
+            <a:ln>
+              <a:noFill/>
+            </a:ln>
+            <a:effectLst/>
+          </c:spPr>
+          <c:txPr>
+            <a:bodyPr rot="-5400000" spcFirstLastPara="1" vertOverflow="ellipsis" vert="horz" wrap="square" anchor="ctr" anchorCtr="1"/>
+            <a:lstStyle/>
+            <a:p>
+              <a:pPr>
+                <a:defRPr sz="1000" b="0" i="0" u="none" strike="noStrike" kern="1200" baseline="0">
+                  <a:solidFill>
+                    <a:schemeClr val="tx1">
+                      <a:lumMod val="65000"/>
+                      <a:lumOff val="35000"/>
+                    </a:schemeClr>
+                  </a:solidFill>
+                  <a:latin typeface="+mn-lt"/>
+                  <a:ea typeface="+mn-ea"/>
+                  <a:cs typeface="+mn-cs"/>
+                </a:defRPr>
+              </a:pPr>
+              <a:endParaRPr lang="en-US"/>
+            </a:p>
+          </c:txPr>
+        </c:title>
+        <c:numFmt formatCode="General" sourceLinked="1"/>
+        <c:majorTickMark val="out"/>
+        <c:minorTickMark val="none"/>
+        <c:tickLblPos val="nextTo"/>
+        <c:spPr>
+          <a:noFill/>
+          <a:ln>
+            <a:noFill/>
+          </a:ln>
+          <a:effectLst/>
+        </c:spPr>
+        <c:txPr>
+          <a:bodyPr rot="-60000000" spcFirstLastPara="1" vertOverflow="ellipsis" vert="horz" wrap="square" anchor="ctr" anchorCtr="1"/>
+          <a:lstStyle/>
+          <a:p>
+            <a:pPr>
+              <a:defRPr sz="900" b="0" i="0" u="none" strike="noStrike" kern="1200" baseline="0">
+                <a:solidFill>
+                  <a:schemeClr val="tx1">
+                    <a:lumMod val="65000"/>
+                    <a:lumOff val="35000"/>
+                  </a:schemeClr>
+                </a:solidFill>
+                <a:latin typeface="+mn-lt"/>
+                <a:ea typeface="+mn-ea"/>
+                <a:cs typeface="+mn-cs"/>
+              </a:defRPr>
+            </a:pPr>
+            <a:endParaRPr lang="en-US"/>
+          </a:p>
+        </c:txPr>
+        <c:crossAx val="817147928"/>
+        <c:crosses val="max"/>
+        <c:crossBetween val="between"/>
+      </c:valAx>
+      <c:catAx>
+        <c:axId val="817147928"/>
+        <c:scaling>
+          <c:orientation val="minMax"/>
+        </c:scaling>
+        <c:delete val="1"/>
+        <c:axPos val="b"/>
+        <c:numFmt formatCode="General" sourceLinked="1"/>
+        <c:majorTickMark val="out"/>
+        <c:minorTickMark val="none"/>
+        <c:tickLblPos val="nextTo"/>
+        <c:crossAx val="817156456"/>
+        <c:crosses val="autoZero"/>
+        <c:auto val="1"/>
+        <c:lblAlgn val="ctr"/>
+        <c:lblOffset val="100"/>
+        <c:noMultiLvlLbl val="0"/>
+      </c:catAx>
       <c:spPr>
         <a:noFill/>
         <a:ln>
@@ -1243,11 +1312,11 @@
             </a:pPr>
             <a:r>
               <a:rPr lang="en-US"/>
-              <a:t>Driver</a:t>
+              <a:t>Maximum Throughput:</a:t>
             </a:r>
             <a:r>
               <a:rPr lang="en-US" baseline="0"/>
-              <a:t> to Packet Processing Throughput (GB/s)</a:t>
+              <a:t> Bluetooth Low Energy (per Hop, with Response)</a:t>
             </a:r>
             <a:endParaRPr lang="en-US"/>
           </a:p>
@@ -1298,7 +1367,7 @@
               <c:strCache>
                 <c:ptCount val="1"/>
                 <c:pt idx="0">
-                  <c:v>1000 packets</c:v>
+                  <c:v>Packets/s</c:v>
                 </c:pt>
               </c:strCache>
             </c:strRef>
@@ -1313,6 +1382,64 @@
             <a:effectLst/>
           </c:spPr>
           <c:invertIfNegative val="0"/>
+          <c:dLbls>
+            <c:spPr>
+              <a:noFill/>
+              <a:ln>
+                <a:noFill/>
+              </a:ln>
+              <a:effectLst/>
+            </c:spPr>
+            <c:txPr>
+              <a:bodyPr rot="0" spcFirstLastPara="1" vertOverflow="ellipsis" vert="horz" wrap="square" lIns="38100" tIns="19050" rIns="38100" bIns="19050" anchor="ctr" anchorCtr="1">
+                <a:spAutoFit/>
+              </a:bodyPr>
+              <a:lstStyle/>
+              <a:p>
+                <a:pPr>
+                  <a:defRPr sz="900" b="0" i="0" u="none" strike="noStrike" kern="1200" baseline="0">
+                    <a:solidFill>
+                      <a:schemeClr val="tx1">
+                        <a:lumMod val="75000"/>
+                        <a:lumOff val="25000"/>
+                      </a:schemeClr>
+                    </a:solidFill>
+                    <a:latin typeface="+mn-lt"/>
+                    <a:ea typeface="+mn-ea"/>
+                    <a:cs typeface="+mn-cs"/>
+                  </a:defRPr>
+                </a:pPr>
+                <a:endParaRPr lang="en-US"/>
+              </a:p>
+            </c:txPr>
+            <c:dLblPos val="outEnd"/>
+            <c:showLegendKey val="0"/>
+            <c:showVal val="1"/>
+            <c:showCatName val="0"/>
+            <c:showSerName val="0"/>
+            <c:showPercent val="0"/>
+            <c:showBubbleSize val="0"/>
+            <c:showLeaderLines val="0"/>
+            <c:extLst>
+              <c:ext xmlns:c15="http://schemas.microsoft.com/office/drawing/2012/chart" uri="{CE6537A1-D6FC-4f65-9D91-7224C49458BB}">
+                <c15:showLeaderLines val="1"/>
+                <c15:leaderLines>
+                  <c:spPr>
+                    <a:ln w="9525" cap="flat" cmpd="sng" algn="ctr">
+                      <a:solidFill>
+                        <a:schemeClr val="tx1">
+                          <a:lumMod val="35000"/>
+                          <a:lumOff val="65000"/>
+                        </a:schemeClr>
+                      </a:solidFill>
+                      <a:round/>
+                    </a:ln>
+                    <a:effectLst/>
+                  </c:spPr>
+                </c15:leaderLines>
+              </c:ext>
+            </c:extLst>
+          </c:dLbls>
           <c:cat>
             <c:numRef>
               <c:f>Sheet1!$A$2:$A$6</c:f>
@@ -1344,260 +1471,26 @@
                 <c:formatCode>General</c:formatCode>
                 <c:ptCount val="5"/>
                 <c:pt idx="0">
-                  <c:v>2.13</c:v>
+                  <c:v>2.4700000000000002</c:v>
                 </c:pt>
                 <c:pt idx="1">
-                  <c:v>1.56</c:v>
+                  <c:v>2.4</c:v>
                 </c:pt>
                 <c:pt idx="2">
-                  <c:v>3.99</c:v>
+                  <c:v>2.17</c:v>
                 </c:pt>
                 <c:pt idx="3">
-                  <c:v>19.5</c:v>
+                  <c:v>1.08</c:v>
                 </c:pt>
                 <c:pt idx="4">
-                  <c:v>38.83</c:v>
+                  <c:v>0.81699999999999995</c:v>
                 </c:pt>
               </c:numCache>
             </c:numRef>
           </c:val>
           <c:extLst>
             <c:ext xmlns:c16="http://schemas.microsoft.com/office/drawing/2014/chart" uri="{C3380CC4-5D6E-409C-BE32-E72D297353CC}">
-              <c16:uniqueId val="{00000000-00C8-4638-AE04-09DECD2F69D8}"/>
-            </c:ext>
-          </c:extLst>
-        </c:ser>
-        <c:ser>
-          <c:idx val="1"/>
-          <c:order val="1"/>
-          <c:tx>
-            <c:strRef>
-              <c:f>Sheet1!$C$1</c:f>
-              <c:strCache>
-                <c:ptCount val="1"/>
-                <c:pt idx="0">
-                  <c:v>1700 packets</c:v>
-                </c:pt>
-              </c:strCache>
-            </c:strRef>
-          </c:tx>
-          <c:spPr>
-            <a:solidFill>
-              <a:schemeClr val="accent2"/>
-            </a:solidFill>
-            <a:ln>
-              <a:noFill/>
-            </a:ln>
-            <a:effectLst/>
-          </c:spPr>
-          <c:invertIfNegative val="0"/>
-          <c:cat>
-            <c:numRef>
-              <c:f>Sheet1!$A$2:$A$6</c:f>
-              <c:numCache>
-                <c:formatCode>General</c:formatCode>
-                <c:ptCount val="5"/>
-                <c:pt idx="0">
-                  <c:v>2</c:v>
-                </c:pt>
-                <c:pt idx="1">
-                  <c:v>16</c:v>
-                </c:pt>
-                <c:pt idx="2">
-                  <c:v>64</c:v>
-                </c:pt>
-                <c:pt idx="3">
-                  <c:v>512</c:v>
-                </c:pt>
-                <c:pt idx="4">
-                  <c:v>1024</c:v>
-                </c:pt>
-              </c:numCache>
-            </c:numRef>
-          </c:cat>
-          <c:val>
-            <c:numRef>
-              <c:f>Sheet1!$C$2:$C$6</c:f>
-              <c:numCache>
-                <c:formatCode>General</c:formatCode>
-                <c:ptCount val="5"/>
-                <c:pt idx="0">
-                  <c:v>2.5099999999999998</c:v>
-                </c:pt>
-                <c:pt idx="1">
-                  <c:v>3.07</c:v>
-                </c:pt>
-                <c:pt idx="2">
-                  <c:v>5.0199999999999996</c:v>
-                </c:pt>
-                <c:pt idx="3">
-                  <c:v>27.51</c:v>
-                </c:pt>
-                <c:pt idx="4">
-                  <c:v>45.76</c:v>
-                </c:pt>
-              </c:numCache>
-            </c:numRef>
-          </c:val>
-          <c:extLst>
-            <c:ext xmlns:c16="http://schemas.microsoft.com/office/drawing/2014/chart" uri="{C3380CC4-5D6E-409C-BE32-E72D297353CC}">
-              <c16:uniqueId val="{00000001-00C8-4638-AE04-09DECD2F69D8}"/>
-            </c:ext>
-          </c:extLst>
-        </c:ser>
-        <c:ser>
-          <c:idx val="2"/>
-          <c:order val="2"/>
-          <c:tx>
-            <c:strRef>
-              <c:f>Sheet1!$D$1</c:f>
-              <c:strCache>
-                <c:ptCount val="1"/>
-                <c:pt idx="0">
-                  <c:v>2600 packets</c:v>
-                </c:pt>
-              </c:strCache>
-            </c:strRef>
-          </c:tx>
-          <c:spPr>
-            <a:solidFill>
-              <a:schemeClr val="accent3"/>
-            </a:solidFill>
-            <a:ln>
-              <a:noFill/>
-            </a:ln>
-            <a:effectLst/>
-          </c:spPr>
-          <c:invertIfNegative val="0"/>
-          <c:cat>
-            <c:numRef>
-              <c:f>Sheet1!$A$2:$A$6</c:f>
-              <c:numCache>
-                <c:formatCode>General</c:formatCode>
-                <c:ptCount val="5"/>
-                <c:pt idx="0">
-                  <c:v>2</c:v>
-                </c:pt>
-                <c:pt idx="1">
-                  <c:v>16</c:v>
-                </c:pt>
-                <c:pt idx="2">
-                  <c:v>64</c:v>
-                </c:pt>
-                <c:pt idx="3">
-                  <c:v>512</c:v>
-                </c:pt>
-                <c:pt idx="4">
-                  <c:v>1024</c:v>
-                </c:pt>
-              </c:numCache>
-            </c:numRef>
-          </c:cat>
-          <c:val>
-            <c:numRef>
-              <c:f>Sheet1!$D$2:$D$6</c:f>
-              <c:numCache>
-                <c:formatCode>General</c:formatCode>
-                <c:ptCount val="5"/>
-                <c:pt idx="0">
-                  <c:v>3.31</c:v>
-                </c:pt>
-                <c:pt idx="1">
-                  <c:v>3.84</c:v>
-                </c:pt>
-                <c:pt idx="2">
-                  <c:v>7.2</c:v>
-                </c:pt>
-                <c:pt idx="3">
-                  <c:v>34.15</c:v>
-                </c:pt>
-                <c:pt idx="4">
-                  <c:v>61.67</c:v>
-                </c:pt>
-              </c:numCache>
-            </c:numRef>
-          </c:val>
-          <c:extLst>
-            <c:ext xmlns:c16="http://schemas.microsoft.com/office/drawing/2014/chart" uri="{C3380CC4-5D6E-409C-BE32-E72D297353CC}">
-              <c16:uniqueId val="{00000002-00C8-4638-AE04-09DECD2F69D8}"/>
-            </c:ext>
-          </c:extLst>
-        </c:ser>
-        <c:ser>
-          <c:idx val="3"/>
-          <c:order val="3"/>
-          <c:tx>
-            <c:strRef>
-              <c:f>Sheet1!$E$1</c:f>
-              <c:strCache>
-                <c:ptCount val="1"/>
-                <c:pt idx="0">
-                  <c:v>Average</c:v>
-                </c:pt>
-              </c:strCache>
-            </c:strRef>
-          </c:tx>
-          <c:spPr>
-            <a:solidFill>
-              <a:schemeClr val="accent4"/>
-            </a:solidFill>
-            <a:ln>
-              <a:noFill/>
-            </a:ln>
-            <a:effectLst/>
-          </c:spPr>
-          <c:invertIfNegative val="0"/>
-          <c:cat>
-            <c:numRef>
-              <c:f>Sheet1!$A$2:$A$6</c:f>
-              <c:numCache>
-                <c:formatCode>General</c:formatCode>
-                <c:ptCount val="5"/>
-                <c:pt idx="0">
-                  <c:v>2</c:v>
-                </c:pt>
-                <c:pt idx="1">
-                  <c:v>16</c:v>
-                </c:pt>
-                <c:pt idx="2">
-                  <c:v>64</c:v>
-                </c:pt>
-                <c:pt idx="3">
-                  <c:v>512</c:v>
-                </c:pt>
-                <c:pt idx="4">
-                  <c:v>1024</c:v>
-                </c:pt>
-              </c:numCache>
-            </c:numRef>
-          </c:cat>
-          <c:val>
-            <c:numRef>
-              <c:f>Sheet1!$E$2:$E$6</c:f>
-              <c:numCache>
-                <c:formatCode>General</c:formatCode>
-                <c:ptCount val="5"/>
-                <c:pt idx="0">
-                  <c:v>2.65</c:v>
-                </c:pt>
-                <c:pt idx="1">
-                  <c:v>2.8233333333333328</c:v>
-                </c:pt>
-                <c:pt idx="2">
-                  <c:v>5.4033333333333333</c:v>
-                </c:pt>
-                <c:pt idx="3">
-                  <c:v>27.053333333333331</c:v>
-                </c:pt>
-                <c:pt idx="4">
-                  <c:v>48.75333333333333</c:v>
-                </c:pt>
-              </c:numCache>
-            </c:numRef>
-          </c:val>
-          <c:extLst>
-            <c:ext xmlns:c16="http://schemas.microsoft.com/office/drawing/2014/chart" uri="{C3380CC4-5D6E-409C-BE32-E72D297353CC}">
-              <c16:uniqueId val="{00000003-00C8-4638-AE04-09DECD2F69D8}"/>
+              <c16:uniqueId val="{00000000-7E6A-466C-99E2-27DC63B2D942}"/>
             </c:ext>
           </c:extLst>
         </c:ser>
@@ -1611,11 +1504,120 @@
         </c:dLbls>
         <c:gapWidth val="219"/>
         <c:overlap val="-27"/>
-        <c:axId val="447921088"/>
-        <c:axId val="447918464"/>
+        <c:axId val="758951200"/>
+        <c:axId val="758964648"/>
       </c:barChart>
+      <c:lineChart>
+        <c:grouping val="standard"/>
+        <c:varyColors val="0"/>
+        <c:ser>
+          <c:idx val="1"/>
+          <c:order val="1"/>
+          <c:tx>
+            <c:strRef>
+              <c:f>Sheet1!$C$1</c:f>
+              <c:strCache>
+                <c:ptCount val="1"/>
+                <c:pt idx="0">
+                  <c:v>Mbps</c:v>
+                </c:pt>
+              </c:strCache>
+            </c:strRef>
+          </c:tx>
+          <c:spPr>
+            <a:ln w="28575" cap="rnd">
+              <a:solidFill>
+                <a:schemeClr val="accent2"/>
+              </a:solidFill>
+              <a:round/>
+            </a:ln>
+            <a:effectLst/>
+          </c:spPr>
+          <c:marker>
+            <c:symbol val="circle"/>
+            <c:size val="5"/>
+            <c:spPr>
+              <a:solidFill>
+                <a:schemeClr val="accent2"/>
+              </a:solidFill>
+              <a:ln w="9525">
+                <a:solidFill>
+                  <a:schemeClr val="accent2"/>
+                </a:solidFill>
+              </a:ln>
+              <a:effectLst/>
+            </c:spPr>
+          </c:marker>
+          <c:cat>
+            <c:numRef>
+              <c:f>Sheet1!$A$2:$A$6</c:f>
+              <c:numCache>
+                <c:formatCode>General</c:formatCode>
+                <c:ptCount val="5"/>
+                <c:pt idx="0">
+                  <c:v>2</c:v>
+                </c:pt>
+                <c:pt idx="1">
+                  <c:v>16</c:v>
+                </c:pt>
+                <c:pt idx="2">
+                  <c:v>64</c:v>
+                </c:pt>
+                <c:pt idx="3">
+                  <c:v>512</c:v>
+                </c:pt>
+                <c:pt idx="4">
+                  <c:v>1024</c:v>
+                </c:pt>
+              </c:numCache>
+            </c:numRef>
+          </c:cat>
+          <c:val>
+            <c:numRef>
+              <c:f>Sheet1!$C$2:$C$6</c:f>
+              <c:numCache>
+                <c:formatCode>General</c:formatCode>
+                <c:ptCount val="5"/>
+                <c:pt idx="0">
+                  <c:v>9.8799999999999995E-4</c:v>
+                </c:pt>
+                <c:pt idx="1">
+                  <c:v>1.2310000000000001E-3</c:v>
+                </c:pt>
+                <c:pt idx="2">
+                  <c:v>1.946E-3</c:v>
+                </c:pt>
+                <c:pt idx="3">
+                  <c:v>4.8630000000000001E-3</c:v>
+                </c:pt>
+                <c:pt idx="4">
+                  <c:v>6.9890000000000004E-3</c:v>
+                </c:pt>
+              </c:numCache>
+            </c:numRef>
+          </c:val>
+          <c:smooth val="0"/>
+          <c:extLst>
+            <c:ext xmlns:c16="http://schemas.microsoft.com/office/drawing/2014/chart" uri="{C3380CC4-5D6E-409C-BE32-E72D297353CC}">
+              <c16:uniqueId val="{00000001-7E6A-466C-99E2-27DC63B2D942}"/>
+            </c:ext>
+          </c:extLst>
+        </c:ser>
+        <c:dLbls>
+          <c:showLegendKey val="0"/>
+          <c:showVal val="0"/>
+          <c:showCatName val="0"/>
+          <c:showSerName val="0"/>
+          <c:showPercent val="0"/>
+          <c:showBubbleSize val="0"/>
+        </c:dLbls>
+        <c:marker val="1"/>
+        <c:smooth val="0"/>
+        <c:axId val="758972848"/>
+        <c:axId val="758970224"/>
+      </c:lineChart>
       <c:catAx>
-        <c:axId val="447921088"/>
+        <c:axId val="758951200"/>
         <c:scaling>
           <c:orientation val="minMax"/>
         </c:scaling>
@@ -1642,11 +1644,7 @@
                 </a:pPr>
                 <a:r>
                   <a:rPr lang="en-US"/>
-                  <a:t>Payload</a:t>
-                </a:r>
-                <a:r>
-                  <a:rPr lang="en-US" baseline="0"/>
-                  <a:t> size (bytes)</a:t>
+                  <a:t>Payload size (bytes)</a:t>
                 </a:r>
               </a:p>
             </c:rich>
@@ -1717,7 +1715,7 @@
             <a:endParaRPr lang="en-US"/>
           </a:p>
         </c:txPr>
-        <c:crossAx val="447918464"/>
+        <c:crossAx val="758964648"/>
         <c:crosses val="autoZero"/>
         <c:auto val="1"/>
         <c:lblAlgn val="ctr"/>
@@ -1725,7 +1723,7 @@
         <c:noMultiLvlLbl val="0"/>
       </c:catAx>
       <c:valAx>
-        <c:axId val="447918464"/>
+        <c:axId val="758964648"/>
         <c:scaling>
           <c:orientation val="minMax"/>
         </c:scaling>
@@ -1766,7 +1764,7 @@
                 </a:pPr>
                 <a:r>
                   <a:rPr lang="en-US"/>
-                  <a:t>GB/s</a:t>
+                  <a:t>Packets/s</a:t>
                 </a:r>
               </a:p>
             </c:rich>
@@ -1831,10 +1829,125 @@
             <a:endParaRPr lang="en-US"/>
           </a:p>
         </c:txPr>
-        <c:crossAx val="447921088"/>
+        <c:crossAx val="758951200"/>
         <c:crosses val="autoZero"/>
         <c:crossBetween val="between"/>
       </c:valAx>
+      <c:valAx>
+        <c:axId val="758970224"/>
+        <c:scaling>
+          <c:orientation val="minMax"/>
+        </c:scaling>
+        <c:delete val="0"/>
+        <c:axPos val="r"/>
+        <c:title>
+          <c:tx>
+            <c:rich>
+              <a:bodyPr rot="-5400000" spcFirstLastPara="1" vertOverflow="ellipsis" vert="horz" wrap="square" anchor="ctr" anchorCtr="1"/>
+              <a:lstStyle/>
+              <a:p>
+                <a:pPr>
+                  <a:defRPr sz="1000" b="0" i="0" u="none" strike="noStrike" kern="1200" baseline="0">
+                    <a:solidFill>
+                      <a:schemeClr val="tx1">
+                        <a:lumMod val="65000"/>
+                        <a:lumOff val="35000"/>
+                      </a:schemeClr>
+                    </a:solidFill>
+                    <a:latin typeface="+mn-lt"/>
+                    <a:ea typeface="+mn-ea"/>
+                    <a:cs typeface="+mn-cs"/>
+                  </a:defRPr>
+                </a:pPr>
+                <a:r>
+                  <a:rPr lang="en-US"/>
+                  <a:t>Mbps</a:t>
+                </a:r>
+              </a:p>
+            </c:rich>
+          </c:tx>
+          <c:overlay val="0"/>
+          <c:spPr>
+            <a:noFill/>
+            <a:ln>
+              <a:noFill/>
+            </a:ln>
+            <a:effectLst/>
+          </c:spPr>
+          <c:txPr>
+            <a:bodyPr rot="-5400000" spcFirstLastPara="1" vertOverflow="ellipsis" vert="horz" wrap="square" anchor="ctr" anchorCtr="1"/>
+            <a:lstStyle/>
+            <a:p>
+              <a:pPr>
+                <a:defRPr sz="1000" b="0" i="0" u="none" strike="noStrike" kern="1200" baseline="0">
+                  <a:solidFill>
+                    <a:schemeClr val="tx1">
+                      <a:lumMod val="65000"/>
+                      <a:lumOff val="35000"/>
+                    </a:schemeClr>
+                  </a:solidFill>
+                  <a:latin typeface="+mn-lt"/>
+                  <a:ea typeface="+mn-ea"/>
+                  <a:cs typeface="+mn-cs"/>
+                </a:defRPr>
+              </a:pPr>
+              <a:endParaRPr lang="en-US"/>
+            </a:p>
+          </c:txPr>
+        </c:title>
+        <c:numFmt formatCode="General" sourceLinked="1"/>
+        <c:majorTickMark val="out"/>
+        <c:minorTickMark val="none"/>
+        <c:tickLblPos val="nextTo"/>
+        <c:spPr>
+          <a:noFill/>
+          <a:ln>
+            <a:noFill/>
+          </a:ln>
+          <a:effectLst/>
+        </c:spPr>
+        <c:txPr>
+          <a:bodyPr rot="-60000000" spcFirstLastPara="1" vertOverflow="ellipsis" vert="horz" wrap="square" anchor="ctr" anchorCtr="1"/>
+          <a:lstStyle/>
+          <a:p>
+            <a:pPr>
+              <a:defRPr sz="900" b="0" i="0" u="none" strike="noStrike" kern="1200" baseline="0">
+                <a:solidFill>
+                  <a:schemeClr val="tx1">
+                    <a:lumMod val="65000"/>
+                    <a:lumOff val="35000"/>
+                  </a:schemeClr>
+                </a:solidFill>
+                <a:latin typeface="+mn-lt"/>
+                <a:ea typeface="+mn-ea"/>
+                <a:cs typeface="+mn-cs"/>
+              </a:defRPr>
+            </a:pPr>
+            <a:endParaRPr lang="en-US"/>
+          </a:p>
+        </c:txPr>
+        <c:crossAx val="758972848"/>
+        <c:crosses val="max"/>
+        <c:crossBetween val="between"/>
+      </c:valAx>
+      <c:catAx>
+        <c:axId val="758972848"/>
+        <c:scaling>
+          <c:orientation val="minMax"/>
+        </c:scaling>
+        <c:delete val="1"/>
+        <c:axPos val="b"/>
+        <c:numFmt formatCode="General" sourceLinked="1"/>
+        <c:majorTickMark val="out"/>
+        <c:minorTickMark val="none"/>
+        <c:tickLblPos val="nextTo"/>
+        <c:crossAx val="758970224"/>
+        <c:crosses val="autoZero"/>
+        <c:auto val="1"/>
+        <c:lblAlgn val="ctr"/>
+        <c:lblOffset val="100"/>
+        <c:noMultiLvlLbl val="0"/>
+      </c:catAx>
       <c:spPr>
         <a:noFill/>
         <a:ln>
@@ -1951,11 +2064,11 @@
             </a:pPr>
             <a:r>
               <a:rPr lang="en-US"/>
-              <a:t>Total</a:t>
+              <a:t>Maximum Throughput:</a:t>
             </a:r>
             <a:r>
               <a:rPr lang="en-US" baseline="0"/>
-              <a:t> Latency per Packet per Hop</a:t>
+              <a:t> Bluetooth Low Energy (per Hop, without Response, After First Transmission)</a:t>
             </a:r>
             <a:endParaRPr lang="en-US"/>
           </a:p>
@@ -1995,7 +2108,7 @@
       <c:layout/>
       <c:barChart>
         <c:barDir val="col"/>
-        <c:grouping val="stacked"/>
+        <c:grouping val="clustered"/>
         <c:varyColors val="0"/>
         <c:ser>
           <c:idx val="0"/>
@@ -2006,7 +2119,7 @@
               <c:strCache>
                 <c:ptCount val="1"/>
                 <c:pt idx="0">
-                  <c:v>Header compression</c:v>
+                  <c:v>Packets/s</c:v>
                 </c:pt>
               </c:strCache>
             </c:strRef>
@@ -2051,7 +2164,7 @@
                 <a:endParaRPr lang="en-US"/>
               </a:p>
             </c:txPr>
-            <c:dLblPos val="inBase"/>
+            <c:dLblPos val="outEnd"/>
             <c:showLegendKey val="0"/>
             <c:showVal val="1"/>
             <c:showCatName val="0"/>
@@ -2081,10 +2194,10 @@
           </c:dLbls>
           <c:cat>
             <c:numRef>
-              <c:f>Sheet1!$A$2:$A$5</c:f>
+              <c:f>Sheet1!$A$2:$A$4</c:f>
               <c:numCache>
                 <c:formatCode>General</c:formatCode>
-                <c:ptCount val="4"/>
+                <c:ptCount val="3"/>
                 <c:pt idx="0">
                   <c:v>2</c:v>
                 </c:pt>
@@ -2093,322 +2206,31 @@
                 </c:pt>
                 <c:pt idx="2">
                   <c:v>64</c:v>
-                </c:pt>
-                <c:pt idx="3">
-                  <c:v>512</c:v>
                 </c:pt>
               </c:numCache>
             </c:numRef>
           </c:cat>
           <c:val>
             <c:numRef>
-              <c:f>Sheet1!$B$2:$B$5</c:f>
+              <c:f>Sheet1!$B$2:$B$4</c:f>
               <c:numCache>
                 <c:formatCode>General</c:formatCode>
-                <c:ptCount val="4"/>
+                <c:ptCount val="3"/>
                 <c:pt idx="0">
-                  <c:v>32</c:v>
+                  <c:v>1273</c:v>
                 </c:pt>
                 <c:pt idx="1">
-                  <c:v>32</c:v>
+                  <c:v>1321</c:v>
                 </c:pt>
                 <c:pt idx="2">
-                  <c:v>32</c:v>
-                </c:pt>
-                <c:pt idx="3">
-                  <c:v>32</c:v>
+                  <c:v>1280</c:v>
                 </c:pt>
               </c:numCache>
             </c:numRef>
           </c:val>
           <c:extLst>
             <c:ext xmlns:c16="http://schemas.microsoft.com/office/drawing/2014/chart" uri="{C3380CC4-5D6E-409C-BE32-E72D297353CC}">
-              <c16:uniqueId val="{00000000-0BAA-4F91-8BFF-C6057AF4551C}"/>
-            </c:ext>
-          </c:extLst>
-        </c:ser>
-        <c:ser>
-          <c:idx val="1"/>
-          <c:order val="1"/>
-          <c:tx>
-            <c:strRef>
-              <c:f>Sheet1!$C$1</c:f>
-              <c:strCache>
-                <c:ptCount val="1"/>
-                <c:pt idx="0">
-                  <c:v>GATT comms</c:v>
-                </c:pt>
-              </c:strCache>
-            </c:strRef>
-          </c:tx>
-          <c:spPr>
-            <a:solidFill>
-              <a:schemeClr val="accent2"/>
-            </a:solidFill>
-            <a:ln>
-              <a:noFill/>
-            </a:ln>
-            <a:effectLst/>
-          </c:spPr>
-          <c:invertIfNegative val="0"/>
-          <c:dLbls>
-            <c:spPr>
-              <a:noFill/>
-              <a:ln>
-                <a:noFill/>
-              </a:ln>
-              <a:effectLst/>
-            </c:spPr>
-            <c:txPr>
-              <a:bodyPr rot="0" spcFirstLastPara="1" vertOverflow="ellipsis" vert="horz" wrap="square" lIns="38100" tIns="19050" rIns="38100" bIns="19050" anchor="ctr" anchorCtr="1">
-                <a:spAutoFit/>
-              </a:bodyPr>
-              <a:lstStyle/>
-              <a:p>
-                <a:pPr>
-                  <a:defRPr sz="900" b="0" i="0" u="none" strike="noStrike" kern="1200" baseline="0">
-                    <a:solidFill>
-                      <a:schemeClr val="tx1">
-                        <a:lumMod val="75000"/>
-                        <a:lumOff val="25000"/>
-                      </a:schemeClr>
-                    </a:solidFill>
-                    <a:latin typeface="+mn-lt"/>
-                    <a:ea typeface="+mn-ea"/>
-                    <a:cs typeface="+mn-cs"/>
-                  </a:defRPr>
-                </a:pPr>
-                <a:endParaRPr lang="en-US"/>
-              </a:p>
-            </c:txPr>
-            <c:dLblPos val="ctr"/>
-            <c:showLegendKey val="0"/>
-            <c:showVal val="1"/>
-            <c:showCatName val="0"/>
-            <c:showSerName val="0"/>
-            <c:showPercent val="0"/>
-            <c:showBubbleSize val="0"/>
-            <c:showLeaderLines val="0"/>
-            <c:extLst>
-              <c:ext xmlns:c15="http://schemas.microsoft.com/office/drawing/2012/chart" uri="{CE6537A1-D6FC-4f65-9D91-7224C49458BB}">
-                <c15:showLeaderLines val="1"/>
-                <c15:leaderLines>
-                  <c:spPr>
-                    <a:ln w="9525" cap="flat" cmpd="sng" algn="ctr">
-                      <a:solidFill>
-                        <a:schemeClr val="tx1">
-                          <a:lumMod val="35000"/>
-                          <a:lumOff val="65000"/>
-                        </a:schemeClr>
-                      </a:solidFill>
-                      <a:round/>
-                    </a:ln>
-                    <a:effectLst/>
-                  </c:spPr>
-                </c15:leaderLines>
-              </c:ext>
-            </c:extLst>
-          </c:dLbls>
-          <c:cat>
-            <c:numRef>
-              <c:f>Sheet1!$A$2:$A$5</c:f>
-              <c:numCache>
-                <c:formatCode>General</c:formatCode>
-                <c:ptCount val="4"/>
-                <c:pt idx="0">
-                  <c:v>2</c:v>
-                </c:pt>
-                <c:pt idx="1">
-                  <c:v>16</c:v>
-                </c:pt>
-                <c:pt idx="2">
-                  <c:v>64</c:v>
-                </c:pt>
-                <c:pt idx="3">
-                  <c:v>512</c:v>
-                </c:pt>
-              </c:numCache>
-            </c:numRef>
-          </c:cat>
-          <c:val>
-            <c:numRef>
-              <c:f>Sheet1!$C$2:$C$5</c:f>
-              <c:numCache>
-                <c:formatCode>General</c:formatCode>
-                <c:ptCount val="4"/>
-                <c:pt idx="0">
-                  <c:v>1636</c:v>
-                </c:pt>
-                <c:pt idx="1">
-                  <c:v>1929</c:v>
-                </c:pt>
-                <c:pt idx="2">
-                  <c:v>1547</c:v>
-                </c:pt>
-                <c:pt idx="3">
-                  <c:v>2601</c:v>
-                </c:pt>
-              </c:numCache>
-            </c:numRef>
-          </c:val>
-          <c:extLst>
-            <c:ext xmlns:c16="http://schemas.microsoft.com/office/drawing/2014/chart" uri="{C3380CC4-5D6E-409C-BE32-E72D297353CC}">
-              <c16:uniqueId val="{00000001-0BAA-4F91-8BFF-C6057AF4551C}"/>
-            </c:ext>
-          </c:extLst>
-        </c:ser>
-        <c:ser>
-          <c:idx val="2"/>
-          <c:order val="2"/>
-          <c:tx>
-            <c:strRef>
-              <c:f>Sheet1!$D$1</c:f>
-              <c:strCache>
-                <c:ptCount val="1"/>
-                <c:pt idx="0">
-                  <c:v>Header decompression</c:v>
-                </c:pt>
-              </c:strCache>
-            </c:strRef>
-          </c:tx>
-          <c:spPr>
-            <a:solidFill>
-              <a:schemeClr val="accent3"/>
-            </a:solidFill>
-            <a:ln>
-              <a:noFill/>
-            </a:ln>
-            <a:effectLst>
-              <a:outerShdw blurRad="76200" dist="12700" dir="2700000" sy="-23000" kx="-800400" algn="bl" rotWithShape="0">
-                <a:prstClr val="black">
-                  <a:alpha val="20000"/>
-                </a:prstClr>
-              </a:outerShdw>
-            </a:effectLst>
-          </c:spPr>
-          <c:invertIfNegative val="0"/>
-          <c:dPt>
-            <c:idx val="3"/>
-            <c:invertIfNegative val="0"/>
-            <c:bubble3D val="0"/>
-            <c:spPr>
-              <a:solidFill>
-                <a:schemeClr val="accent3"/>
-              </a:solidFill>
-              <a:ln>
-                <a:noFill/>
-              </a:ln>
-              <a:effectLst/>
-            </c:spPr>
-            <c:extLst>
-              <c:ext xmlns:c16="http://schemas.microsoft.com/office/drawing/2014/chart" uri="{C3380CC4-5D6E-409C-BE32-E72D297353CC}">
-                <c16:uniqueId val="{00000004-0BAA-4F91-8BFF-C6057AF4551C}"/>
-              </c:ext>
-            </c:extLst>
-          </c:dPt>
-          <c:dLbls>
-            <c:spPr>
-              <a:noFill/>
-              <a:ln>
-                <a:noFill/>
-              </a:ln>
-              <a:effectLst/>
-            </c:spPr>
-            <c:txPr>
-              <a:bodyPr rot="0" spcFirstLastPara="1" vertOverflow="ellipsis" vert="horz" wrap="square" lIns="38100" tIns="19050" rIns="38100" bIns="19050" anchor="ctr" anchorCtr="1">
-                <a:spAutoFit/>
-              </a:bodyPr>
-              <a:lstStyle/>
-              <a:p>
-                <a:pPr>
-                  <a:defRPr sz="900" b="0" i="0" u="none" strike="noStrike" kern="1200" baseline="0">
-                    <a:solidFill>
-                      <a:schemeClr val="tx1">
-                        <a:lumMod val="75000"/>
-                        <a:lumOff val="25000"/>
-                      </a:schemeClr>
-                    </a:solidFill>
-                    <a:latin typeface="+mn-lt"/>
-                    <a:ea typeface="+mn-ea"/>
-                    <a:cs typeface="+mn-cs"/>
-                  </a:defRPr>
-                </a:pPr>
-                <a:endParaRPr lang="en-US"/>
-              </a:p>
-            </c:txPr>
-            <c:dLblPos val="inEnd"/>
-            <c:showLegendKey val="0"/>
-            <c:showVal val="1"/>
-            <c:showCatName val="0"/>
-            <c:showSerName val="0"/>
-            <c:showPercent val="0"/>
-            <c:showBubbleSize val="0"/>
-            <c:showLeaderLines val="0"/>
-            <c:extLst>
-              <c:ext xmlns:c15="http://schemas.microsoft.com/office/drawing/2012/chart" uri="{CE6537A1-D6FC-4f65-9D91-7224C49458BB}">
-                <c15:showLeaderLines val="1"/>
-                <c15:leaderLines>
-                  <c:spPr>
-                    <a:ln w="9525" cap="flat" cmpd="sng" algn="ctr">
-                      <a:solidFill>
-                        <a:schemeClr val="tx1">
-                          <a:lumMod val="35000"/>
-                          <a:lumOff val="65000"/>
-                        </a:schemeClr>
-                      </a:solidFill>
-                      <a:round/>
-                    </a:ln>
-                    <a:effectLst/>
-                  </c:spPr>
-                </c15:leaderLines>
-              </c:ext>
-            </c:extLst>
-          </c:dLbls>
-          <c:cat>
-            <c:numRef>
-              <c:f>Sheet1!$A$2:$A$5</c:f>
-              <c:numCache>
-                <c:formatCode>General</c:formatCode>
-                <c:ptCount val="4"/>
-                <c:pt idx="0">
-                  <c:v>2</c:v>
-                </c:pt>
-                <c:pt idx="1">
-                  <c:v>16</c:v>
-                </c:pt>
-                <c:pt idx="2">
-                  <c:v>64</c:v>
-                </c:pt>
-                <c:pt idx="3">
-                  <c:v>512</c:v>
-                </c:pt>
-              </c:numCache>
-            </c:numRef>
-          </c:cat>
-          <c:val>
-            <c:numRef>
-              <c:f>Sheet1!$D$2:$D$5</c:f>
-              <c:numCache>
-                <c:formatCode>General</c:formatCode>
-                <c:ptCount val="4"/>
-                <c:pt idx="0">
-                  <c:v>32</c:v>
-                </c:pt>
-                <c:pt idx="1">
-                  <c:v>32</c:v>
-                </c:pt>
-                <c:pt idx="2">
-                  <c:v>32</c:v>
-                </c:pt>
-                <c:pt idx="3">
-                  <c:v>32</c:v>
-                </c:pt>
-              </c:numCache>
-            </c:numRef>
-          </c:val>
-          <c:extLst>
-            <c:ext xmlns:c16="http://schemas.microsoft.com/office/drawing/2014/chart" uri="{C3380CC4-5D6E-409C-BE32-E72D297353CC}">
-              <c16:uniqueId val="{00000002-0BAA-4F91-8BFF-C6057AF4551C}"/>
+              <c16:uniqueId val="{00000000-0AF4-4628-8774-0A67B35A3C28}"/>
             </c:ext>
           </c:extLst>
         </c:ser>
@@ -2420,12 +2242,110 @@
           <c:showPercent val="0"/>
           <c:showBubbleSize val="0"/>
         </c:dLbls>
-        <c:gapWidth val="300"/>
-        <c:axId val="608694024"/>
-        <c:axId val="608692384"/>
+        <c:gapWidth val="219"/>
+        <c:overlap val="-27"/>
+        <c:axId val="758951200"/>
+        <c:axId val="758964648"/>
       </c:barChart>
+      <c:lineChart>
+        <c:grouping val="standard"/>
+        <c:varyColors val="0"/>
+        <c:ser>
+          <c:idx val="1"/>
+          <c:order val="1"/>
+          <c:tx>
+            <c:strRef>
+              <c:f>Sheet1!$C$1</c:f>
+              <c:strCache>
+                <c:ptCount val="1"/>
+                <c:pt idx="0">
+                  <c:v>Mbps</c:v>
+                </c:pt>
+              </c:strCache>
+            </c:strRef>
+          </c:tx>
+          <c:spPr>
+            <a:ln w="28575" cap="rnd">
+              <a:solidFill>
+                <a:schemeClr val="accent2"/>
+              </a:solidFill>
+              <a:round/>
+            </a:ln>
+            <a:effectLst/>
+          </c:spPr>
+          <c:marker>
+            <c:symbol val="circle"/>
+            <c:size val="5"/>
+            <c:spPr>
+              <a:solidFill>
+                <a:schemeClr val="accent2"/>
+              </a:solidFill>
+              <a:ln w="9525">
+                <a:solidFill>
+                  <a:schemeClr val="accent2"/>
+                </a:solidFill>
+              </a:ln>
+              <a:effectLst/>
+            </c:spPr>
+          </c:marker>
+          <c:cat>
+            <c:numRef>
+              <c:f>Sheet1!$A$2:$A$4</c:f>
+              <c:numCache>
+                <c:formatCode>General</c:formatCode>
+                <c:ptCount val="3"/>
+                <c:pt idx="0">
+                  <c:v>2</c:v>
+                </c:pt>
+                <c:pt idx="1">
+                  <c:v>16</c:v>
+                </c:pt>
+                <c:pt idx="2">
+                  <c:v>64</c:v>
+                </c:pt>
+              </c:numCache>
+            </c:numRef>
+          </c:cat>
+          <c:val>
+            <c:numRef>
+              <c:f>Sheet1!$C$2:$C$4</c:f>
+              <c:numCache>
+                <c:formatCode>General</c:formatCode>
+                <c:ptCount val="3"/>
+                <c:pt idx="0">
+                  <c:v>0.50919999999999999</c:v>
+                </c:pt>
+                <c:pt idx="1">
+                  <c:v>0.67620000000000002</c:v>
+                </c:pt>
+                <c:pt idx="2">
+                  <c:v>1.1464319999999999</c:v>
+                </c:pt>
+              </c:numCache>
+            </c:numRef>
+          </c:val>
+          <c:smooth val="0"/>
+          <c:extLst>
+            <c:ext xmlns:c16="http://schemas.microsoft.com/office/drawing/2014/chart" uri="{C3380CC4-5D6E-409C-BE32-E72D297353CC}">
+              <c16:uniqueId val="{00000001-0AF4-4628-8774-0A67B35A3C28}"/>
+            </c:ext>
+          </c:extLst>
+        </c:ser>
+        <c:dLbls>
+          <c:showLegendKey val="0"/>
+          <c:showVal val="0"/>
+          <c:showCatName val="0"/>
+          <c:showSerName val="0"/>
+          <c:showPercent val="0"/>
+          <c:showBubbleSize val="0"/>
+        </c:dLbls>
+        <c:marker val="1"/>
+        <c:smooth val="0"/>
+        <c:axId val="758972848"/>
+        <c:axId val="758970224"/>
+      </c:lineChart>
       <c:catAx>
-        <c:axId val="608694024"/>
+        <c:axId val="758951200"/>
         <c:scaling>
           <c:orientation val="minMax"/>
         </c:scaling>
@@ -2452,13 +2372,8 @@
                 </a:pPr>
                 <a:r>
                   <a:rPr lang="en-US"/>
-                  <a:t>Payload</a:t>
+                  <a:t>Payload size (bytes)</a:t>
                 </a:r>
-                <a:r>
-                  <a:rPr lang="en-US" baseline="0"/>
-                  <a:t> size(bytes)</a:t>
-                </a:r>
-                <a:endParaRPr lang="en-US"/>
               </a:p>
             </c:rich>
           </c:tx>
@@ -2528,7 +2443,7 @@
             <a:endParaRPr lang="en-US"/>
           </a:p>
         </c:txPr>
-        <c:crossAx val="608692384"/>
+        <c:crossAx val="758964648"/>
         <c:crosses val="autoZero"/>
         <c:auto val="1"/>
         <c:lblAlgn val="ctr"/>
@@ -2536,7 +2451,7 @@
         <c:noMultiLvlLbl val="0"/>
       </c:catAx>
       <c:valAx>
-        <c:axId val="608692384"/>
+        <c:axId val="758964648"/>
         <c:scaling>
           <c:orientation val="minMax"/>
         </c:scaling>
@@ -2577,13 +2492,8 @@
                 </a:pPr>
                 <a:r>
                   <a:rPr lang="en-US"/>
-                  <a:t>Total</a:t>
+                  <a:t>Packets/s</a:t>
                 </a:r>
-                <a:r>
-                  <a:rPr lang="en-US" baseline="0"/>
-                  <a:t> latency (milliseconds)</a:t>
-                </a:r>
-                <a:endParaRPr lang="en-US"/>
               </a:p>
             </c:rich>
           </c:tx>
@@ -2647,10 +2557,125 @@
             <a:endParaRPr lang="en-US"/>
           </a:p>
         </c:txPr>
-        <c:crossAx val="608694024"/>
+        <c:crossAx val="758951200"/>
         <c:crosses val="autoZero"/>
         <c:crossBetween val="between"/>
       </c:valAx>
+      <c:valAx>
+        <c:axId val="758970224"/>
+        <c:scaling>
+          <c:orientation val="minMax"/>
+        </c:scaling>
+        <c:delete val="0"/>
+        <c:axPos val="r"/>
+        <c:title>
+          <c:tx>
+            <c:rich>
+              <a:bodyPr rot="-5400000" spcFirstLastPara="1" vertOverflow="ellipsis" vert="horz" wrap="square" anchor="ctr" anchorCtr="1"/>
+              <a:lstStyle/>
+              <a:p>
+                <a:pPr>
+                  <a:defRPr sz="1000" b="0" i="0" u="none" strike="noStrike" kern="1200" baseline="0">
+                    <a:solidFill>
+                      <a:schemeClr val="tx1">
+                        <a:lumMod val="65000"/>
+                        <a:lumOff val="35000"/>
+                      </a:schemeClr>
+                    </a:solidFill>
+                    <a:latin typeface="+mn-lt"/>
+                    <a:ea typeface="+mn-ea"/>
+                    <a:cs typeface="+mn-cs"/>
+                  </a:defRPr>
+                </a:pPr>
+                <a:r>
+                  <a:rPr lang="en-US"/>
+                  <a:t>Mbps</a:t>
+                </a:r>
+              </a:p>
+            </c:rich>
+          </c:tx>
+          <c:overlay val="0"/>
+          <c:spPr>
+            <a:noFill/>
+            <a:ln>
+              <a:noFill/>
+            </a:ln>
+            <a:effectLst/>
+          </c:spPr>
+          <c:txPr>
+            <a:bodyPr rot="-5400000" spcFirstLastPara="1" vertOverflow="ellipsis" vert="horz" wrap="square" anchor="ctr" anchorCtr="1"/>
+            <a:lstStyle/>
+            <a:p>
+              <a:pPr>
+                <a:defRPr sz="1000" b="0" i="0" u="none" strike="noStrike" kern="1200" baseline="0">
+                  <a:solidFill>
+                    <a:schemeClr val="tx1">
+                      <a:lumMod val="65000"/>
+                      <a:lumOff val="35000"/>
+                    </a:schemeClr>
+                  </a:solidFill>
+                  <a:latin typeface="+mn-lt"/>
+                  <a:ea typeface="+mn-ea"/>
+                  <a:cs typeface="+mn-cs"/>
+                </a:defRPr>
+              </a:pPr>
+              <a:endParaRPr lang="en-US"/>
+            </a:p>
+          </c:txPr>
+        </c:title>
+        <c:numFmt formatCode="General" sourceLinked="1"/>
+        <c:majorTickMark val="out"/>
+        <c:minorTickMark val="none"/>
+        <c:tickLblPos val="nextTo"/>
+        <c:spPr>
+          <a:noFill/>
+          <a:ln>
+            <a:noFill/>
+          </a:ln>
+          <a:effectLst/>
+        </c:spPr>
+        <c:txPr>
+          <a:bodyPr rot="-60000000" spcFirstLastPara="1" vertOverflow="ellipsis" vert="horz" wrap="square" anchor="ctr" anchorCtr="1"/>
+          <a:lstStyle/>
+          <a:p>
+            <a:pPr>
+              <a:defRPr sz="900" b="0" i="0" u="none" strike="noStrike" kern="1200" baseline="0">
+                <a:solidFill>
+                  <a:schemeClr val="tx1">
+                    <a:lumMod val="65000"/>
+                    <a:lumOff val="35000"/>
+                  </a:schemeClr>
+                </a:solidFill>
+                <a:latin typeface="+mn-lt"/>
+                <a:ea typeface="+mn-ea"/>
+                <a:cs typeface="+mn-cs"/>
+              </a:defRPr>
+            </a:pPr>
+            <a:endParaRPr lang="en-US"/>
+          </a:p>
+        </c:txPr>
+        <c:crossAx val="758972848"/>
+        <c:crosses val="max"/>
+        <c:crossBetween val="between"/>
+      </c:valAx>
+      <c:catAx>
+        <c:axId val="758972848"/>
+        <c:scaling>
+          <c:orientation val="minMax"/>
+        </c:scaling>
+        <c:delete val="1"/>
+        <c:axPos val="b"/>
+        <c:numFmt formatCode="General" sourceLinked="1"/>
+        <c:majorTickMark val="out"/>
+        <c:minorTickMark val="none"/>
+        <c:tickLblPos val="nextTo"/>
+        <c:crossAx val="758970224"/>
+        <c:crosses val="autoZero"/>
+        <c:auto val="1"/>
+        <c:lblAlgn val="ctr"/>
+        <c:lblOffset val="100"/>
+        <c:noMultiLvlLbl val="0"/>
+      </c:catAx>
       <c:spPr>
         <a:noFill/>
         <a:ln>
@@ -2660,7 +2685,7 @@
       </c:spPr>
     </c:plotArea>
     <c:legend>
-      <c:legendPos val="r"/>
+      <c:legendPos val="b"/>
       <c:overlay val="0"/>
       <c:spPr>
         <a:noFill/>
@@ -2690,6 +2715,495 @@
         </a:p>
       </c:txPr>
     </c:legend>
+    <c:plotVisOnly val="1"/>
+    <c:dispBlanksAs val="gap"/>
+    <c:extLst>
+      <c:ext xmlns:c16r3="http://schemas.microsoft.com/office/drawing/2017/03/chart" uri="{56B9EC1D-385E-4148-901F-78D8002777C0}">
+        <c16r3:dataDisplayOptions16>
+          <c16r3:dispNaAsBlank val="1"/>
+        </c16r3:dataDisplayOptions16>
+      </c:ext>
+    </c:extLst>
+    <c:showDLblsOverMax val="0"/>
+  </c:chart>
+  <c:spPr>
+    <a:solidFill>
+      <a:schemeClr val="bg1"/>
+    </a:solidFill>
+    <a:ln w="9525" cap="flat" cmpd="sng" algn="ctr">
+      <a:solidFill>
+        <a:schemeClr val="tx1">
+          <a:lumMod val="15000"/>
+          <a:lumOff val="85000"/>
+        </a:schemeClr>
+      </a:solidFill>
+      <a:round/>
+    </a:ln>
+    <a:effectLst/>
+  </c:spPr>
+  <c:txPr>
+    <a:bodyPr/>
+    <a:lstStyle/>
+    <a:p>
+      <a:pPr>
+        <a:defRPr/>
+      </a:pPr>
+      <a:endParaRPr lang="en-US"/>
+    </a:p>
+  </c:txPr>
+  <c:externalData r:id="rId3">
+    <c:autoUpdate val="0"/>
+  </c:externalData>
+</c:chartSpace>
+</file>
+
+<file path=word/charts/chart4.xml><?xml version="1.0" encoding="utf-8"?>
+<c:chartSpace xmlns:c="http://schemas.openxmlformats.org/drawingml/2006/chart" xmlns:a="http://schemas.openxmlformats.org/drawingml/2006/main" xmlns:r="http://schemas.openxmlformats.org/officeDocument/2006/relationships" xmlns:c16r2="http://schemas.microsoft.com/office/drawing/2015/06/chart">
+  <c:date1904 val="0"/>
+  <c:lang val="en-US"/>
+  <c:roundedCorners val="0"/>
+  <mc:AlternateContent xmlns:mc="http://schemas.openxmlformats.org/markup-compatibility/2006">
+    <mc:Choice xmlns:c14="http://schemas.microsoft.com/office/drawing/2007/8/2/chart" Requires="c14">
+      <c14:style val="102"/>
+    </mc:Choice>
+    <mc:Fallback>
+      <c:style val="2"/>
+    </mc:Fallback>
+  </mc:AlternateContent>
+  <c:chart>
+    <c:title>
+      <c:tx>
+        <c:rich>
+          <a:bodyPr rot="0" spcFirstLastPara="1" vertOverflow="ellipsis" vert="horz" wrap="square" anchor="ctr" anchorCtr="1"/>
+          <a:lstStyle/>
+          <a:p>
+            <a:pPr>
+              <a:defRPr sz="1400" b="0" i="0" u="none" strike="noStrike" kern="1200" spc="0" baseline="0">
+                <a:solidFill>
+                  <a:schemeClr val="tx1">
+                    <a:lumMod val="65000"/>
+                    <a:lumOff val="35000"/>
+                  </a:schemeClr>
+                </a:solidFill>
+                <a:latin typeface="+mn-lt"/>
+                <a:ea typeface="+mn-ea"/>
+                <a:cs typeface="+mn-cs"/>
+              </a:defRPr>
+            </a:pPr>
+            <a:r>
+              <a:rPr lang="en-US"/>
+              <a:t>Average Latency</a:t>
+            </a:r>
+            <a:r>
+              <a:rPr lang="en-US" baseline="0"/>
+              <a:t> per Hop</a:t>
+            </a:r>
+            <a:endParaRPr lang="en-US"/>
+          </a:p>
+        </c:rich>
+      </c:tx>
+      <c:overlay val="0"/>
+      <c:spPr>
+        <a:noFill/>
+        <a:ln>
+          <a:noFill/>
+        </a:ln>
+        <a:effectLst/>
+      </c:spPr>
+      <c:txPr>
+        <a:bodyPr rot="0" spcFirstLastPara="1" vertOverflow="ellipsis" vert="horz" wrap="square" anchor="ctr" anchorCtr="1"/>
+        <a:lstStyle/>
+        <a:p>
+          <a:pPr>
+            <a:defRPr sz="1400" b="0" i="0" u="none" strike="noStrike" kern="1200" spc="0" baseline="0">
+              <a:solidFill>
+                <a:schemeClr val="tx1">
+                  <a:lumMod val="65000"/>
+                  <a:lumOff val="35000"/>
+                </a:schemeClr>
+              </a:solidFill>
+              <a:latin typeface="+mn-lt"/>
+              <a:ea typeface="+mn-ea"/>
+              <a:cs typeface="+mn-cs"/>
+            </a:defRPr>
+          </a:pPr>
+          <a:endParaRPr lang="en-US"/>
+        </a:p>
+      </c:txPr>
+    </c:title>
+    <c:autoTitleDeleted val="0"/>
+    <c:plotArea>
+      <c:layout/>
+      <c:lineChart>
+        <c:grouping val="standard"/>
+        <c:varyColors val="0"/>
+        <c:ser>
+          <c:idx val="0"/>
+          <c:order val="0"/>
+          <c:tx>
+            <c:strRef>
+              <c:f>Sheet1!$B$1</c:f>
+              <c:strCache>
+                <c:ptCount val="1"/>
+                <c:pt idx="0">
+                  <c:v>Latency (milliseconds)</c:v>
+                </c:pt>
+              </c:strCache>
+            </c:strRef>
+          </c:tx>
+          <c:spPr>
+            <a:ln w="28575" cap="rnd">
+              <a:solidFill>
+                <a:schemeClr val="accent1"/>
+              </a:solidFill>
+              <a:round/>
+            </a:ln>
+            <a:effectLst/>
+          </c:spPr>
+          <c:marker>
+            <c:symbol val="none"/>
+          </c:marker>
+          <c:dLbls>
+            <c:spPr>
+              <a:noFill/>
+              <a:ln>
+                <a:noFill/>
+              </a:ln>
+              <a:effectLst/>
+            </c:spPr>
+            <c:txPr>
+              <a:bodyPr rot="0" spcFirstLastPara="1" vertOverflow="ellipsis" vert="horz" wrap="square" lIns="38100" tIns="19050" rIns="38100" bIns="19050" anchor="ctr" anchorCtr="1">
+                <a:spAutoFit/>
+              </a:bodyPr>
+              <a:lstStyle/>
+              <a:p>
+                <a:pPr>
+                  <a:defRPr sz="900" b="0" i="0" u="none" strike="noStrike" kern="1200" baseline="0">
+                    <a:solidFill>
+                      <a:schemeClr val="tx1">
+                        <a:lumMod val="75000"/>
+                        <a:lumOff val="25000"/>
+                      </a:schemeClr>
+                    </a:solidFill>
+                    <a:latin typeface="+mn-lt"/>
+                    <a:ea typeface="+mn-ea"/>
+                    <a:cs typeface="+mn-cs"/>
+                  </a:defRPr>
+                </a:pPr>
+                <a:endParaRPr lang="en-US"/>
+              </a:p>
+            </c:txPr>
+            <c:showLegendKey val="0"/>
+            <c:showVal val="1"/>
+            <c:showCatName val="0"/>
+            <c:showSerName val="0"/>
+            <c:showPercent val="0"/>
+            <c:showBubbleSize val="0"/>
+            <c:showLeaderLines val="0"/>
+            <c:extLst>
+              <c:ext xmlns:c15="http://schemas.microsoft.com/office/drawing/2012/chart" uri="{CE6537A1-D6FC-4f65-9D91-7224C49458BB}">
+                <c15:showLeaderLines val="1"/>
+                <c15:leaderLines>
+                  <c:spPr>
+                    <a:ln w="9525" cap="flat" cmpd="sng" algn="ctr">
+                      <a:solidFill>
+                        <a:schemeClr val="tx1">
+                          <a:lumMod val="35000"/>
+                          <a:lumOff val="65000"/>
+                        </a:schemeClr>
+                      </a:solidFill>
+                      <a:round/>
+                    </a:ln>
+                    <a:effectLst/>
+                  </c:spPr>
+                </c15:leaderLines>
+              </c:ext>
+            </c:extLst>
+          </c:dLbls>
+          <c:cat>
+            <c:strRef>
+              <c:f>Sheet1!$A$2:$A$4</c:f>
+              <c:strCache>
+                <c:ptCount val="3"/>
+                <c:pt idx="0">
+                  <c:v>Header compression</c:v>
+                </c:pt>
+                <c:pt idx="1">
+                  <c:v>Bluetooth GATT communications</c:v>
+                </c:pt>
+                <c:pt idx="2">
+                  <c:v>Header decompression</c:v>
+                </c:pt>
+              </c:strCache>
+            </c:strRef>
+          </c:cat>
+          <c:val>
+            <c:numRef>
+              <c:f>Sheet1!$B$2:$B$4</c:f>
+              <c:numCache>
+                <c:formatCode>General</c:formatCode>
+                <c:ptCount val="3"/>
+                <c:pt idx="0">
+                  <c:v>32</c:v>
+                </c:pt>
+                <c:pt idx="1">
+                  <c:v>149</c:v>
+                </c:pt>
+                <c:pt idx="2">
+                  <c:v>32</c:v>
+                </c:pt>
+              </c:numCache>
+            </c:numRef>
+          </c:val>
+          <c:smooth val="0"/>
+          <c:extLst>
+            <c:ext xmlns:c16="http://schemas.microsoft.com/office/drawing/2014/chart" uri="{C3380CC4-5D6E-409C-BE32-E72D297353CC}">
+              <c16:uniqueId val="{00000000-C11F-4BFC-826E-93D7568CE767}"/>
+            </c:ext>
+          </c:extLst>
+        </c:ser>
+        <c:dLbls>
+          <c:showLegendKey val="0"/>
+          <c:showVal val="0"/>
+          <c:showCatName val="0"/>
+          <c:showSerName val="0"/>
+          <c:showPercent val="0"/>
+          <c:showBubbleSize val="0"/>
+        </c:dLbls>
+        <c:smooth val="0"/>
+        <c:axId val="753727424"/>
+        <c:axId val="753728408"/>
+      </c:lineChart>
+      <c:catAx>
+        <c:axId val="753727424"/>
+        <c:scaling>
+          <c:orientation val="minMax"/>
+        </c:scaling>
+        <c:delete val="0"/>
+        <c:axPos val="b"/>
+        <c:title>
+          <c:tx>
+            <c:rich>
+              <a:bodyPr rot="0" spcFirstLastPara="1" vertOverflow="ellipsis" vert="horz" wrap="square" anchor="ctr" anchorCtr="1"/>
+              <a:lstStyle/>
+              <a:p>
+                <a:pPr>
+                  <a:defRPr sz="1000" b="0" i="0" u="none" strike="noStrike" kern="1200" baseline="0">
+                    <a:solidFill>
+                      <a:schemeClr val="tx1">
+                        <a:lumMod val="65000"/>
+                        <a:lumOff val="35000"/>
+                      </a:schemeClr>
+                    </a:solidFill>
+                    <a:latin typeface="+mn-lt"/>
+                    <a:ea typeface="+mn-ea"/>
+                    <a:cs typeface="+mn-cs"/>
+                  </a:defRPr>
+                </a:pPr>
+                <a:r>
+                  <a:rPr lang="en-US"/>
+                  <a:t>Point where latency occurs</a:t>
+                </a:r>
+              </a:p>
+            </c:rich>
+          </c:tx>
+          <c:overlay val="0"/>
+          <c:spPr>
+            <a:noFill/>
+            <a:ln>
+              <a:noFill/>
+            </a:ln>
+            <a:effectLst/>
+          </c:spPr>
+          <c:txPr>
+            <a:bodyPr rot="0" spcFirstLastPara="1" vertOverflow="ellipsis" vert="horz" wrap="square" anchor="ctr" anchorCtr="1"/>
+            <a:lstStyle/>
+            <a:p>
+              <a:pPr>
+                <a:defRPr sz="1000" b="0" i="0" u="none" strike="noStrike" kern="1200" baseline="0">
+                  <a:solidFill>
+                    <a:schemeClr val="tx1">
+                      <a:lumMod val="65000"/>
+                      <a:lumOff val="35000"/>
+                    </a:schemeClr>
+                  </a:solidFill>
+                  <a:latin typeface="+mn-lt"/>
+                  <a:ea typeface="+mn-ea"/>
+                  <a:cs typeface="+mn-cs"/>
+                </a:defRPr>
+              </a:pPr>
+              <a:endParaRPr lang="en-US"/>
+            </a:p>
+          </c:txPr>
+        </c:title>
+        <c:numFmt formatCode="General" sourceLinked="1"/>
+        <c:majorTickMark val="out"/>
+        <c:minorTickMark val="none"/>
+        <c:tickLblPos val="nextTo"/>
+        <c:spPr>
+          <a:noFill/>
+          <a:ln w="9525" cap="flat" cmpd="sng" algn="ctr">
+            <a:solidFill>
+              <a:schemeClr val="tx1">
+                <a:lumMod val="15000"/>
+                <a:lumOff val="85000"/>
+              </a:schemeClr>
+            </a:solidFill>
+            <a:round/>
+          </a:ln>
+          <a:effectLst/>
+        </c:spPr>
+        <c:txPr>
+          <a:bodyPr rot="-60000000" spcFirstLastPara="1" vertOverflow="ellipsis" vert="horz" wrap="square" anchor="ctr" anchorCtr="1"/>
+          <a:lstStyle/>
+          <a:p>
+            <a:pPr>
+              <a:defRPr sz="900" b="0" i="0" u="none" strike="noStrike" kern="1200" baseline="0">
+                <a:solidFill>
+                  <a:schemeClr val="tx1">
+                    <a:lumMod val="65000"/>
+                    <a:lumOff val="35000"/>
+                  </a:schemeClr>
+                </a:solidFill>
+                <a:latin typeface="+mn-lt"/>
+                <a:ea typeface="+mn-ea"/>
+                <a:cs typeface="+mn-cs"/>
+              </a:defRPr>
+            </a:pPr>
+            <a:endParaRPr lang="en-US"/>
+          </a:p>
+        </c:txPr>
+        <c:crossAx val="753728408"/>
+        <c:crosses val="autoZero"/>
+        <c:auto val="1"/>
+        <c:lblAlgn val="ctr"/>
+        <c:lblOffset val="100"/>
+        <c:noMultiLvlLbl val="0"/>
+      </c:catAx>
+      <c:valAx>
+        <c:axId val="753728408"/>
+        <c:scaling>
+          <c:orientation val="minMax"/>
+        </c:scaling>
+        <c:delete val="0"/>
+        <c:axPos val="l"/>
+        <c:majorGridlines>
+          <c:spPr>
+            <a:ln w="9525" cap="flat" cmpd="sng" algn="ctr">
+              <a:solidFill>
+                <a:schemeClr val="tx1">
+                  <a:lumMod val="15000"/>
+                  <a:lumOff val="85000"/>
+                </a:schemeClr>
+              </a:solidFill>
+              <a:round/>
+            </a:ln>
+            <a:effectLst/>
+          </c:spPr>
+        </c:majorGridlines>
+        <c:title>
+          <c:tx>
+            <c:rich>
+              <a:bodyPr rot="-5400000" spcFirstLastPara="1" vertOverflow="ellipsis" vert="horz" wrap="square" anchor="ctr" anchorCtr="1"/>
+              <a:lstStyle/>
+              <a:p>
+                <a:pPr>
+                  <a:defRPr sz="1000" b="0" i="0" u="none" strike="noStrike" kern="1200" baseline="0">
+                    <a:solidFill>
+                      <a:schemeClr val="tx1">
+                        <a:lumMod val="65000"/>
+                        <a:lumOff val="35000"/>
+                      </a:schemeClr>
+                    </a:solidFill>
+                    <a:latin typeface="+mn-lt"/>
+                    <a:ea typeface="+mn-ea"/>
+                    <a:cs typeface="+mn-cs"/>
+                  </a:defRPr>
+                </a:pPr>
+                <a:r>
+                  <a:rPr lang="en-US"/>
+                  <a:t>Latency</a:t>
+                </a:r>
+                <a:r>
+                  <a:rPr lang="en-US" baseline="0"/>
+                  <a:t> (milliseconds)</a:t>
+                </a:r>
+                <a:endParaRPr lang="en-US"/>
+              </a:p>
+            </c:rich>
+          </c:tx>
+          <c:overlay val="0"/>
+          <c:spPr>
+            <a:noFill/>
+            <a:ln>
+              <a:noFill/>
+            </a:ln>
+            <a:effectLst/>
+          </c:spPr>
+          <c:txPr>
+            <a:bodyPr rot="-5400000" spcFirstLastPara="1" vertOverflow="ellipsis" vert="horz" wrap="square" anchor="ctr" anchorCtr="1"/>
+            <a:lstStyle/>
+            <a:p>
+              <a:pPr>
+                <a:defRPr sz="1000" b="0" i="0" u="none" strike="noStrike" kern="1200" baseline="0">
+                  <a:solidFill>
+                    <a:schemeClr val="tx1">
+                      <a:lumMod val="65000"/>
+                      <a:lumOff val="35000"/>
+                    </a:schemeClr>
+                  </a:solidFill>
+                  <a:latin typeface="+mn-lt"/>
+                  <a:ea typeface="+mn-ea"/>
+                  <a:cs typeface="+mn-cs"/>
+                </a:defRPr>
+              </a:pPr>
+              <a:endParaRPr lang="en-US"/>
+            </a:p>
+          </c:txPr>
+        </c:title>
+        <c:numFmt formatCode="General" sourceLinked="1"/>
+        <c:majorTickMark val="out"/>
+        <c:minorTickMark val="none"/>
+        <c:tickLblPos val="nextTo"/>
+        <c:spPr>
+          <a:noFill/>
+          <a:ln>
+            <a:noFill/>
+          </a:ln>
+          <a:effectLst/>
+        </c:spPr>
+        <c:txPr>
+          <a:bodyPr rot="-60000000" spcFirstLastPara="1" vertOverflow="ellipsis" vert="horz" wrap="square" anchor="ctr" anchorCtr="1"/>
+          <a:lstStyle/>
+          <a:p>
+            <a:pPr>
+              <a:defRPr sz="900" b="0" i="0" u="none" strike="noStrike" kern="1200" baseline="0">
+                <a:solidFill>
+                  <a:schemeClr val="tx1">
+                    <a:lumMod val="65000"/>
+                    <a:lumOff val="35000"/>
+                  </a:schemeClr>
+                </a:solidFill>
+                <a:latin typeface="+mn-lt"/>
+                <a:ea typeface="+mn-ea"/>
+                <a:cs typeface="+mn-cs"/>
+              </a:defRPr>
+            </a:pPr>
+            <a:endParaRPr lang="en-US"/>
+          </a:p>
+        </c:txPr>
+        <c:crossAx val="753727424"/>
+        <c:crosses val="autoZero"/>
+        <c:crossBetween val="between"/>
+      </c:valAx>
+      <c:spPr>
+        <a:noFill/>
+        <a:ln>
+          <a:noFill/>
+        </a:ln>
+        <a:effectLst/>
+      </c:spPr>
+    </c:plotArea>
     <c:plotVisOnly val="1"/>
     <c:dispBlanksAs val="gap"/>
     <c:extLst>
@@ -2852,6 +3366,46 @@
 </cs:colorStyle>
 </file>
 
+<file path=word/charts/colors4.xml><?xml version="1.0" encoding="utf-8"?>
+<cs:colorStyle xmlns:cs="http://schemas.microsoft.com/office/drawing/2012/chartStyle" xmlns:a="http://schemas.openxmlformats.org/drawingml/2006/main" meth="cycle" id="10">
+  <a:schemeClr val="accent1"/>
+  <a:schemeClr val="accent2"/>
+  <a:schemeClr val="accent3"/>
+  <a:schemeClr val="accent4"/>
+  <a:schemeClr val="accent5"/>
+  <a:schemeClr val="accent6"/>
+  <cs:variation/>
+  <cs:variation>
+    <a:lumMod val="60000"/>
+  </cs:variation>
+  <cs:variation>
+    <a:lumMod val="80000"/>
+    <a:lumOff val="20000"/>
+  </cs:variation>
+  <cs:variation>
+    <a:lumMod val="80000"/>
+  </cs:variation>
+  <cs:variation>
+    <a:lumMod val="60000"/>
+    <a:lumOff val="40000"/>
+  </cs:variation>
+  <cs:variation>
+    <a:lumMod val="50000"/>
+  </cs:variation>
+  <cs:variation>
+    <a:lumMod val="70000"/>
+    <a:lumOff val="30000"/>
+  </cs:variation>
+  <cs:variation>
+    <a:lumMod val="70000"/>
+  </cs:variation>
+  <cs:variation>
+    <a:lumMod val="50000"/>
+    <a:lumOff val="50000"/>
+  </cs:variation>
+</cs:colorStyle>
+</file>
+
 <file path=word/charts/style1.xml><?xml version="1.0" encoding="utf-8"?>
 <cs:chartStyle xmlns:cs="http://schemas.microsoft.com/office/drawing/2012/chartStyle" xmlns:a="http://schemas.openxmlformats.org/drawingml/2006/main" id="201">
   <cs:axisTitle>
@@ -3859,7 +4413,7 @@
 </file>
 
 <file path=word/charts/style3.xml><?xml version="1.0" encoding="utf-8"?>
-<cs:chartStyle xmlns:cs="http://schemas.microsoft.com/office/drawing/2012/chartStyle" xmlns:a="http://schemas.openxmlformats.org/drawingml/2006/main" id="297">
+<cs:chartStyle xmlns:cs="http://schemas.microsoft.com/office/drawing/2012/chartStyle" xmlns:a="http://schemas.openxmlformats.org/drawingml/2006/main" id="201">
   <cs:axisTitle>
     <cs:lnRef idx="0"/>
     <cs:fillRef idx="0"/>
@@ -4021,6 +4575,523 @@
       <cs:styleClr val="auto"/>
     </cs:lnRef>
     <cs:fillRef idx="1"/>
+    <cs:effectRef idx="0"/>
+    <cs:fontRef idx="minor">
+      <a:schemeClr val="tx1"/>
+    </cs:fontRef>
+    <cs:spPr>
+      <a:ln w="9525" cap="rnd">
+        <a:solidFill>
+          <a:schemeClr val="phClr"/>
+        </a:solidFill>
+        <a:round/>
+      </a:ln>
+    </cs:spPr>
+  </cs:dataPointWireframe>
+  <cs:dataTable>
+    <cs:lnRef idx="0"/>
+    <cs:fillRef idx="0"/>
+    <cs:effectRef idx="0"/>
+    <cs:fontRef idx="minor">
+      <a:schemeClr val="tx1">
+        <a:lumMod val="65000"/>
+        <a:lumOff val="35000"/>
+      </a:schemeClr>
+    </cs:fontRef>
+    <cs:spPr>
+      <a:noFill/>
+      <a:ln w="9525" cap="flat" cmpd="sng" algn="ctr">
+        <a:solidFill>
+          <a:schemeClr val="tx1">
+            <a:lumMod val="15000"/>
+            <a:lumOff val="85000"/>
+          </a:schemeClr>
+        </a:solidFill>
+        <a:round/>
+      </a:ln>
+    </cs:spPr>
+    <cs:defRPr sz="900" kern="1200"/>
+  </cs:dataTable>
+  <cs:downBar>
+    <cs:lnRef idx="0"/>
+    <cs:fillRef idx="0"/>
+    <cs:effectRef idx="0"/>
+    <cs:fontRef idx="minor">
+      <a:schemeClr val="dk1"/>
+    </cs:fontRef>
+    <cs:spPr>
+      <a:solidFill>
+        <a:schemeClr val="dk1">
+          <a:lumMod val="65000"/>
+          <a:lumOff val="35000"/>
+        </a:schemeClr>
+      </a:solidFill>
+      <a:ln w="9525">
+        <a:solidFill>
+          <a:schemeClr val="tx1">
+            <a:lumMod val="65000"/>
+            <a:lumOff val="35000"/>
+          </a:schemeClr>
+        </a:solidFill>
+      </a:ln>
+    </cs:spPr>
+  </cs:downBar>
+  <cs:dropLine>
+    <cs:lnRef idx="0"/>
+    <cs:fillRef idx="0"/>
+    <cs:effectRef idx="0"/>
+    <cs:fontRef idx="minor">
+      <a:schemeClr val="tx1"/>
+    </cs:fontRef>
+    <cs:spPr>
+      <a:ln w="9525" cap="flat" cmpd="sng" algn="ctr">
+        <a:solidFill>
+          <a:schemeClr val="tx1">
+            <a:lumMod val="35000"/>
+            <a:lumOff val="65000"/>
+          </a:schemeClr>
+        </a:solidFill>
+        <a:round/>
+      </a:ln>
+    </cs:spPr>
+  </cs:dropLine>
+  <cs:errorBar>
+    <cs:lnRef idx="0"/>
+    <cs:fillRef idx="0"/>
+    <cs:effectRef idx="0"/>
+    <cs:fontRef idx="minor">
+      <a:schemeClr val="tx1"/>
+    </cs:fontRef>
+    <cs:spPr>
+      <a:ln w="9525" cap="flat" cmpd="sng" algn="ctr">
+        <a:solidFill>
+          <a:schemeClr val="tx1">
+            <a:lumMod val="65000"/>
+            <a:lumOff val="35000"/>
+          </a:schemeClr>
+        </a:solidFill>
+        <a:round/>
+      </a:ln>
+    </cs:spPr>
+  </cs:errorBar>
+  <cs:floor>
+    <cs:lnRef idx="0"/>
+    <cs:fillRef idx="0"/>
+    <cs:effectRef idx="0"/>
+    <cs:fontRef idx="minor">
+      <a:schemeClr val="tx1"/>
+    </cs:fontRef>
+    <cs:spPr>
+      <a:noFill/>
+      <a:ln>
+        <a:noFill/>
+      </a:ln>
+    </cs:spPr>
+  </cs:floor>
+  <cs:gridlineMajor>
+    <cs:lnRef idx="0"/>
+    <cs:fillRef idx="0"/>
+    <cs:effectRef idx="0"/>
+    <cs:fontRef idx="minor">
+      <a:schemeClr val="tx1"/>
+    </cs:fontRef>
+    <cs:spPr>
+      <a:ln w="9525" cap="flat" cmpd="sng" algn="ctr">
+        <a:solidFill>
+          <a:schemeClr val="tx1">
+            <a:lumMod val="15000"/>
+            <a:lumOff val="85000"/>
+          </a:schemeClr>
+        </a:solidFill>
+        <a:round/>
+      </a:ln>
+    </cs:spPr>
+  </cs:gridlineMajor>
+  <cs:gridlineMinor>
+    <cs:lnRef idx="0"/>
+    <cs:fillRef idx="0"/>
+    <cs:effectRef idx="0"/>
+    <cs:fontRef idx="minor">
+      <a:schemeClr val="tx1"/>
+    </cs:fontRef>
+    <cs:spPr>
+      <a:ln w="9525" cap="flat" cmpd="sng" algn="ctr">
+        <a:solidFill>
+          <a:schemeClr val="tx1">
+            <a:lumMod val="5000"/>
+            <a:lumOff val="95000"/>
+          </a:schemeClr>
+        </a:solidFill>
+        <a:round/>
+      </a:ln>
+    </cs:spPr>
+  </cs:gridlineMinor>
+  <cs:hiLoLine>
+    <cs:lnRef idx="0"/>
+    <cs:fillRef idx="0"/>
+    <cs:effectRef idx="0"/>
+    <cs:fontRef idx="minor">
+      <a:schemeClr val="tx1"/>
+    </cs:fontRef>
+    <cs:spPr>
+      <a:ln w="9525" cap="flat" cmpd="sng" algn="ctr">
+        <a:solidFill>
+          <a:schemeClr val="tx1">
+            <a:lumMod val="75000"/>
+            <a:lumOff val="25000"/>
+          </a:schemeClr>
+        </a:solidFill>
+        <a:round/>
+      </a:ln>
+    </cs:spPr>
+  </cs:hiLoLine>
+  <cs:leaderLine>
+    <cs:lnRef idx="0"/>
+    <cs:fillRef idx="0"/>
+    <cs:effectRef idx="0"/>
+    <cs:fontRef idx="minor">
+      <a:schemeClr val="tx1"/>
+    </cs:fontRef>
+    <cs:spPr>
+      <a:ln w="9525" cap="flat" cmpd="sng" algn="ctr">
+        <a:solidFill>
+          <a:schemeClr val="tx1">
+            <a:lumMod val="35000"/>
+            <a:lumOff val="65000"/>
+          </a:schemeClr>
+        </a:solidFill>
+        <a:round/>
+      </a:ln>
+    </cs:spPr>
+  </cs:leaderLine>
+  <cs:legend>
+    <cs:lnRef idx="0"/>
+    <cs:fillRef idx="0"/>
+    <cs:effectRef idx="0"/>
+    <cs:fontRef idx="minor">
+      <a:schemeClr val="tx1">
+        <a:lumMod val="65000"/>
+        <a:lumOff val="35000"/>
+      </a:schemeClr>
+    </cs:fontRef>
+    <cs:defRPr sz="900" kern="1200"/>
+  </cs:legend>
+  <cs:plotArea mods="allowNoFillOverride allowNoLineOverride">
+    <cs:lnRef idx="0"/>
+    <cs:fillRef idx="0"/>
+    <cs:effectRef idx="0"/>
+    <cs:fontRef idx="minor">
+      <a:schemeClr val="tx1"/>
+    </cs:fontRef>
+  </cs:plotArea>
+  <cs:plotArea3D mods="allowNoFillOverride allowNoLineOverride">
+    <cs:lnRef idx="0"/>
+    <cs:fillRef idx="0"/>
+    <cs:effectRef idx="0"/>
+    <cs:fontRef idx="minor">
+      <a:schemeClr val="tx1"/>
+    </cs:fontRef>
+  </cs:plotArea3D>
+  <cs:seriesAxis>
+    <cs:lnRef idx="0"/>
+    <cs:fillRef idx="0"/>
+    <cs:effectRef idx="0"/>
+    <cs:fontRef idx="minor">
+      <a:schemeClr val="tx1">
+        <a:lumMod val="65000"/>
+        <a:lumOff val="35000"/>
+      </a:schemeClr>
+    </cs:fontRef>
+    <cs:defRPr sz="900" kern="1200"/>
+  </cs:seriesAxis>
+  <cs:seriesLine>
+    <cs:lnRef idx="0"/>
+    <cs:fillRef idx="0"/>
+    <cs:effectRef idx="0"/>
+    <cs:fontRef idx="minor">
+      <a:schemeClr val="tx1"/>
+    </cs:fontRef>
+    <cs:spPr>
+      <a:ln w="9525" cap="flat" cmpd="sng" algn="ctr">
+        <a:solidFill>
+          <a:schemeClr val="tx1">
+            <a:lumMod val="35000"/>
+            <a:lumOff val="65000"/>
+          </a:schemeClr>
+        </a:solidFill>
+        <a:round/>
+      </a:ln>
+    </cs:spPr>
+  </cs:seriesLine>
+  <cs:title>
+    <cs:lnRef idx="0"/>
+    <cs:fillRef idx="0"/>
+    <cs:effectRef idx="0"/>
+    <cs:fontRef idx="minor">
+      <a:schemeClr val="tx1">
+        <a:lumMod val="65000"/>
+        <a:lumOff val="35000"/>
+      </a:schemeClr>
+    </cs:fontRef>
+    <cs:defRPr sz="1400" b="0" kern="1200" spc="0" baseline="0"/>
+  </cs:title>
+  <cs:trendline>
+    <cs:lnRef idx="0">
+      <cs:styleClr val="auto"/>
+    </cs:lnRef>
+    <cs:fillRef idx="0"/>
+    <cs:effectRef idx="0"/>
+    <cs:fontRef idx="minor">
+      <a:schemeClr val="tx1"/>
+    </cs:fontRef>
+    <cs:spPr>
+      <a:ln w="19050" cap="rnd">
+        <a:solidFill>
+          <a:schemeClr val="phClr"/>
+        </a:solidFill>
+        <a:prstDash val="sysDot"/>
+      </a:ln>
+    </cs:spPr>
+  </cs:trendline>
+  <cs:trendlineLabel>
+    <cs:lnRef idx="0"/>
+    <cs:fillRef idx="0"/>
+    <cs:effectRef idx="0"/>
+    <cs:fontRef idx="minor">
+      <a:schemeClr val="tx1">
+        <a:lumMod val="65000"/>
+        <a:lumOff val="35000"/>
+      </a:schemeClr>
+    </cs:fontRef>
+    <cs:defRPr sz="900" kern="1200"/>
+  </cs:trendlineLabel>
+  <cs:upBar>
+    <cs:lnRef idx="0"/>
+    <cs:fillRef idx="0"/>
+    <cs:effectRef idx="0"/>
+    <cs:fontRef idx="minor">
+      <a:schemeClr val="dk1"/>
+    </cs:fontRef>
+    <cs:spPr>
+      <a:solidFill>
+        <a:schemeClr val="lt1"/>
+      </a:solidFill>
+      <a:ln w="9525">
+        <a:solidFill>
+          <a:schemeClr val="tx1">
+            <a:lumMod val="15000"/>
+            <a:lumOff val="85000"/>
+          </a:schemeClr>
+        </a:solidFill>
+      </a:ln>
+    </cs:spPr>
+  </cs:upBar>
+  <cs:valueAxis>
+    <cs:lnRef idx="0"/>
+    <cs:fillRef idx="0"/>
+    <cs:effectRef idx="0"/>
+    <cs:fontRef idx="minor">
+      <a:schemeClr val="tx1">
+        <a:lumMod val="65000"/>
+        <a:lumOff val="35000"/>
+      </a:schemeClr>
+    </cs:fontRef>
+    <cs:defRPr sz="900" kern="1200"/>
+  </cs:valueAxis>
+  <cs:wall>
+    <cs:lnRef idx="0"/>
+    <cs:fillRef idx="0"/>
+    <cs:effectRef idx="0"/>
+    <cs:fontRef idx="minor">
+      <a:schemeClr val="tx1"/>
+    </cs:fontRef>
+    <cs:spPr>
+      <a:noFill/>
+      <a:ln>
+        <a:noFill/>
+      </a:ln>
+    </cs:spPr>
+  </cs:wall>
+</cs:chartStyle>
+</file>
+
+<file path=word/charts/style4.xml><?xml version="1.0" encoding="utf-8"?>
+<cs:chartStyle xmlns:cs="http://schemas.microsoft.com/office/drawing/2012/chartStyle" xmlns:a="http://schemas.openxmlformats.org/drawingml/2006/main" id="251">
+  <cs:axisTitle>
+    <cs:lnRef idx="0"/>
+    <cs:fillRef idx="0"/>
+    <cs:effectRef idx="0"/>
+    <cs:fontRef idx="minor">
+      <a:schemeClr val="tx1">
+        <a:lumMod val="65000"/>
+        <a:lumOff val="35000"/>
+      </a:schemeClr>
+    </cs:fontRef>
+    <cs:defRPr sz="1000" kern="1200"/>
+  </cs:axisTitle>
+  <cs:categoryAxis>
+    <cs:lnRef idx="0"/>
+    <cs:fillRef idx="0"/>
+    <cs:effectRef idx="0"/>
+    <cs:fontRef idx="minor">
+      <a:schemeClr val="tx1">
+        <a:lumMod val="65000"/>
+        <a:lumOff val="35000"/>
+      </a:schemeClr>
+    </cs:fontRef>
+    <cs:spPr>
+      <a:ln w="9525" cap="flat" cmpd="sng" algn="ctr">
+        <a:solidFill>
+          <a:schemeClr val="tx1">
+            <a:lumMod val="15000"/>
+            <a:lumOff val="85000"/>
+          </a:schemeClr>
+        </a:solidFill>
+        <a:round/>
+      </a:ln>
+    </cs:spPr>
+    <cs:defRPr sz="900" kern="1200"/>
+  </cs:categoryAxis>
+  <cs:chartArea mods="allowNoFillOverride allowNoLineOverride">
+    <cs:lnRef idx="0"/>
+    <cs:fillRef idx="0"/>
+    <cs:effectRef idx="0"/>
+    <cs:fontRef idx="minor">
+      <a:schemeClr val="tx1"/>
+    </cs:fontRef>
+    <cs:spPr>
+      <a:solidFill>
+        <a:schemeClr val="bg1"/>
+      </a:solidFill>
+      <a:ln w="9525" cap="flat" cmpd="sng" algn="ctr">
+        <a:solidFill>
+          <a:schemeClr val="tx1">
+            <a:lumMod val="15000"/>
+            <a:lumOff val="85000"/>
+          </a:schemeClr>
+        </a:solidFill>
+        <a:round/>
+      </a:ln>
+    </cs:spPr>
+    <cs:defRPr sz="900" kern="1200"/>
+  </cs:chartArea>
+  <cs:dataLabel>
+    <cs:lnRef idx="0"/>
+    <cs:fillRef idx="0"/>
+    <cs:effectRef idx="0"/>
+    <cs:fontRef idx="minor">
+      <a:schemeClr val="tx1">
+        <a:lumMod val="75000"/>
+        <a:lumOff val="25000"/>
+      </a:schemeClr>
+    </cs:fontRef>
+    <cs:defRPr sz="900" kern="1200"/>
+  </cs:dataLabel>
+  <cs:dataLabelCallout>
+    <cs:lnRef idx="0"/>
+    <cs:fillRef idx="0"/>
+    <cs:effectRef idx="0"/>
+    <cs:fontRef idx="minor">
+      <a:schemeClr val="dk1">
+        <a:lumMod val="65000"/>
+        <a:lumOff val="35000"/>
+      </a:schemeClr>
+    </cs:fontRef>
+    <cs:spPr>
+      <a:solidFill>
+        <a:schemeClr val="lt1"/>
+      </a:solidFill>
+      <a:ln>
+        <a:solidFill>
+          <a:schemeClr val="dk1">
+            <a:lumMod val="25000"/>
+            <a:lumOff val="75000"/>
+          </a:schemeClr>
+        </a:solidFill>
+      </a:ln>
+    </cs:spPr>
+    <cs:defRPr sz="900" kern="1200"/>
+    <cs:bodyPr rot="0" spcFirstLastPara="1" vertOverflow="clip" horzOverflow="clip" vert="horz" wrap="square" lIns="36576" tIns="18288" rIns="36576" bIns="18288" anchor="ctr" anchorCtr="1">
+      <a:spAutoFit/>
+    </cs:bodyPr>
+  </cs:dataLabelCallout>
+  <cs:dataPoint>
+    <cs:lnRef idx="0"/>
+    <cs:fillRef idx="1">
+      <cs:styleClr val="auto"/>
+    </cs:fillRef>
+    <cs:effectRef idx="0"/>
+    <cs:fontRef idx="minor">
+      <a:schemeClr val="tx1"/>
+    </cs:fontRef>
+    <cs:spPr>
+      <a:ln w="19050">
+        <a:solidFill>
+          <a:schemeClr val="lt1"/>
+        </a:solidFill>
+      </a:ln>
+    </cs:spPr>
+  </cs:dataPoint>
+  <cs:dataPoint3D>
+    <cs:lnRef idx="0"/>
+    <cs:fillRef idx="1">
+      <cs:styleClr val="auto"/>
+    </cs:fillRef>
+    <cs:effectRef idx="0"/>
+    <cs:fontRef idx="minor">
+      <a:schemeClr val="tx1"/>
+    </cs:fontRef>
+    <cs:spPr>
+      <a:ln w="25400">
+        <a:solidFill>
+          <a:schemeClr val="lt1"/>
+        </a:solidFill>
+      </a:ln>
+    </cs:spPr>
+  </cs:dataPoint3D>
+  <cs:dataPointLine>
+    <cs:lnRef idx="0">
+      <cs:styleClr val="auto"/>
+    </cs:lnRef>
+    <cs:fillRef idx="0"/>
+    <cs:effectRef idx="0"/>
+    <cs:fontRef idx="minor">
+      <a:schemeClr val="tx1"/>
+    </cs:fontRef>
+    <cs:spPr>
+      <a:ln w="28575" cap="rnd">
+        <a:solidFill>
+          <a:schemeClr val="phClr"/>
+        </a:solidFill>
+        <a:round/>
+      </a:ln>
+    </cs:spPr>
+  </cs:dataPointLine>
+  <cs:dataPointMarker>
+    <cs:lnRef idx="0">
+      <cs:styleClr val="auto"/>
+    </cs:lnRef>
+    <cs:fillRef idx="1">
+      <cs:styleClr val="auto"/>
+    </cs:fillRef>
+    <cs:effectRef idx="0"/>
+    <cs:fontRef idx="minor">
+      <a:schemeClr val="tx1"/>
+    </cs:fontRef>
+    <cs:spPr>
+      <a:ln w="9525">
+        <a:solidFill>
+          <a:schemeClr val="phClr"/>
+        </a:solidFill>
+      </a:ln>
+    </cs:spPr>
+  </cs:dataPointMarker>
+  <cs:dataPointMarkerLayout symbol="circle" size="5"/>
+  <cs:dataPointWireframe>
+    <cs:lnRef idx="0">
+      <cs:styleClr val="auto"/>
+    </cs:lnRef>
+    <cs:fillRef idx="0"/>
     <cs:effectRef idx="0"/>
     <cs:fontRef idx="minor">
       <a:schemeClr val="tx1"/>

</xml_diff>

<commit_message>
Updating performance chart scales per defense feedback
</commit_message>
<xml_diff>
--- a/images/performance_charts.docx
+++ b/images/performance_charts.docx
@@ -68,24 +68,6 @@
     <w:p/>
     <w:p>
       <w:bookmarkStart w:id="0" w:name="_GoBack"/>
-      <w:r>
-        <w:rPr>
-          <w:noProof/>
-        </w:rPr>
-        <w:drawing>
-          <wp:inline distT="0" distB="0" distL="0" distR="0" wp14:anchorId="17D55804" wp14:editId="551CC289">
-            <wp:extent cx="5486400" cy="3200400"/>
-            <wp:effectExtent l="0" t="0" r="0" b="0"/>
-            <wp:docPr id="6" name="Chart 6"/>
-            <wp:cNvGraphicFramePr/>
-            <a:graphic xmlns:a="http://schemas.openxmlformats.org/drawingml/2006/main">
-              <a:graphicData uri="http://schemas.openxmlformats.org/drawingml/2006/chart">
-                <c:chart xmlns:c="http://schemas.openxmlformats.org/drawingml/2006/chart" xmlns:r="http://schemas.openxmlformats.org/officeDocument/2006/relationships" r:id="rId7"/>
-              </a:graphicData>
-            </a:graphic>
-          </wp:inline>
-        </w:drawing>
-      </w:r>
       <w:bookmarkEnd w:id="0"/>
     </w:p>
     <w:sectPr>
@@ -974,6 +956,7 @@
         <c:axId val="448997016"/>
         <c:scaling>
           <c:orientation val="minMax"/>
+          <c:min val="0"/>
         </c:scaling>
         <c:delete val="0"/>
         <c:axPos val="l"/>
@@ -2454,6 +2437,7 @@
         <c:axId val="758964648"/>
         <c:scaling>
           <c:orientation val="minMax"/>
+          <c:min val="0"/>
         </c:scaling>
         <c:delete val="0"/>
         <c:axPos val="l"/>
@@ -2757,495 +2741,6 @@
 </c:chartSpace>
 </file>
 
-<file path=word/charts/chart4.xml><?xml version="1.0" encoding="utf-8"?>
-<c:chartSpace xmlns:c="http://schemas.openxmlformats.org/drawingml/2006/chart" xmlns:a="http://schemas.openxmlformats.org/drawingml/2006/main" xmlns:r="http://schemas.openxmlformats.org/officeDocument/2006/relationships" xmlns:c16r2="http://schemas.microsoft.com/office/drawing/2015/06/chart">
-  <c:date1904 val="0"/>
-  <c:lang val="en-US"/>
-  <c:roundedCorners val="0"/>
-  <mc:AlternateContent xmlns:mc="http://schemas.openxmlformats.org/markup-compatibility/2006">
-    <mc:Choice xmlns:c14="http://schemas.microsoft.com/office/drawing/2007/8/2/chart" Requires="c14">
-      <c14:style val="102"/>
-    </mc:Choice>
-    <mc:Fallback>
-      <c:style val="2"/>
-    </mc:Fallback>
-  </mc:AlternateContent>
-  <c:chart>
-    <c:title>
-      <c:tx>
-        <c:rich>
-          <a:bodyPr rot="0" spcFirstLastPara="1" vertOverflow="ellipsis" vert="horz" wrap="square" anchor="ctr" anchorCtr="1"/>
-          <a:lstStyle/>
-          <a:p>
-            <a:pPr>
-              <a:defRPr sz="1400" b="0" i="0" u="none" strike="noStrike" kern="1200" spc="0" baseline="0">
-                <a:solidFill>
-                  <a:schemeClr val="tx1">
-                    <a:lumMod val="65000"/>
-                    <a:lumOff val="35000"/>
-                  </a:schemeClr>
-                </a:solidFill>
-                <a:latin typeface="+mn-lt"/>
-                <a:ea typeface="+mn-ea"/>
-                <a:cs typeface="+mn-cs"/>
-              </a:defRPr>
-            </a:pPr>
-            <a:r>
-              <a:rPr lang="en-US"/>
-              <a:t>Average Latency</a:t>
-            </a:r>
-            <a:r>
-              <a:rPr lang="en-US" baseline="0"/>
-              <a:t> per Hop</a:t>
-            </a:r>
-            <a:endParaRPr lang="en-US"/>
-          </a:p>
-        </c:rich>
-      </c:tx>
-      <c:overlay val="0"/>
-      <c:spPr>
-        <a:noFill/>
-        <a:ln>
-          <a:noFill/>
-        </a:ln>
-        <a:effectLst/>
-      </c:spPr>
-      <c:txPr>
-        <a:bodyPr rot="0" spcFirstLastPara="1" vertOverflow="ellipsis" vert="horz" wrap="square" anchor="ctr" anchorCtr="1"/>
-        <a:lstStyle/>
-        <a:p>
-          <a:pPr>
-            <a:defRPr sz="1400" b="0" i="0" u="none" strike="noStrike" kern="1200" spc="0" baseline="0">
-              <a:solidFill>
-                <a:schemeClr val="tx1">
-                  <a:lumMod val="65000"/>
-                  <a:lumOff val="35000"/>
-                </a:schemeClr>
-              </a:solidFill>
-              <a:latin typeface="+mn-lt"/>
-              <a:ea typeface="+mn-ea"/>
-              <a:cs typeface="+mn-cs"/>
-            </a:defRPr>
-          </a:pPr>
-          <a:endParaRPr lang="en-US"/>
-        </a:p>
-      </c:txPr>
-    </c:title>
-    <c:autoTitleDeleted val="0"/>
-    <c:plotArea>
-      <c:layout/>
-      <c:lineChart>
-        <c:grouping val="standard"/>
-        <c:varyColors val="0"/>
-        <c:ser>
-          <c:idx val="0"/>
-          <c:order val="0"/>
-          <c:tx>
-            <c:strRef>
-              <c:f>Sheet1!$B$1</c:f>
-              <c:strCache>
-                <c:ptCount val="1"/>
-                <c:pt idx="0">
-                  <c:v>Latency (milliseconds)</c:v>
-                </c:pt>
-              </c:strCache>
-            </c:strRef>
-          </c:tx>
-          <c:spPr>
-            <a:ln w="28575" cap="rnd">
-              <a:solidFill>
-                <a:schemeClr val="accent1"/>
-              </a:solidFill>
-              <a:round/>
-            </a:ln>
-            <a:effectLst/>
-          </c:spPr>
-          <c:marker>
-            <c:symbol val="none"/>
-          </c:marker>
-          <c:dLbls>
-            <c:spPr>
-              <a:noFill/>
-              <a:ln>
-                <a:noFill/>
-              </a:ln>
-              <a:effectLst/>
-            </c:spPr>
-            <c:txPr>
-              <a:bodyPr rot="0" spcFirstLastPara="1" vertOverflow="ellipsis" vert="horz" wrap="square" lIns="38100" tIns="19050" rIns="38100" bIns="19050" anchor="ctr" anchorCtr="1">
-                <a:spAutoFit/>
-              </a:bodyPr>
-              <a:lstStyle/>
-              <a:p>
-                <a:pPr>
-                  <a:defRPr sz="900" b="0" i="0" u="none" strike="noStrike" kern="1200" baseline="0">
-                    <a:solidFill>
-                      <a:schemeClr val="tx1">
-                        <a:lumMod val="75000"/>
-                        <a:lumOff val="25000"/>
-                      </a:schemeClr>
-                    </a:solidFill>
-                    <a:latin typeface="+mn-lt"/>
-                    <a:ea typeface="+mn-ea"/>
-                    <a:cs typeface="+mn-cs"/>
-                  </a:defRPr>
-                </a:pPr>
-                <a:endParaRPr lang="en-US"/>
-              </a:p>
-            </c:txPr>
-            <c:showLegendKey val="0"/>
-            <c:showVal val="1"/>
-            <c:showCatName val="0"/>
-            <c:showSerName val="0"/>
-            <c:showPercent val="0"/>
-            <c:showBubbleSize val="0"/>
-            <c:showLeaderLines val="0"/>
-            <c:extLst>
-              <c:ext xmlns:c15="http://schemas.microsoft.com/office/drawing/2012/chart" uri="{CE6537A1-D6FC-4f65-9D91-7224C49458BB}">
-                <c15:showLeaderLines val="1"/>
-                <c15:leaderLines>
-                  <c:spPr>
-                    <a:ln w="9525" cap="flat" cmpd="sng" algn="ctr">
-                      <a:solidFill>
-                        <a:schemeClr val="tx1">
-                          <a:lumMod val="35000"/>
-                          <a:lumOff val="65000"/>
-                        </a:schemeClr>
-                      </a:solidFill>
-                      <a:round/>
-                    </a:ln>
-                    <a:effectLst/>
-                  </c:spPr>
-                </c15:leaderLines>
-              </c:ext>
-            </c:extLst>
-          </c:dLbls>
-          <c:cat>
-            <c:strRef>
-              <c:f>Sheet1!$A$2:$A$4</c:f>
-              <c:strCache>
-                <c:ptCount val="3"/>
-                <c:pt idx="0">
-                  <c:v>Header compression</c:v>
-                </c:pt>
-                <c:pt idx="1">
-                  <c:v>Bluetooth GATT communications</c:v>
-                </c:pt>
-                <c:pt idx="2">
-                  <c:v>Header decompression</c:v>
-                </c:pt>
-              </c:strCache>
-            </c:strRef>
-          </c:cat>
-          <c:val>
-            <c:numRef>
-              <c:f>Sheet1!$B$2:$B$4</c:f>
-              <c:numCache>
-                <c:formatCode>General</c:formatCode>
-                <c:ptCount val="3"/>
-                <c:pt idx="0">
-                  <c:v>32</c:v>
-                </c:pt>
-                <c:pt idx="1">
-                  <c:v>149</c:v>
-                </c:pt>
-                <c:pt idx="2">
-                  <c:v>32</c:v>
-                </c:pt>
-              </c:numCache>
-            </c:numRef>
-          </c:val>
-          <c:smooth val="0"/>
-          <c:extLst>
-            <c:ext xmlns:c16="http://schemas.microsoft.com/office/drawing/2014/chart" uri="{C3380CC4-5D6E-409C-BE32-E72D297353CC}">
-              <c16:uniqueId val="{00000000-C11F-4BFC-826E-93D7568CE767}"/>
-            </c:ext>
-          </c:extLst>
-        </c:ser>
-        <c:dLbls>
-          <c:showLegendKey val="0"/>
-          <c:showVal val="0"/>
-          <c:showCatName val="0"/>
-          <c:showSerName val="0"/>
-          <c:showPercent val="0"/>
-          <c:showBubbleSize val="0"/>
-        </c:dLbls>
-        <c:smooth val="0"/>
-        <c:axId val="753727424"/>
-        <c:axId val="753728408"/>
-      </c:lineChart>
-      <c:catAx>
-        <c:axId val="753727424"/>
-        <c:scaling>
-          <c:orientation val="minMax"/>
-        </c:scaling>
-        <c:delete val="0"/>
-        <c:axPos val="b"/>
-        <c:title>
-          <c:tx>
-            <c:rich>
-              <a:bodyPr rot="0" spcFirstLastPara="1" vertOverflow="ellipsis" vert="horz" wrap="square" anchor="ctr" anchorCtr="1"/>
-              <a:lstStyle/>
-              <a:p>
-                <a:pPr>
-                  <a:defRPr sz="1000" b="0" i="0" u="none" strike="noStrike" kern="1200" baseline="0">
-                    <a:solidFill>
-                      <a:schemeClr val="tx1">
-                        <a:lumMod val="65000"/>
-                        <a:lumOff val="35000"/>
-                      </a:schemeClr>
-                    </a:solidFill>
-                    <a:latin typeface="+mn-lt"/>
-                    <a:ea typeface="+mn-ea"/>
-                    <a:cs typeface="+mn-cs"/>
-                  </a:defRPr>
-                </a:pPr>
-                <a:r>
-                  <a:rPr lang="en-US"/>
-                  <a:t>Point where latency occurs</a:t>
-                </a:r>
-              </a:p>
-            </c:rich>
-          </c:tx>
-          <c:overlay val="0"/>
-          <c:spPr>
-            <a:noFill/>
-            <a:ln>
-              <a:noFill/>
-            </a:ln>
-            <a:effectLst/>
-          </c:spPr>
-          <c:txPr>
-            <a:bodyPr rot="0" spcFirstLastPara="1" vertOverflow="ellipsis" vert="horz" wrap="square" anchor="ctr" anchorCtr="1"/>
-            <a:lstStyle/>
-            <a:p>
-              <a:pPr>
-                <a:defRPr sz="1000" b="0" i="0" u="none" strike="noStrike" kern="1200" baseline="0">
-                  <a:solidFill>
-                    <a:schemeClr val="tx1">
-                      <a:lumMod val="65000"/>
-                      <a:lumOff val="35000"/>
-                    </a:schemeClr>
-                  </a:solidFill>
-                  <a:latin typeface="+mn-lt"/>
-                  <a:ea typeface="+mn-ea"/>
-                  <a:cs typeface="+mn-cs"/>
-                </a:defRPr>
-              </a:pPr>
-              <a:endParaRPr lang="en-US"/>
-            </a:p>
-          </c:txPr>
-        </c:title>
-        <c:numFmt formatCode="General" sourceLinked="1"/>
-        <c:majorTickMark val="out"/>
-        <c:minorTickMark val="none"/>
-        <c:tickLblPos val="nextTo"/>
-        <c:spPr>
-          <a:noFill/>
-          <a:ln w="9525" cap="flat" cmpd="sng" algn="ctr">
-            <a:solidFill>
-              <a:schemeClr val="tx1">
-                <a:lumMod val="15000"/>
-                <a:lumOff val="85000"/>
-              </a:schemeClr>
-            </a:solidFill>
-            <a:round/>
-          </a:ln>
-          <a:effectLst/>
-        </c:spPr>
-        <c:txPr>
-          <a:bodyPr rot="-60000000" spcFirstLastPara="1" vertOverflow="ellipsis" vert="horz" wrap="square" anchor="ctr" anchorCtr="1"/>
-          <a:lstStyle/>
-          <a:p>
-            <a:pPr>
-              <a:defRPr sz="900" b="0" i="0" u="none" strike="noStrike" kern="1200" baseline="0">
-                <a:solidFill>
-                  <a:schemeClr val="tx1">
-                    <a:lumMod val="65000"/>
-                    <a:lumOff val="35000"/>
-                  </a:schemeClr>
-                </a:solidFill>
-                <a:latin typeface="+mn-lt"/>
-                <a:ea typeface="+mn-ea"/>
-                <a:cs typeface="+mn-cs"/>
-              </a:defRPr>
-            </a:pPr>
-            <a:endParaRPr lang="en-US"/>
-          </a:p>
-        </c:txPr>
-        <c:crossAx val="753728408"/>
-        <c:crosses val="autoZero"/>
-        <c:auto val="1"/>
-        <c:lblAlgn val="ctr"/>
-        <c:lblOffset val="100"/>
-        <c:noMultiLvlLbl val="0"/>
-      </c:catAx>
-      <c:valAx>
-        <c:axId val="753728408"/>
-        <c:scaling>
-          <c:orientation val="minMax"/>
-        </c:scaling>
-        <c:delete val="0"/>
-        <c:axPos val="l"/>
-        <c:majorGridlines>
-          <c:spPr>
-            <a:ln w="9525" cap="flat" cmpd="sng" algn="ctr">
-              <a:solidFill>
-                <a:schemeClr val="tx1">
-                  <a:lumMod val="15000"/>
-                  <a:lumOff val="85000"/>
-                </a:schemeClr>
-              </a:solidFill>
-              <a:round/>
-            </a:ln>
-            <a:effectLst/>
-          </c:spPr>
-        </c:majorGridlines>
-        <c:title>
-          <c:tx>
-            <c:rich>
-              <a:bodyPr rot="-5400000" spcFirstLastPara="1" vertOverflow="ellipsis" vert="horz" wrap="square" anchor="ctr" anchorCtr="1"/>
-              <a:lstStyle/>
-              <a:p>
-                <a:pPr>
-                  <a:defRPr sz="1000" b="0" i="0" u="none" strike="noStrike" kern="1200" baseline="0">
-                    <a:solidFill>
-                      <a:schemeClr val="tx1">
-                        <a:lumMod val="65000"/>
-                        <a:lumOff val="35000"/>
-                      </a:schemeClr>
-                    </a:solidFill>
-                    <a:latin typeface="+mn-lt"/>
-                    <a:ea typeface="+mn-ea"/>
-                    <a:cs typeface="+mn-cs"/>
-                  </a:defRPr>
-                </a:pPr>
-                <a:r>
-                  <a:rPr lang="en-US"/>
-                  <a:t>Latency</a:t>
-                </a:r>
-                <a:r>
-                  <a:rPr lang="en-US" baseline="0"/>
-                  <a:t> (milliseconds)</a:t>
-                </a:r>
-                <a:endParaRPr lang="en-US"/>
-              </a:p>
-            </c:rich>
-          </c:tx>
-          <c:overlay val="0"/>
-          <c:spPr>
-            <a:noFill/>
-            <a:ln>
-              <a:noFill/>
-            </a:ln>
-            <a:effectLst/>
-          </c:spPr>
-          <c:txPr>
-            <a:bodyPr rot="-5400000" spcFirstLastPara="1" vertOverflow="ellipsis" vert="horz" wrap="square" anchor="ctr" anchorCtr="1"/>
-            <a:lstStyle/>
-            <a:p>
-              <a:pPr>
-                <a:defRPr sz="1000" b="0" i="0" u="none" strike="noStrike" kern="1200" baseline="0">
-                  <a:solidFill>
-                    <a:schemeClr val="tx1">
-                      <a:lumMod val="65000"/>
-                      <a:lumOff val="35000"/>
-                    </a:schemeClr>
-                  </a:solidFill>
-                  <a:latin typeface="+mn-lt"/>
-                  <a:ea typeface="+mn-ea"/>
-                  <a:cs typeface="+mn-cs"/>
-                </a:defRPr>
-              </a:pPr>
-              <a:endParaRPr lang="en-US"/>
-            </a:p>
-          </c:txPr>
-        </c:title>
-        <c:numFmt formatCode="General" sourceLinked="1"/>
-        <c:majorTickMark val="out"/>
-        <c:minorTickMark val="none"/>
-        <c:tickLblPos val="nextTo"/>
-        <c:spPr>
-          <a:noFill/>
-          <a:ln>
-            <a:noFill/>
-          </a:ln>
-          <a:effectLst/>
-        </c:spPr>
-        <c:txPr>
-          <a:bodyPr rot="-60000000" spcFirstLastPara="1" vertOverflow="ellipsis" vert="horz" wrap="square" anchor="ctr" anchorCtr="1"/>
-          <a:lstStyle/>
-          <a:p>
-            <a:pPr>
-              <a:defRPr sz="900" b="0" i="0" u="none" strike="noStrike" kern="1200" baseline="0">
-                <a:solidFill>
-                  <a:schemeClr val="tx1">
-                    <a:lumMod val="65000"/>
-                    <a:lumOff val="35000"/>
-                  </a:schemeClr>
-                </a:solidFill>
-                <a:latin typeface="+mn-lt"/>
-                <a:ea typeface="+mn-ea"/>
-                <a:cs typeface="+mn-cs"/>
-              </a:defRPr>
-            </a:pPr>
-            <a:endParaRPr lang="en-US"/>
-          </a:p>
-        </c:txPr>
-        <c:crossAx val="753727424"/>
-        <c:crosses val="autoZero"/>
-        <c:crossBetween val="between"/>
-      </c:valAx>
-      <c:spPr>
-        <a:noFill/>
-        <a:ln>
-          <a:noFill/>
-        </a:ln>
-        <a:effectLst/>
-      </c:spPr>
-    </c:plotArea>
-    <c:plotVisOnly val="1"/>
-    <c:dispBlanksAs val="gap"/>
-    <c:extLst>
-      <c:ext xmlns:c16r3="http://schemas.microsoft.com/office/drawing/2017/03/chart" uri="{56B9EC1D-385E-4148-901F-78D8002777C0}">
-        <c16r3:dataDisplayOptions16>
-          <c16r3:dispNaAsBlank val="1"/>
-        </c16r3:dataDisplayOptions16>
-      </c:ext>
-    </c:extLst>
-    <c:showDLblsOverMax val="0"/>
-  </c:chart>
-  <c:spPr>
-    <a:solidFill>
-      <a:schemeClr val="bg1"/>
-    </a:solidFill>
-    <a:ln w="9525" cap="flat" cmpd="sng" algn="ctr">
-      <a:solidFill>
-        <a:schemeClr val="tx1">
-          <a:lumMod val="15000"/>
-          <a:lumOff val="85000"/>
-        </a:schemeClr>
-      </a:solidFill>
-      <a:round/>
-    </a:ln>
-    <a:effectLst/>
-  </c:spPr>
-  <c:txPr>
-    <a:bodyPr/>
-    <a:lstStyle/>
-    <a:p>
-      <a:pPr>
-        <a:defRPr/>
-      </a:pPr>
-      <a:endParaRPr lang="en-US"/>
-    </a:p>
-  </c:txPr>
-  <c:externalData r:id="rId3">
-    <c:autoUpdate val="0"/>
-  </c:externalData>
-</c:chartSpace>
-</file>
-
 <file path=word/charts/colors1.xml><?xml version="1.0" encoding="utf-8"?>
 <cs:colorStyle xmlns:cs="http://schemas.microsoft.com/office/drawing/2012/chartStyle" xmlns:a="http://schemas.openxmlformats.org/drawingml/2006/main" meth="cycle" id="10">
   <a:schemeClr val="accent1"/>
@@ -3366,46 +2861,6 @@
 </cs:colorStyle>
 </file>
 
-<file path=word/charts/colors4.xml><?xml version="1.0" encoding="utf-8"?>
-<cs:colorStyle xmlns:cs="http://schemas.microsoft.com/office/drawing/2012/chartStyle" xmlns:a="http://schemas.openxmlformats.org/drawingml/2006/main" meth="cycle" id="10">
-  <a:schemeClr val="accent1"/>
-  <a:schemeClr val="accent2"/>
-  <a:schemeClr val="accent3"/>
-  <a:schemeClr val="accent4"/>
-  <a:schemeClr val="accent5"/>
-  <a:schemeClr val="accent6"/>
-  <cs:variation/>
-  <cs:variation>
-    <a:lumMod val="60000"/>
-  </cs:variation>
-  <cs:variation>
-    <a:lumMod val="80000"/>
-    <a:lumOff val="20000"/>
-  </cs:variation>
-  <cs:variation>
-    <a:lumMod val="80000"/>
-  </cs:variation>
-  <cs:variation>
-    <a:lumMod val="60000"/>
-    <a:lumOff val="40000"/>
-  </cs:variation>
-  <cs:variation>
-    <a:lumMod val="50000"/>
-  </cs:variation>
-  <cs:variation>
-    <a:lumMod val="70000"/>
-    <a:lumOff val="30000"/>
-  </cs:variation>
-  <cs:variation>
-    <a:lumMod val="70000"/>
-  </cs:variation>
-  <cs:variation>
-    <a:lumMod val="50000"/>
-    <a:lumOff val="50000"/>
-  </cs:variation>
-</cs:colorStyle>
-</file>
-
 <file path=word/charts/style1.xml><?xml version="1.0" encoding="utf-8"?>
 <cs:chartStyle xmlns:cs="http://schemas.microsoft.com/office/drawing/2012/chartStyle" xmlns:a="http://schemas.openxmlformats.org/drawingml/2006/main" id="201">
   <cs:axisTitle>
@@ -4883,525 +4338,6 @@
             <a:lumOff val="85000"/>
           </a:schemeClr>
         </a:solidFill>
-      </a:ln>
-    </cs:spPr>
-  </cs:upBar>
-  <cs:valueAxis>
-    <cs:lnRef idx="0"/>
-    <cs:fillRef idx="0"/>
-    <cs:effectRef idx="0"/>
-    <cs:fontRef idx="minor">
-      <a:schemeClr val="tx1">
-        <a:lumMod val="65000"/>
-        <a:lumOff val="35000"/>
-      </a:schemeClr>
-    </cs:fontRef>
-    <cs:defRPr sz="900" kern="1200"/>
-  </cs:valueAxis>
-  <cs:wall>
-    <cs:lnRef idx="0"/>
-    <cs:fillRef idx="0"/>
-    <cs:effectRef idx="0"/>
-    <cs:fontRef idx="minor">
-      <a:schemeClr val="tx1"/>
-    </cs:fontRef>
-    <cs:spPr>
-      <a:noFill/>
-      <a:ln>
-        <a:noFill/>
-      </a:ln>
-    </cs:spPr>
-  </cs:wall>
-</cs:chartStyle>
-</file>
-
-<file path=word/charts/style4.xml><?xml version="1.0" encoding="utf-8"?>
-<cs:chartStyle xmlns:cs="http://schemas.microsoft.com/office/drawing/2012/chartStyle" xmlns:a="http://schemas.openxmlformats.org/drawingml/2006/main" id="251">
-  <cs:axisTitle>
-    <cs:lnRef idx="0"/>
-    <cs:fillRef idx="0"/>
-    <cs:effectRef idx="0"/>
-    <cs:fontRef idx="minor">
-      <a:schemeClr val="tx1">
-        <a:lumMod val="65000"/>
-        <a:lumOff val="35000"/>
-      </a:schemeClr>
-    </cs:fontRef>
-    <cs:defRPr sz="1000" kern="1200"/>
-  </cs:axisTitle>
-  <cs:categoryAxis>
-    <cs:lnRef idx="0"/>
-    <cs:fillRef idx="0"/>
-    <cs:effectRef idx="0"/>
-    <cs:fontRef idx="minor">
-      <a:schemeClr val="tx1">
-        <a:lumMod val="65000"/>
-        <a:lumOff val="35000"/>
-      </a:schemeClr>
-    </cs:fontRef>
-    <cs:spPr>
-      <a:ln w="9525" cap="flat" cmpd="sng" algn="ctr">
-        <a:solidFill>
-          <a:schemeClr val="tx1">
-            <a:lumMod val="15000"/>
-            <a:lumOff val="85000"/>
-          </a:schemeClr>
-        </a:solidFill>
-        <a:round/>
-      </a:ln>
-    </cs:spPr>
-    <cs:defRPr sz="900" kern="1200"/>
-  </cs:categoryAxis>
-  <cs:chartArea mods="allowNoFillOverride allowNoLineOverride">
-    <cs:lnRef idx="0"/>
-    <cs:fillRef idx="0"/>
-    <cs:effectRef idx="0"/>
-    <cs:fontRef idx="minor">
-      <a:schemeClr val="tx1"/>
-    </cs:fontRef>
-    <cs:spPr>
-      <a:solidFill>
-        <a:schemeClr val="bg1"/>
-      </a:solidFill>
-      <a:ln w="9525" cap="flat" cmpd="sng" algn="ctr">
-        <a:solidFill>
-          <a:schemeClr val="tx1">
-            <a:lumMod val="15000"/>
-            <a:lumOff val="85000"/>
-          </a:schemeClr>
-        </a:solidFill>
-        <a:round/>
-      </a:ln>
-    </cs:spPr>
-    <cs:defRPr sz="900" kern="1200"/>
-  </cs:chartArea>
-  <cs:dataLabel>
-    <cs:lnRef idx="0"/>
-    <cs:fillRef idx="0"/>
-    <cs:effectRef idx="0"/>
-    <cs:fontRef idx="minor">
-      <a:schemeClr val="tx1">
-        <a:lumMod val="75000"/>
-        <a:lumOff val="25000"/>
-      </a:schemeClr>
-    </cs:fontRef>
-    <cs:defRPr sz="900" kern="1200"/>
-  </cs:dataLabel>
-  <cs:dataLabelCallout>
-    <cs:lnRef idx="0"/>
-    <cs:fillRef idx="0"/>
-    <cs:effectRef idx="0"/>
-    <cs:fontRef idx="minor">
-      <a:schemeClr val="dk1">
-        <a:lumMod val="65000"/>
-        <a:lumOff val="35000"/>
-      </a:schemeClr>
-    </cs:fontRef>
-    <cs:spPr>
-      <a:solidFill>
-        <a:schemeClr val="lt1"/>
-      </a:solidFill>
-      <a:ln>
-        <a:solidFill>
-          <a:schemeClr val="dk1">
-            <a:lumMod val="25000"/>
-            <a:lumOff val="75000"/>
-          </a:schemeClr>
-        </a:solidFill>
-      </a:ln>
-    </cs:spPr>
-    <cs:defRPr sz="900" kern="1200"/>
-    <cs:bodyPr rot="0" spcFirstLastPara="1" vertOverflow="clip" horzOverflow="clip" vert="horz" wrap="square" lIns="36576" tIns="18288" rIns="36576" bIns="18288" anchor="ctr" anchorCtr="1">
-      <a:spAutoFit/>
-    </cs:bodyPr>
-  </cs:dataLabelCallout>
-  <cs:dataPoint>
-    <cs:lnRef idx="0"/>
-    <cs:fillRef idx="1">
-      <cs:styleClr val="auto"/>
-    </cs:fillRef>
-    <cs:effectRef idx="0"/>
-    <cs:fontRef idx="minor">
-      <a:schemeClr val="tx1"/>
-    </cs:fontRef>
-    <cs:spPr>
-      <a:ln w="19050">
-        <a:solidFill>
-          <a:schemeClr val="lt1"/>
-        </a:solidFill>
-      </a:ln>
-    </cs:spPr>
-  </cs:dataPoint>
-  <cs:dataPoint3D>
-    <cs:lnRef idx="0"/>
-    <cs:fillRef idx="1">
-      <cs:styleClr val="auto"/>
-    </cs:fillRef>
-    <cs:effectRef idx="0"/>
-    <cs:fontRef idx="minor">
-      <a:schemeClr val="tx1"/>
-    </cs:fontRef>
-    <cs:spPr>
-      <a:ln w="25400">
-        <a:solidFill>
-          <a:schemeClr val="lt1"/>
-        </a:solidFill>
-      </a:ln>
-    </cs:spPr>
-  </cs:dataPoint3D>
-  <cs:dataPointLine>
-    <cs:lnRef idx="0">
-      <cs:styleClr val="auto"/>
-    </cs:lnRef>
-    <cs:fillRef idx="0"/>
-    <cs:effectRef idx="0"/>
-    <cs:fontRef idx="minor">
-      <a:schemeClr val="tx1"/>
-    </cs:fontRef>
-    <cs:spPr>
-      <a:ln w="28575" cap="rnd">
-        <a:solidFill>
-          <a:schemeClr val="phClr"/>
-        </a:solidFill>
-        <a:round/>
-      </a:ln>
-    </cs:spPr>
-  </cs:dataPointLine>
-  <cs:dataPointMarker>
-    <cs:lnRef idx="0">
-      <cs:styleClr val="auto"/>
-    </cs:lnRef>
-    <cs:fillRef idx="1">
-      <cs:styleClr val="auto"/>
-    </cs:fillRef>
-    <cs:effectRef idx="0"/>
-    <cs:fontRef idx="minor">
-      <a:schemeClr val="tx1"/>
-    </cs:fontRef>
-    <cs:spPr>
-      <a:ln w="9525">
-        <a:solidFill>
-          <a:schemeClr val="phClr"/>
-        </a:solidFill>
-      </a:ln>
-    </cs:spPr>
-  </cs:dataPointMarker>
-  <cs:dataPointMarkerLayout symbol="circle" size="5"/>
-  <cs:dataPointWireframe>
-    <cs:lnRef idx="0">
-      <cs:styleClr val="auto"/>
-    </cs:lnRef>
-    <cs:fillRef idx="0"/>
-    <cs:effectRef idx="0"/>
-    <cs:fontRef idx="minor">
-      <a:schemeClr val="tx1"/>
-    </cs:fontRef>
-    <cs:spPr>
-      <a:ln w="9525" cap="rnd">
-        <a:solidFill>
-          <a:schemeClr val="phClr"/>
-        </a:solidFill>
-        <a:round/>
-      </a:ln>
-    </cs:spPr>
-  </cs:dataPointWireframe>
-  <cs:dataTable>
-    <cs:lnRef idx="0"/>
-    <cs:fillRef idx="0"/>
-    <cs:effectRef idx="0"/>
-    <cs:fontRef idx="minor">
-      <a:schemeClr val="tx1">
-        <a:lumMod val="65000"/>
-        <a:lumOff val="35000"/>
-      </a:schemeClr>
-    </cs:fontRef>
-    <cs:spPr>
-      <a:noFill/>
-      <a:ln w="9525" cap="flat" cmpd="sng" algn="ctr">
-        <a:solidFill>
-          <a:schemeClr val="tx1">
-            <a:lumMod val="15000"/>
-            <a:lumOff val="85000"/>
-          </a:schemeClr>
-        </a:solidFill>
-        <a:round/>
-      </a:ln>
-    </cs:spPr>
-    <cs:defRPr sz="900" kern="1200"/>
-  </cs:dataTable>
-  <cs:downBar>
-    <cs:lnRef idx="0"/>
-    <cs:fillRef idx="0"/>
-    <cs:effectRef idx="0"/>
-    <cs:fontRef idx="minor">
-      <a:schemeClr val="tx1"/>
-    </cs:fontRef>
-    <cs:spPr>
-      <a:solidFill>
-        <a:schemeClr val="dk1">
-          <a:lumMod val="75000"/>
-          <a:lumOff val="25000"/>
-        </a:schemeClr>
-      </a:solidFill>
-      <a:ln w="9525" cap="flat" cmpd="sng" algn="ctr">
-        <a:solidFill>
-          <a:schemeClr val="tx1">
-            <a:lumMod val="65000"/>
-            <a:lumOff val="35000"/>
-          </a:schemeClr>
-        </a:solidFill>
-        <a:round/>
-      </a:ln>
-    </cs:spPr>
-  </cs:downBar>
-  <cs:dropLine>
-    <cs:lnRef idx="0"/>
-    <cs:fillRef idx="0"/>
-    <cs:effectRef idx="0"/>
-    <cs:fontRef idx="minor">
-      <a:schemeClr val="tx1"/>
-    </cs:fontRef>
-    <cs:spPr>
-      <a:ln w="9525" cap="flat" cmpd="sng" algn="ctr">
-        <a:solidFill>
-          <a:schemeClr val="tx1">
-            <a:lumMod val="35000"/>
-            <a:lumOff val="65000"/>
-          </a:schemeClr>
-        </a:solidFill>
-        <a:round/>
-      </a:ln>
-    </cs:spPr>
-  </cs:dropLine>
-  <cs:errorBar>
-    <cs:lnRef idx="0"/>
-    <cs:fillRef idx="0"/>
-    <cs:effectRef idx="0"/>
-    <cs:fontRef idx="minor">
-      <a:schemeClr val="tx1"/>
-    </cs:fontRef>
-    <cs:spPr>
-      <a:ln w="9525" cap="flat" cmpd="sng" algn="ctr">
-        <a:solidFill>
-          <a:schemeClr val="tx1">
-            <a:lumMod val="65000"/>
-            <a:lumOff val="35000"/>
-          </a:schemeClr>
-        </a:solidFill>
-        <a:round/>
-      </a:ln>
-    </cs:spPr>
-  </cs:errorBar>
-  <cs:floor>
-    <cs:lnRef idx="0"/>
-    <cs:fillRef idx="0"/>
-    <cs:effectRef idx="0"/>
-    <cs:fontRef idx="minor">
-      <a:schemeClr val="tx1"/>
-    </cs:fontRef>
-    <cs:spPr>
-      <a:noFill/>
-      <a:ln>
-        <a:noFill/>
-      </a:ln>
-    </cs:spPr>
-  </cs:floor>
-  <cs:gridlineMajor>
-    <cs:lnRef idx="0"/>
-    <cs:fillRef idx="0"/>
-    <cs:effectRef idx="0"/>
-    <cs:fontRef idx="minor">
-      <a:schemeClr val="tx1"/>
-    </cs:fontRef>
-    <cs:spPr>
-      <a:ln w="9525" cap="flat" cmpd="sng" algn="ctr">
-        <a:solidFill>
-          <a:schemeClr val="tx1">
-            <a:lumMod val="15000"/>
-            <a:lumOff val="85000"/>
-          </a:schemeClr>
-        </a:solidFill>
-        <a:round/>
-      </a:ln>
-    </cs:spPr>
-  </cs:gridlineMajor>
-  <cs:gridlineMinor>
-    <cs:lnRef idx="0"/>
-    <cs:fillRef idx="0"/>
-    <cs:effectRef idx="0"/>
-    <cs:fontRef idx="minor">
-      <a:schemeClr val="tx1"/>
-    </cs:fontRef>
-    <cs:spPr>
-      <a:ln w="9525" cap="flat" cmpd="sng" algn="ctr">
-        <a:solidFill>
-          <a:schemeClr val="tx1">
-            <a:lumMod val="5000"/>
-            <a:lumOff val="95000"/>
-          </a:schemeClr>
-        </a:solidFill>
-        <a:round/>
-      </a:ln>
-    </cs:spPr>
-  </cs:gridlineMinor>
-  <cs:hiLoLine>
-    <cs:lnRef idx="0"/>
-    <cs:fillRef idx="0"/>
-    <cs:effectRef idx="0"/>
-    <cs:fontRef idx="minor">
-      <a:schemeClr val="tx1"/>
-    </cs:fontRef>
-    <cs:spPr>
-      <a:ln w="9525" cap="flat" cmpd="sng" algn="ctr">
-        <a:solidFill>
-          <a:schemeClr val="tx1">
-            <a:lumMod val="50000"/>
-            <a:lumOff val="50000"/>
-          </a:schemeClr>
-        </a:solidFill>
-        <a:round/>
-      </a:ln>
-    </cs:spPr>
-  </cs:hiLoLine>
-  <cs:leaderLine>
-    <cs:lnRef idx="0"/>
-    <cs:fillRef idx="0"/>
-    <cs:effectRef idx="0"/>
-    <cs:fontRef idx="minor">
-      <a:schemeClr val="tx1"/>
-    </cs:fontRef>
-    <cs:spPr>
-      <a:ln w="9525" cap="flat" cmpd="sng" algn="ctr">
-        <a:solidFill>
-          <a:schemeClr val="tx1">
-            <a:lumMod val="35000"/>
-            <a:lumOff val="65000"/>
-          </a:schemeClr>
-        </a:solidFill>
-        <a:round/>
-      </a:ln>
-    </cs:spPr>
-  </cs:leaderLine>
-  <cs:legend>
-    <cs:lnRef idx="0"/>
-    <cs:fillRef idx="0"/>
-    <cs:effectRef idx="0"/>
-    <cs:fontRef idx="minor">
-      <a:schemeClr val="tx1">
-        <a:lumMod val="65000"/>
-        <a:lumOff val="35000"/>
-      </a:schemeClr>
-    </cs:fontRef>
-    <cs:defRPr sz="900" kern="1200"/>
-  </cs:legend>
-  <cs:plotArea mods="allowNoFillOverride allowNoLineOverride">
-    <cs:lnRef idx="0"/>
-    <cs:fillRef idx="0"/>
-    <cs:effectRef idx="0"/>
-    <cs:fontRef idx="minor">
-      <a:schemeClr val="tx1"/>
-    </cs:fontRef>
-  </cs:plotArea>
-  <cs:plotArea3D mods="allowNoFillOverride allowNoLineOverride">
-    <cs:lnRef idx="0"/>
-    <cs:fillRef idx="0"/>
-    <cs:effectRef idx="0"/>
-    <cs:fontRef idx="minor">
-      <a:schemeClr val="tx1"/>
-    </cs:fontRef>
-  </cs:plotArea3D>
-  <cs:seriesAxis>
-    <cs:lnRef idx="0"/>
-    <cs:fillRef idx="0"/>
-    <cs:effectRef idx="0"/>
-    <cs:fontRef idx="minor">
-      <a:schemeClr val="tx1">
-        <a:lumMod val="65000"/>
-        <a:lumOff val="35000"/>
-      </a:schemeClr>
-    </cs:fontRef>
-    <cs:defRPr sz="900" kern="1200"/>
-  </cs:seriesAxis>
-  <cs:seriesLine>
-    <cs:lnRef idx="0"/>
-    <cs:fillRef idx="0"/>
-    <cs:effectRef idx="0"/>
-    <cs:fontRef idx="minor">
-      <a:schemeClr val="tx1"/>
-    </cs:fontRef>
-    <cs:spPr>
-      <a:ln w="9525" cap="flat" cmpd="sng" algn="ctr">
-        <a:solidFill>
-          <a:schemeClr val="tx1">
-            <a:lumMod val="35000"/>
-            <a:lumOff val="65000"/>
-          </a:schemeClr>
-        </a:solidFill>
-        <a:round/>
-      </a:ln>
-    </cs:spPr>
-  </cs:seriesLine>
-  <cs:title>
-    <cs:lnRef idx="0"/>
-    <cs:fillRef idx="0"/>
-    <cs:effectRef idx="0"/>
-    <cs:fontRef idx="minor">
-      <a:schemeClr val="tx1">
-        <a:lumMod val="65000"/>
-        <a:lumOff val="35000"/>
-      </a:schemeClr>
-    </cs:fontRef>
-    <cs:defRPr sz="1400" b="0" kern="1200" spc="0" baseline="0"/>
-  </cs:title>
-  <cs:trendline>
-    <cs:lnRef idx="0">
-      <cs:styleClr val="auto"/>
-    </cs:lnRef>
-    <cs:fillRef idx="0"/>
-    <cs:effectRef idx="0"/>
-    <cs:fontRef idx="minor">
-      <a:schemeClr val="tx1"/>
-    </cs:fontRef>
-    <cs:spPr>
-      <a:ln w="19050" cap="rnd">
-        <a:solidFill>
-          <a:schemeClr val="phClr"/>
-        </a:solidFill>
-        <a:prstDash val="sysDot"/>
-      </a:ln>
-    </cs:spPr>
-  </cs:trendline>
-  <cs:trendlineLabel>
-    <cs:lnRef idx="0"/>
-    <cs:fillRef idx="0"/>
-    <cs:effectRef idx="0"/>
-    <cs:fontRef idx="minor">
-      <a:schemeClr val="tx1">
-        <a:lumMod val="65000"/>
-        <a:lumOff val="35000"/>
-      </a:schemeClr>
-    </cs:fontRef>
-    <cs:defRPr sz="900" kern="1200"/>
-  </cs:trendlineLabel>
-  <cs:upBar>
-    <cs:lnRef idx="0"/>
-    <cs:fillRef idx="0"/>
-    <cs:effectRef idx="0"/>
-    <cs:fontRef idx="minor">
-      <a:schemeClr val="tx1"/>
-    </cs:fontRef>
-    <cs:spPr>
-      <a:solidFill>
-        <a:schemeClr val="lt1"/>
-      </a:solidFill>
-      <a:ln w="9525" cap="flat" cmpd="sng" algn="ctr">
-        <a:solidFill>
-          <a:schemeClr val="tx1">
-            <a:lumMod val="65000"/>
-            <a:lumOff val="35000"/>
-          </a:schemeClr>
-        </a:solidFill>
-        <a:round/>
       </a:ln>
     </cs:spPr>
   </cs:upBar>

</xml_diff>

<commit_message>
Updating math for BLE throughput without response
</commit_message>
<xml_diff>
--- a/images/performance_charts.docx
+++ b/images/performance_charts.docx
@@ -42,6 +42,8 @@
           </wp:inline>
         </w:drawing>
       </w:r>
+      <w:bookmarkStart w:id="0" w:name="_GoBack"/>
+      <w:bookmarkEnd w:id="0"/>
     </w:p>
     <w:p>
       <w:r>
@@ -50,7 +52,7 @@
         </w:rPr>
         <w:lastRenderedPageBreak/>
         <w:drawing>
-          <wp:inline distT="0" distB="0" distL="0" distR="0" wp14:anchorId="55747B34" wp14:editId="7D76DBFE">
+          <wp:inline distT="0" distB="0" distL="0" distR="0" wp14:anchorId="55747B34" wp14:editId="6B8AA104">
             <wp:extent cx="5486400" cy="3200400"/>
             <wp:effectExtent l="0" t="0" r="0" b="0"/>
             <wp:docPr id="8" name="Chart 8"/>
@@ -66,10 +68,7 @@
     </w:p>
     <w:p/>
     <w:p/>
-    <w:p>
-      <w:bookmarkStart w:id="0" w:name="_GoBack"/>
-      <w:bookmarkEnd w:id="0"/>
-    </w:p>
+    <w:p/>
     <w:sectPr>
       <w:pgSz w:w="12240" w:h="15840"/>
       <w:pgMar w:top="1440" w:right="1440" w:bottom="1440" w:left="1440" w:header="720" w:footer="720" w:gutter="0"/>
@@ -2200,13 +2199,13 @@
                 <c:formatCode>General</c:formatCode>
                 <c:ptCount val="3"/>
                 <c:pt idx="0">
-                  <c:v>1273</c:v>
+                  <c:v>833</c:v>
                 </c:pt>
                 <c:pt idx="1">
-                  <c:v>1321</c:v>
+                  <c:v>757</c:v>
                 </c:pt>
                 <c:pt idx="2">
-                  <c:v>1280</c:v>
+                  <c:v>781</c:v>
                 </c:pt>
               </c:numCache>
             </c:numRef>
@@ -2296,13 +2295,13 @@
                 <c:formatCode>General</c:formatCode>
                 <c:ptCount val="3"/>
                 <c:pt idx="0">
-                  <c:v>0.50919999999999999</c:v>
+                  <c:v>0.33332800000000001</c:v>
                 </c:pt>
                 <c:pt idx="1">
-                  <c:v>0.67620000000000002</c:v>
+                  <c:v>0.38758399999999998</c:v>
                 </c:pt>
                 <c:pt idx="2">
-                  <c:v>1.1464319999999999</c:v>
+                  <c:v>0.7</c:v>
                 </c:pt>
               </c:numCache>
             </c:numRef>

</xml_diff>